<commit_message>
learn about redis lists
</commit_message>
<xml_diff>
--- a/persistence/nosql/redis/redis-data-types.docx
+++ b/persistence/nosql/redis/redis-data-types.docx
@@ -1746,39 +1746,7 @@
             <w:bdr w:val="single" w:sz="2" w:space="0" w:color="E5E7EB" w:frame="1"/>
             <w:shd w:val="clear" w:color="auto" w:fill="FFFFFF"/>
           </w:rPr>
-          <w:t>Python (redis-</w:t>
-        </w:r>
-        <w:proofErr w:type="spellStart"/>
-        <w:r>
-          <w:rPr>
-            <w:rStyle w:val="Hyperlink"/>
-            <w:rFonts w:ascii="Arial" w:hAnsi="Arial" w:cs="Arial"/>
-            <w:i/>
-            <w:iCs/>
-            <w:color w:val="111827"/>
-            <w:spacing w:val="-2"/>
-            <w:sz w:val="20"/>
-            <w:szCs w:val="20"/>
-            <w:bdr w:val="single" w:sz="2" w:space="0" w:color="E5E7EB" w:frame="1"/>
-            <w:shd w:val="clear" w:color="auto" w:fill="FFFFFF"/>
-          </w:rPr>
-          <w:t>py</w:t>
-        </w:r>
-        <w:proofErr w:type="spellEnd"/>
-        <w:r>
-          <w:rPr>
-            <w:rStyle w:val="Hyperlink"/>
-            <w:rFonts w:ascii="Arial" w:hAnsi="Arial" w:cs="Arial"/>
-            <w:i/>
-            <w:iCs/>
-            <w:color w:val="111827"/>
-            <w:spacing w:val="-2"/>
-            <w:sz w:val="20"/>
-            <w:szCs w:val="20"/>
-            <w:bdr w:val="single" w:sz="2" w:space="0" w:color="E5E7EB" w:frame="1"/>
-            <w:shd w:val="clear" w:color="auto" w:fill="FFFFFF"/>
-          </w:rPr>
-          <w:t>)</w:t>
+          <w:t>Python (redis-py)</w:t>
         </w:r>
       </w:hyperlink>
       <w:r>
@@ -2461,10 +2429,624 @@
         <w:pStyle w:val="Heading1"/>
       </w:pPr>
       <w:r>
-        <w:t>Sets</w:t>
+        <w:t>Lists</w:t>
       </w:r>
     </w:p>
-    <w:p/>
+    <w:p>
+      <w:pPr>
+        <w:pStyle w:val="NoSpacing"/>
+      </w:pPr>
+      <w:r>
+        <w:t xml:space="preserve">Redis lists are </w:t>
+      </w:r>
+      <w:r>
+        <w:rPr>
+          <w:b/>
+          <w:bCs/>
+        </w:rPr>
+        <w:t>linked lists of string values</w:t>
+      </w:r>
+      <w:r>
+        <w:t>. Redis lists are frequently used to:</w:t>
+      </w:r>
+    </w:p>
+    <w:p>
+      <w:pPr>
+        <w:pStyle w:val="NoSpacing"/>
+        <w:numPr>
+          <w:ilvl w:val="0"/>
+          <w:numId w:val="20"/>
+        </w:numPr>
+      </w:pPr>
+      <w:r>
+        <w:t>Implement stacks and queues.</w:t>
+      </w:r>
+    </w:p>
+    <w:p>
+      <w:pPr>
+        <w:pStyle w:val="NoSpacing"/>
+        <w:numPr>
+          <w:ilvl w:val="0"/>
+          <w:numId w:val="20"/>
+        </w:numPr>
+      </w:pPr>
+      <w:r>
+        <w:t>Build queue management for background worker systems.</w:t>
+      </w:r>
+    </w:p>
+    <w:p>
+      <w:pPr>
+        <w:pStyle w:val="NoSpacing"/>
+      </w:pPr>
+    </w:p>
+    <w:p>
+      <w:pPr>
+        <w:pStyle w:val="NoSpacing"/>
+      </w:pPr>
+      <w:r>
+        <w:t>LPUSH</w:t>
+      </w:r>
+      <w:r>
+        <w:t xml:space="preserve"> then</w:t>
+      </w:r>
+      <w:r>
+        <w:t xml:space="preserve"> RPOP -&gt; queue</w:t>
+      </w:r>
+    </w:p>
+    <w:p>
+      <w:pPr>
+        <w:pStyle w:val="NoSpacing"/>
+      </w:pPr>
+      <w:r>
+        <w:t>L</w:t>
+      </w:r>
+      <w:r>
+        <w:t>PUSH</w:t>
+      </w:r>
+      <w:r>
+        <w:t xml:space="preserve"> then</w:t>
+      </w:r>
+      <w:r>
+        <w:t xml:space="preserve"> </w:t>
+      </w:r>
+      <w:r>
+        <w:t>L</w:t>
+      </w:r>
+      <w:r>
+        <w:t>POP -&gt; STACK</w:t>
+      </w:r>
+    </w:p>
+    <w:p>
+      <w:pPr>
+        <w:pStyle w:val="Heading2"/>
+      </w:pPr>
+      <w:r>
+        <w:lastRenderedPageBreak/>
+        <w:t>List</w:t>
+      </w:r>
+      <w:r>
+        <w:t xml:space="preserve"> Commands</w:t>
+      </w:r>
+    </w:p>
+    <w:p>
+      <w:pPr>
+        <w:pStyle w:val="NoSpacing"/>
+        <w:numPr>
+          <w:ilvl w:val="0"/>
+          <w:numId w:val="24"/>
+        </w:numPr>
+      </w:pPr>
+      <w:hyperlink r:id="rId38" w:history="1">
+        <w:r>
+          <w:rPr>
+            <w:rFonts w:ascii="Consolas" w:hAnsi="Consolas" w:cs="Courier New"/>
+            <w:color w:val="111827"/>
+            <w:sz w:val="20"/>
+            <w:szCs w:val="20"/>
+            <w:u w:val="single"/>
+            <w:bdr w:val="single" w:sz="2" w:space="0" w:color="E5E7EB" w:frame="1"/>
+          </w:rPr>
+          <w:t>LPUSH</w:t>
+        </w:r>
+      </w:hyperlink>
+      <w:r>
+        <w:t> adds a new element to the head of a list;</w:t>
+      </w:r>
+    </w:p>
+    <w:p>
+      <w:pPr>
+        <w:pStyle w:val="NoSpacing"/>
+        <w:numPr>
+          <w:ilvl w:val="0"/>
+          <w:numId w:val="24"/>
+        </w:numPr>
+      </w:pPr>
+      <w:hyperlink r:id="rId39" w:history="1">
+        <w:r>
+          <w:rPr>
+            <w:rFonts w:ascii="Consolas" w:hAnsi="Consolas" w:cs="Courier New"/>
+            <w:color w:val="111827"/>
+            <w:sz w:val="20"/>
+            <w:szCs w:val="20"/>
+            <w:u w:val="single"/>
+            <w:bdr w:val="single" w:sz="2" w:space="0" w:color="E5E7EB" w:frame="1"/>
+          </w:rPr>
+          <w:t>RPUSH</w:t>
+        </w:r>
+      </w:hyperlink>
+      <w:r>
+        <w:t> adds to the tail.</w:t>
+      </w:r>
+    </w:p>
+    <w:p>
+      <w:pPr>
+        <w:pStyle w:val="NoSpacing"/>
+        <w:numPr>
+          <w:ilvl w:val="0"/>
+          <w:numId w:val="24"/>
+        </w:numPr>
+      </w:pPr>
+      <w:hyperlink r:id="rId40" w:history="1">
+        <w:r>
+          <w:rPr>
+            <w:rFonts w:ascii="Consolas" w:hAnsi="Consolas" w:cs="Courier New"/>
+            <w:color w:val="111827"/>
+            <w:sz w:val="20"/>
+            <w:szCs w:val="20"/>
+            <w:u w:val="single"/>
+            <w:bdr w:val="single" w:sz="2" w:space="0" w:color="E5E7EB" w:frame="1"/>
+          </w:rPr>
+          <w:t>LPOP</w:t>
+        </w:r>
+      </w:hyperlink>
+      <w:r>
+        <w:t> removes and returns an element from the head of a list</w:t>
+      </w:r>
+      <w:r>
+        <w:t xml:space="preserve"> at the same time</w:t>
+      </w:r>
+      <w:r>
+        <w:t>;</w:t>
+      </w:r>
+    </w:p>
+    <w:p>
+      <w:pPr>
+        <w:pStyle w:val="NoSpacing"/>
+        <w:numPr>
+          <w:ilvl w:val="0"/>
+          <w:numId w:val="24"/>
+        </w:numPr>
+      </w:pPr>
+      <w:hyperlink r:id="rId41" w:history="1">
+        <w:r>
+          <w:rPr>
+            <w:rFonts w:ascii="Consolas" w:hAnsi="Consolas" w:cs="Courier New"/>
+            <w:color w:val="111827"/>
+            <w:sz w:val="20"/>
+            <w:szCs w:val="20"/>
+            <w:u w:val="single"/>
+            <w:bdr w:val="single" w:sz="2" w:space="0" w:color="E5E7EB" w:frame="1"/>
+          </w:rPr>
+          <w:t>RPOP</w:t>
+        </w:r>
+      </w:hyperlink>
+      <w:r>
+        <w:t> does the same but from the tails of a list.</w:t>
+      </w:r>
+    </w:p>
+    <w:p>
+      <w:pPr>
+        <w:pStyle w:val="NoSpacing"/>
+        <w:numPr>
+          <w:ilvl w:val="0"/>
+          <w:numId w:val="24"/>
+        </w:numPr>
+      </w:pPr>
+      <w:hyperlink r:id="rId42" w:history="1">
+        <w:r>
+          <w:rPr>
+            <w:rFonts w:ascii="Consolas" w:hAnsi="Consolas" w:cs="Courier New"/>
+            <w:color w:val="111827"/>
+            <w:sz w:val="20"/>
+            <w:szCs w:val="20"/>
+            <w:u w:val="single"/>
+            <w:bdr w:val="single" w:sz="2" w:space="0" w:color="E5E7EB" w:frame="1"/>
+          </w:rPr>
+          <w:t>LLEN</w:t>
+        </w:r>
+      </w:hyperlink>
+      <w:r>
+        <w:t> returns the length of a list.</w:t>
+      </w:r>
+    </w:p>
+    <w:p>
+      <w:pPr>
+        <w:pStyle w:val="NoSpacing"/>
+        <w:numPr>
+          <w:ilvl w:val="0"/>
+          <w:numId w:val="24"/>
+        </w:numPr>
+      </w:pPr>
+      <w:hyperlink r:id="rId43" w:history="1">
+        <w:r>
+          <w:rPr>
+            <w:rFonts w:ascii="Consolas" w:hAnsi="Consolas" w:cs="Courier New"/>
+            <w:color w:val="111827"/>
+            <w:sz w:val="20"/>
+            <w:szCs w:val="20"/>
+            <w:u w:val="single"/>
+            <w:bdr w:val="single" w:sz="2" w:space="0" w:color="E5E7EB" w:frame="1"/>
+          </w:rPr>
+          <w:t>LMOVE</w:t>
+        </w:r>
+      </w:hyperlink>
+      <w:r>
+        <w:t> </w:t>
+      </w:r>
+      <w:r>
+        <w:rPr>
+          <w:b/>
+          <w:bCs/>
+        </w:rPr>
+        <w:t>atomically</w:t>
+      </w:r>
+      <w:r>
+        <w:t xml:space="preserve"> moves elements from one list to another.</w:t>
+      </w:r>
+      <w:r>
+        <w:t>(e</w:t>
+      </w:r>
+      <w:r>
+        <w:t>.</w:t>
+      </w:r>
+      <w:r>
+        <w:t>g.</w:t>
+      </w:r>
+      <w:r>
+        <w:t>,</w:t>
+      </w:r>
+      <w:r>
+        <w:t xml:space="preserve"> From the left of the source to the right of the destination)</w:t>
+      </w:r>
+    </w:p>
+    <w:p>
+      <w:pPr>
+        <w:pStyle w:val="NoSpacing"/>
+        <w:numPr>
+          <w:ilvl w:val="0"/>
+          <w:numId w:val="24"/>
+        </w:numPr>
+      </w:pPr>
+      <w:hyperlink r:id="rId44" w:history="1">
+        <w:r>
+          <w:rPr>
+            <w:rFonts w:ascii="Consolas" w:hAnsi="Consolas" w:cs="Courier New"/>
+            <w:color w:val="111827"/>
+            <w:sz w:val="20"/>
+            <w:szCs w:val="20"/>
+            <w:u w:val="single"/>
+            <w:bdr w:val="single" w:sz="2" w:space="0" w:color="E5E7EB" w:frame="1"/>
+          </w:rPr>
+          <w:t>LRANGE</w:t>
+        </w:r>
+      </w:hyperlink>
+      <w:r>
+        <w:t> </w:t>
+      </w:r>
+      <w:r>
+        <w:t>returns</w:t>
+      </w:r>
+      <w:r>
+        <w:t xml:space="preserve"> the value of</w:t>
+      </w:r>
+      <w:r>
+        <w:t xml:space="preserve"> a range of indexes and both the start and the stop indexes are included in the result</w:t>
+      </w:r>
+      <w:r>
+        <w:t>.  Note th</w:t>
+      </w:r>
+      <w:r>
+        <w:t>a</w:t>
+      </w:r>
+      <w:r>
+        <w:t>t -1 is the index to the last node and -2 is the index to the penultimate node and so on.</w:t>
+      </w:r>
+    </w:p>
+    <w:p>
+      <w:pPr>
+        <w:pStyle w:val="NoSpacing"/>
+        <w:numPr>
+          <w:ilvl w:val="0"/>
+          <w:numId w:val="24"/>
+        </w:numPr>
+      </w:pPr>
+      <w:hyperlink r:id="rId45" w:history="1">
+        <w:r>
+          <w:rPr>
+            <w:rFonts w:ascii="Consolas" w:hAnsi="Consolas" w:cs="Courier New"/>
+            <w:color w:val="111827"/>
+            <w:sz w:val="20"/>
+            <w:szCs w:val="20"/>
+            <w:u w:val="single"/>
+            <w:bdr w:val="single" w:sz="2" w:space="0" w:color="E5E7EB" w:frame="1"/>
+          </w:rPr>
+          <w:t>LTRIM</w:t>
+        </w:r>
+      </w:hyperlink>
+      <w:r>
+        <w:t> reduces a list to the specified range of elements</w:t>
+      </w:r>
+      <w:r>
+        <w:t>(both the start and stop indexes will be included)</w:t>
+      </w:r>
+      <w:r>
+        <w:t>.</w:t>
+      </w:r>
+      <w:r>
+        <w:t xml:space="preserve"> Used for example to </w:t>
+      </w:r>
+      <w:r>
+        <w:t>make sure that the list won’t grow larger than 90 elements.</w:t>
+      </w:r>
+    </w:p>
+    <w:p>
+      <w:pPr>
+        <w:pStyle w:val="NoSpacing"/>
+        <w:ind w:left="720"/>
+      </w:pPr>
+    </w:p>
+    <w:p>
+      <w:pPr>
+        <w:pStyle w:val="NoSpacing"/>
+      </w:pPr>
+      <w:r>
+        <w:t>Lists</w:t>
+      </w:r>
+      <w:r>
+        <w:t xml:space="preserve"> also</w:t>
+      </w:r>
+      <w:r>
+        <w:t xml:space="preserve"> support several blocking commands. For example:</w:t>
+      </w:r>
+    </w:p>
+    <w:p>
+      <w:pPr>
+        <w:pStyle w:val="NoSpacing"/>
+        <w:numPr>
+          <w:ilvl w:val="0"/>
+          <w:numId w:val="26"/>
+        </w:numPr>
+        <w:rPr>
+          <w:b/>
+          <w:bCs/>
+          <w:highlight w:val="yellow"/>
+        </w:rPr>
+      </w:pPr>
+      <w:hyperlink r:id="rId46" w:history="1">
+        <w:r>
+          <w:rPr>
+            <w:rFonts w:ascii="Consolas" w:hAnsi="Consolas" w:cs="Courier New"/>
+            <w:color w:val="111827"/>
+            <w:sz w:val="20"/>
+            <w:szCs w:val="20"/>
+            <w:u w:val="single"/>
+            <w:bdr w:val="single" w:sz="2" w:space="0" w:color="E5E7EB" w:frame="1"/>
+          </w:rPr>
+          <w:t>BLPOP</w:t>
+        </w:r>
+      </w:hyperlink>
+      <w:r>
+        <w:t xml:space="preserve"> removes and returns an element from the head of a list. </w:t>
+      </w:r>
+      <w:r>
+        <w:rPr>
+          <w:b/>
+          <w:bCs/>
+        </w:rPr>
+        <w:t xml:space="preserve">If the list is empty, the command blocks until an element becomes available </w:t>
+      </w:r>
+      <w:r>
+        <w:rPr>
+          <w:b/>
+          <w:bCs/>
+          <w:highlight w:val="yellow"/>
+        </w:rPr>
+        <w:t>or until the specified timeout is reached.</w:t>
+      </w:r>
+    </w:p>
+    <w:p>
+      <w:pPr>
+        <w:pStyle w:val="NoSpacing"/>
+        <w:numPr>
+          <w:ilvl w:val="0"/>
+          <w:numId w:val="26"/>
+        </w:numPr>
+      </w:pPr>
+      <w:hyperlink r:id="rId47" w:history="1">
+        <w:r>
+          <w:rPr>
+            <w:rFonts w:ascii="Consolas" w:hAnsi="Consolas" w:cs="Courier New"/>
+            <w:color w:val="111827"/>
+            <w:sz w:val="20"/>
+            <w:szCs w:val="20"/>
+            <w:u w:val="single"/>
+            <w:bdr w:val="single" w:sz="2" w:space="0" w:color="E5E7EB" w:frame="1"/>
+          </w:rPr>
+          <w:t>BLMOVE</w:t>
+        </w:r>
+      </w:hyperlink>
+      <w:r>
+        <w:t> </w:t>
+      </w:r>
+      <w:r>
+        <w:rPr>
+          <w:b/>
+          <w:bCs/>
+        </w:rPr>
+        <w:t>atomically</w:t>
+      </w:r>
+      <w:r>
+        <w:t xml:space="preserve"> moves elements from a source list to a target list. If the source list is empty, the command will block until a new element becomes available</w:t>
+      </w:r>
+      <w:r>
+        <w:t xml:space="preserve"> or until the specified timeout.</w:t>
+      </w:r>
+    </w:p>
+    <w:p>
+      <w:pPr>
+        <w:pStyle w:val="Heading2"/>
+      </w:pPr>
+      <w:r>
+        <w:t>What are Lists?</w:t>
+      </w:r>
+    </w:p>
+    <w:p>
+      <w:pPr>
+        <w:rPr>
+          <w:b/>
+          <w:bCs/>
+        </w:rPr>
+      </w:pPr>
+      <w:r>
+        <w:t>To explain the List data type</w:t>
+      </w:r>
+      <w:r>
+        <w:t>,</w:t>
+      </w:r>
+      <w:r>
+        <w:t xml:space="preserve"> it's better to start with a little bit of theory, as the term List is often used in an improper way by information technology folks. For instance</w:t>
+      </w:r>
+      <w:r>
+        <w:rPr>
+          <w:b/>
+          <w:bCs/>
+        </w:rPr>
+        <w:t>,</w:t>
+      </w:r>
+      <w:r>
+        <w:rPr>
+          <w:b/>
+          <w:bCs/>
+        </w:rPr>
+        <w:t xml:space="preserve"> "Python Lists" are not what the name may suggest (Linked Lists), but rather Arrays (the same data type is called Array in Ruby actually).</w:t>
+      </w:r>
+    </w:p>
+    <w:p>
+      <w:r>
+        <w:t>From a very general point of view a List is just a sequence of ordered elements: 10,20,1,2,3 is a list. But the properties of a List implemented using an Array are very different from the properties of a List implemented using a Linked List.</w:t>
+      </w:r>
+    </w:p>
+    <w:p>
+      <w:r>
+        <w:rPr>
+          <w:b/>
+          <w:bCs/>
+          <w:highlight w:val="yellow"/>
+        </w:rPr>
+        <w:t>Redis lists are implemented via Linked Lists</w:t>
+      </w:r>
+      <w:r>
+        <w:rPr>
+          <w:highlight w:val="yellow"/>
+        </w:rPr>
+        <w:t xml:space="preserve">. </w:t>
+      </w:r>
+      <w:r>
+        <w:rPr>
+          <w:b/>
+          <w:bCs/>
+          <w:highlight w:val="yellow"/>
+        </w:rPr>
+        <w:t>This means that even if you have millions of elements inside a list, the operation of adding a new element in the head or in the tail of the list is performed in constant time.</w:t>
+      </w:r>
+      <w:r>
+        <w:t xml:space="preserve"> The speed of adding a new element with the LPUSH command to the head of a list with ten elements is the same as adding an element to the head of list with 10 million elements.</w:t>
+      </w:r>
+    </w:p>
+    <w:p>
+      <w:r>
+        <w:t>Redis Lists are implemented with linked lists because for a database system it is crucial to be able to add elements to a very long list in a very fast way. Another strong advantage</w:t>
+      </w:r>
+      <w:r>
+        <w:t xml:space="preserve"> </w:t>
+      </w:r>
+      <w:r>
+        <w:t>is that Redis Lists can be taken at constant length in constant time</w:t>
+      </w:r>
+      <w:r>
+        <w:t xml:space="preserve">(I think they’re talking about capped lists that we’re going to cover in the </w:t>
+      </w:r>
+      <w:r>
+        <w:t>u</w:t>
+      </w:r>
+      <w:r>
+        <w:t xml:space="preserve">pcoming </w:t>
+      </w:r>
+      <w:r>
+        <w:t>sub-</w:t>
+      </w:r>
+      <w:r>
+        <w:t>sections)</w:t>
+      </w:r>
+      <w:r>
+        <w:t>.</w:t>
+      </w:r>
+    </w:p>
+    <w:p>
+      <w:pPr>
+        <w:spacing w:after="0"/>
+      </w:pPr>
+      <w:r>
+        <w:t>What's the downside?</w:t>
+      </w:r>
+    </w:p>
+    <w:p>
+      <w:pPr>
+        <w:spacing w:after="0"/>
+      </w:pPr>
+      <w:r>
+        <w:rPr>
+          <w:b/>
+          <w:bCs/>
+        </w:rPr>
+        <w:t>Accessing an element by index is very fast in lists implemented with an Array (constant time indexed access) and not so fast in lists implemented by linked lists</w:t>
+      </w:r>
+      <w:r>
+        <w:t xml:space="preserve"> (where the operation requires an amount of work </w:t>
+      </w:r>
+      <w:r>
+        <w:rPr>
+          <w:b/>
+          <w:bCs/>
+        </w:rPr>
+        <w:t>proportional to the index of the accessed element</w:t>
+      </w:r>
+      <w:r>
+        <w:t>).</w:t>
+      </w:r>
+    </w:p>
+    <w:p>
+      <w:r>
+        <w:rPr>
+          <w:b/>
+          <w:bCs/>
+          <w:highlight w:val="yellow"/>
+        </w:rPr>
+        <w:lastRenderedPageBreak/>
+        <w:t>When fast access to the middle of a large collection of elements is important, there is a different data structure that can be used, called sorted sets.</w:t>
+      </w:r>
+      <w:r>
+        <w:t xml:space="preserve"> </w:t>
+      </w:r>
+    </w:p>
+    <w:p>
+      <w:pPr>
+        <w:pStyle w:val="Heading2"/>
+      </w:pPr>
+      <w:r>
+        <w:t>Common Use Cases for Lists</w:t>
+      </w:r>
+    </w:p>
     <w:p>
       <w:pPr>
         <w:rPr>
@@ -2652,6 +3234,119 @@
     </w:lvl>
   </w:abstractNum>
   <w:abstractNum w:abstractNumId="6" w15:restartNumberingAfterBreak="0">
+    <w:nsid w:val="0190145A"/>
+    <w:multiLevelType w:val="hybridMultilevel"/>
+    <w:tmpl w:val="81D42164"/>
+    <w:lvl w:ilvl="0" w:tplc="04090001">
+      <w:start w:val="1"/>
+      <w:numFmt w:val="bullet"/>
+      <w:lvlText w:val=""/>
+      <w:lvlJc w:val="left"/>
+      <w:pPr>
+        <w:ind w:left="720" w:hanging="360"/>
+      </w:pPr>
+      <w:rPr>
+        <w:rFonts w:ascii="Symbol" w:hAnsi="Symbol" w:hint="default"/>
+      </w:rPr>
+    </w:lvl>
+    <w:lvl w:ilvl="1" w:tplc="04090003" w:tentative="1">
+      <w:start w:val="1"/>
+      <w:numFmt w:val="bullet"/>
+      <w:lvlText w:val="o"/>
+      <w:lvlJc w:val="left"/>
+      <w:pPr>
+        <w:ind w:left="1440" w:hanging="360"/>
+      </w:pPr>
+      <w:rPr>
+        <w:rFonts w:ascii="Courier New" w:hAnsi="Courier New" w:cs="Courier New" w:hint="default"/>
+      </w:rPr>
+    </w:lvl>
+    <w:lvl w:ilvl="2" w:tplc="04090005" w:tentative="1">
+      <w:start w:val="1"/>
+      <w:numFmt w:val="bullet"/>
+      <w:lvlText w:val=""/>
+      <w:lvlJc w:val="left"/>
+      <w:pPr>
+        <w:ind w:left="2160" w:hanging="360"/>
+      </w:pPr>
+      <w:rPr>
+        <w:rFonts w:ascii="Wingdings" w:hAnsi="Wingdings" w:hint="default"/>
+      </w:rPr>
+    </w:lvl>
+    <w:lvl w:ilvl="3" w:tplc="04090001" w:tentative="1">
+      <w:start w:val="1"/>
+      <w:numFmt w:val="bullet"/>
+      <w:lvlText w:val=""/>
+      <w:lvlJc w:val="left"/>
+      <w:pPr>
+        <w:ind w:left="2880" w:hanging="360"/>
+      </w:pPr>
+      <w:rPr>
+        <w:rFonts w:ascii="Symbol" w:hAnsi="Symbol" w:hint="default"/>
+      </w:rPr>
+    </w:lvl>
+    <w:lvl w:ilvl="4" w:tplc="04090003" w:tentative="1">
+      <w:start w:val="1"/>
+      <w:numFmt w:val="bullet"/>
+      <w:lvlText w:val="o"/>
+      <w:lvlJc w:val="left"/>
+      <w:pPr>
+        <w:ind w:left="3600" w:hanging="360"/>
+      </w:pPr>
+      <w:rPr>
+        <w:rFonts w:ascii="Courier New" w:hAnsi="Courier New" w:cs="Courier New" w:hint="default"/>
+      </w:rPr>
+    </w:lvl>
+    <w:lvl w:ilvl="5" w:tplc="04090005" w:tentative="1">
+      <w:start w:val="1"/>
+      <w:numFmt w:val="bullet"/>
+      <w:lvlText w:val=""/>
+      <w:lvlJc w:val="left"/>
+      <w:pPr>
+        <w:ind w:left="4320" w:hanging="360"/>
+      </w:pPr>
+      <w:rPr>
+        <w:rFonts w:ascii="Wingdings" w:hAnsi="Wingdings" w:hint="default"/>
+      </w:rPr>
+    </w:lvl>
+    <w:lvl w:ilvl="6" w:tplc="04090001" w:tentative="1">
+      <w:start w:val="1"/>
+      <w:numFmt w:val="bullet"/>
+      <w:lvlText w:val=""/>
+      <w:lvlJc w:val="left"/>
+      <w:pPr>
+        <w:ind w:left="5040" w:hanging="360"/>
+      </w:pPr>
+      <w:rPr>
+        <w:rFonts w:ascii="Symbol" w:hAnsi="Symbol" w:hint="default"/>
+      </w:rPr>
+    </w:lvl>
+    <w:lvl w:ilvl="7" w:tplc="04090003" w:tentative="1">
+      <w:start w:val="1"/>
+      <w:numFmt w:val="bullet"/>
+      <w:lvlText w:val="o"/>
+      <w:lvlJc w:val="left"/>
+      <w:pPr>
+        <w:ind w:left="5760" w:hanging="360"/>
+      </w:pPr>
+      <w:rPr>
+        <w:rFonts w:ascii="Courier New" w:hAnsi="Courier New" w:cs="Courier New" w:hint="default"/>
+      </w:rPr>
+    </w:lvl>
+    <w:lvl w:ilvl="8" w:tplc="04090005" w:tentative="1">
+      <w:start w:val="1"/>
+      <w:numFmt w:val="bullet"/>
+      <w:lvlText w:val=""/>
+      <w:lvlJc w:val="left"/>
+      <w:pPr>
+        <w:ind w:left="6480" w:hanging="360"/>
+      </w:pPr>
+      <w:rPr>
+        <w:rFonts w:ascii="Wingdings" w:hAnsi="Wingdings" w:hint="default"/>
+      </w:rPr>
+    </w:lvl>
+  </w:abstractNum>
+  <w:abstractNum w:abstractNumId="7" w15:restartNumberingAfterBreak="0">
     <w:nsid w:val="0711476D"/>
     <w:multiLevelType w:val="multilevel"/>
     <w:tmpl w:val="C602F65A"/>
@@ -2800,7 +3495,156 @@
       </w:rPr>
     </w:lvl>
   </w:abstractNum>
-  <w:abstractNum w:abstractNumId="7" w15:restartNumberingAfterBreak="0">
+  <w:abstractNum w:abstractNumId="8" w15:restartNumberingAfterBreak="0">
+    <w:nsid w:val="0E9351D1"/>
+    <w:multiLevelType w:val="multilevel"/>
+    <w:tmpl w:val="FDEE2E24"/>
+    <w:lvl w:ilvl="0">
+      <w:start w:val="1"/>
+      <w:numFmt w:val="bullet"/>
+      <w:lvlText w:val=""/>
+      <w:lvlJc w:val="left"/>
+      <w:pPr>
+        <w:tabs>
+          <w:tab w:val="num" w:pos="720"/>
+        </w:tabs>
+        <w:ind w:left="720" w:hanging="360"/>
+      </w:pPr>
+      <w:rPr>
+        <w:rFonts w:ascii="Symbol" w:hAnsi="Symbol" w:hint="default"/>
+        <w:sz w:val="20"/>
+      </w:rPr>
+    </w:lvl>
+    <w:lvl w:ilvl="1" w:tentative="1">
+      <w:start w:val="1"/>
+      <w:numFmt w:val="bullet"/>
+      <w:lvlText w:val=""/>
+      <w:lvlJc w:val="left"/>
+      <w:pPr>
+        <w:tabs>
+          <w:tab w:val="num" w:pos="1440"/>
+        </w:tabs>
+        <w:ind w:left="1440" w:hanging="360"/>
+      </w:pPr>
+      <w:rPr>
+        <w:rFonts w:ascii="Symbol" w:hAnsi="Symbol" w:hint="default"/>
+        <w:sz w:val="20"/>
+      </w:rPr>
+    </w:lvl>
+    <w:lvl w:ilvl="2" w:tentative="1">
+      <w:start w:val="1"/>
+      <w:numFmt w:val="bullet"/>
+      <w:lvlText w:val=""/>
+      <w:lvlJc w:val="left"/>
+      <w:pPr>
+        <w:tabs>
+          <w:tab w:val="num" w:pos="2160"/>
+        </w:tabs>
+        <w:ind w:left="2160" w:hanging="360"/>
+      </w:pPr>
+      <w:rPr>
+        <w:rFonts w:ascii="Symbol" w:hAnsi="Symbol" w:hint="default"/>
+        <w:sz w:val="20"/>
+      </w:rPr>
+    </w:lvl>
+    <w:lvl w:ilvl="3" w:tentative="1">
+      <w:start w:val="1"/>
+      <w:numFmt w:val="bullet"/>
+      <w:lvlText w:val=""/>
+      <w:lvlJc w:val="left"/>
+      <w:pPr>
+        <w:tabs>
+          <w:tab w:val="num" w:pos="2880"/>
+        </w:tabs>
+        <w:ind w:left="2880" w:hanging="360"/>
+      </w:pPr>
+      <w:rPr>
+        <w:rFonts w:ascii="Symbol" w:hAnsi="Symbol" w:hint="default"/>
+        <w:sz w:val="20"/>
+      </w:rPr>
+    </w:lvl>
+    <w:lvl w:ilvl="4" w:tentative="1">
+      <w:start w:val="1"/>
+      <w:numFmt w:val="bullet"/>
+      <w:lvlText w:val=""/>
+      <w:lvlJc w:val="left"/>
+      <w:pPr>
+        <w:tabs>
+          <w:tab w:val="num" w:pos="3600"/>
+        </w:tabs>
+        <w:ind w:left="3600" w:hanging="360"/>
+      </w:pPr>
+      <w:rPr>
+        <w:rFonts w:ascii="Symbol" w:hAnsi="Symbol" w:hint="default"/>
+        <w:sz w:val="20"/>
+      </w:rPr>
+    </w:lvl>
+    <w:lvl w:ilvl="5" w:tentative="1">
+      <w:start w:val="1"/>
+      <w:numFmt w:val="bullet"/>
+      <w:lvlText w:val=""/>
+      <w:lvlJc w:val="left"/>
+      <w:pPr>
+        <w:tabs>
+          <w:tab w:val="num" w:pos="4320"/>
+        </w:tabs>
+        <w:ind w:left="4320" w:hanging="360"/>
+      </w:pPr>
+      <w:rPr>
+        <w:rFonts w:ascii="Symbol" w:hAnsi="Symbol" w:hint="default"/>
+        <w:sz w:val="20"/>
+      </w:rPr>
+    </w:lvl>
+    <w:lvl w:ilvl="6" w:tentative="1">
+      <w:start w:val="1"/>
+      <w:numFmt w:val="bullet"/>
+      <w:lvlText w:val=""/>
+      <w:lvlJc w:val="left"/>
+      <w:pPr>
+        <w:tabs>
+          <w:tab w:val="num" w:pos="5040"/>
+        </w:tabs>
+        <w:ind w:left="5040" w:hanging="360"/>
+      </w:pPr>
+      <w:rPr>
+        <w:rFonts w:ascii="Symbol" w:hAnsi="Symbol" w:hint="default"/>
+        <w:sz w:val="20"/>
+      </w:rPr>
+    </w:lvl>
+    <w:lvl w:ilvl="7" w:tentative="1">
+      <w:start w:val="1"/>
+      <w:numFmt w:val="bullet"/>
+      <w:lvlText w:val=""/>
+      <w:lvlJc w:val="left"/>
+      <w:pPr>
+        <w:tabs>
+          <w:tab w:val="num" w:pos="5760"/>
+        </w:tabs>
+        <w:ind w:left="5760" w:hanging="360"/>
+      </w:pPr>
+      <w:rPr>
+        <w:rFonts w:ascii="Symbol" w:hAnsi="Symbol" w:hint="default"/>
+        <w:sz w:val="20"/>
+      </w:rPr>
+    </w:lvl>
+    <w:lvl w:ilvl="8" w:tentative="1">
+      <w:start w:val="1"/>
+      <w:numFmt w:val="bullet"/>
+      <w:lvlText w:val=""/>
+      <w:lvlJc w:val="left"/>
+      <w:pPr>
+        <w:tabs>
+          <w:tab w:val="num" w:pos="6480"/>
+        </w:tabs>
+        <w:ind w:left="6480" w:hanging="360"/>
+      </w:pPr>
+      <w:rPr>
+        <w:rFonts w:ascii="Symbol" w:hAnsi="Symbol" w:hint="default"/>
+        <w:sz w:val="20"/>
+      </w:rPr>
+    </w:lvl>
+  </w:abstractNum>
+  <w:abstractNum w:abstractNumId="9" w15:restartNumberingAfterBreak="0">
     <w:nsid w:val="1C79727F"/>
     <w:multiLevelType w:val="multilevel"/>
     <w:tmpl w:val="60F629BC"/>
@@ -2913,7 +3757,7 @@
       </w:pPr>
     </w:lvl>
   </w:abstractNum>
-  <w:abstractNum w:abstractNumId="8" w15:restartNumberingAfterBreak="0">
+  <w:abstractNum w:abstractNumId="10" w15:restartNumberingAfterBreak="0">
     <w:nsid w:val="1FA535D0"/>
     <w:multiLevelType w:val="hybridMultilevel"/>
     <w:tmpl w:val="4A7A92D8"/>
@@ -3026,7 +3870,7 @@
       </w:rPr>
     </w:lvl>
   </w:abstractNum>
-  <w:abstractNum w:abstractNumId="9" w15:restartNumberingAfterBreak="0">
+  <w:abstractNum w:abstractNumId="11" w15:restartNumberingAfterBreak="0">
     <w:nsid w:val="204F3878"/>
     <w:multiLevelType w:val="multilevel"/>
     <w:tmpl w:val="3CE21B6A"/>
@@ -3175,7 +4019,7 @@
       </w:rPr>
     </w:lvl>
   </w:abstractNum>
-  <w:abstractNum w:abstractNumId="10" w15:restartNumberingAfterBreak="0">
+  <w:abstractNum w:abstractNumId="12" w15:restartNumberingAfterBreak="0">
     <w:nsid w:val="23D72D85"/>
     <w:multiLevelType w:val="hybridMultilevel"/>
     <w:tmpl w:val="F3F22028"/>
@@ -3288,7 +4132,7 @@
       </w:rPr>
     </w:lvl>
   </w:abstractNum>
-  <w:abstractNum w:abstractNumId="11" w15:restartNumberingAfterBreak="0">
+  <w:abstractNum w:abstractNumId="13" w15:restartNumberingAfterBreak="0">
     <w:nsid w:val="27F938FF"/>
     <w:multiLevelType w:val="hybridMultilevel"/>
     <w:tmpl w:val="5F08476C"/>
@@ -3401,7 +4245,7 @@
       </w:rPr>
     </w:lvl>
   </w:abstractNum>
-  <w:abstractNum w:abstractNumId="12" w15:restartNumberingAfterBreak="0">
+  <w:abstractNum w:abstractNumId="14" w15:restartNumberingAfterBreak="0">
     <w:nsid w:val="28ED3E9D"/>
     <w:multiLevelType w:val="hybridMultilevel"/>
     <w:tmpl w:val="A5149B3C"/>
@@ -3514,7 +4358,7 @@
       </w:rPr>
     </w:lvl>
   </w:abstractNum>
-  <w:abstractNum w:abstractNumId="13" w15:restartNumberingAfterBreak="0">
+  <w:abstractNum w:abstractNumId="15" w15:restartNumberingAfterBreak="0">
     <w:nsid w:val="2CD47A1B"/>
     <w:multiLevelType w:val="multilevel"/>
     <w:tmpl w:val="9550A39C"/>
@@ -3630,7 +4474,7 @@
       </w:rPr>
     </w:lvl>
   </w:abstractNum>
-  <w:abstractNum w:abstractNumId="14" w15:restartNumberingAfterBreak="0">
+  <w:abstractNum w:abstractNumId="16" w15:restartNumberingAfterBreak="0">
     <w:nsid w:val="368001EA"/>
     <w:multiLevelType w:val="hybridMultilevel"/>
     <w:tmpl w:val="207CABEC"/>
@@ -3743,7 +4587,7 @@
       </w:rPr>
     </w:lvl>
   </w:abstractNum>
-  <w:abstractNum w:abstractNumId="15" w15:restartNumberingAfterBreak="0">
+  <w:abstractNum w:abstractNumId="17" w15:restartNumberingAfterBreak="0">
     <w:nsid w:val="36AB060E"/>
     <w:multiLevelType w:val="multilevel"/>
     <w:tmpl w:val="0B90F55C"/>
@@ -3892,7 +4736,269 @@
       </w:rPr>
     </w:lvl>
   </w:abstractNum>
-  <w:abstractNum w:abstractNumId="16" w15:restartNumberingAfterBreak="0">
+  <w:abstractNum w:abstractNumId="18" w15:restartNumberingAfterBreak="0">
+    <w:nsid w:val="371A1D50"/>
+    <w:multiLevelType w:val="multilevel"/>
+    <w:tmpl w:val="7494CDF4"/>
+    <w:lvl w:ilvl="0">
+      <w:start w:val="1"/>
+      <w:numFmt w:val="bullet"/>
+      <w:lvlText w:val=""/>
+      <w:lvlJc w:val="left"/>
+      <w:pPr>
+        <w:tabs>
+          <w:tab w:val="num" w:pos="720"/>
+        </w:tabs>
+        <w:ind w:left="720" w:hanging="360"/>
+      </w:pPr>
+      <w:rPr>
+        <w:rFonts w:ascii="Symbol" w:hAnsi="Symbol" w:hint="default"/>
+        <w:sz w:val="20"/>
+      </w:rPr>
+    </w:lvl>
+    <w:lvl w:ilvl="1" w:tentative="1">
+      <w:start w:val="1"/>
+      <w:numFmt w:val="bullet"/>
+      <w:lvlText w:val=""/>
+      <w:lvlJc w:val="left"/>
+      <w:pPr>
+        <w:tabs>
+          <w:tab w:val="num" w:pos="1440"/>
+        </w:tabs>
+        <w:ind w:left="1440" w:hanging="360"/>
+      </w:pPr>
+      <w:rPr>
+        <w:rFonts w:ascii="Symbol" w:hAnsi="Symbol" w:hint="default"/>
+        <w:sz w:val="20"/>
+      </w:rPr>
+    </w:lvl>
+    <w:lvl w:ilvl="2" w:tentative="1">
+      <w:start w:val="1"/>
+      <w:numFmt w:val="bullet"/>
+      <w:lvlText w:val=""/>
+      <w:lvlJc w:val="left"/>
+      <w:pPr>
+        <w:tabs>
+          <w:tab w:val="num" w:pos="2160"/>
+        </w:tabs>
+        <w:ind w:left="2160" w:hanging="360"/>
+      </w:pPr>
+      <w:rPr>
+        <w:rFonts w:ascii="Symbol" w:hAnsi="Symbol" w:hint="default"/>
+        <w:sz w:val="20"/>
+      </w:rPr>
+    </w:lvl>
+    <w:lvl w:ilvl="3" w:tentative="1">
+      <w:start w:val="1"/>
+      <w:numFmt w:val="bullet"/>
+      <w:lvlText w:val=""/>
+      <w:lvlJc w:val="left"/>
+      <w:pPr>
+        <w:tabs>
+          <w:tab w:val="num" w:pos="2880"/>
+        </w:tabs>
+        <w:ind w:left="2880" w:hanging="360"/>
+      </w:pPr>
+      <w:rPr>
+        <w:rFonts w:ascii="Symbol" w:hAnsi="Symbol" w:hint="default"/>
+        <w:sz w:val="20"/>
+      </w:rPr>
+    </w:lvl>
+    <w:lvl w:ilvl="4" w:tentative="1">
+      <w:start w:val="1"/>
+      <w:numFmt w:val="bullet"/>
+      <w:lvlText w:val=""/>
+      <w:lvlJc w:val="left"/>
+      <w:pPr>
+        <w:tabs>
+          <w:tab w:val="num" w:pos="3600"/>
+        </w:tabs>
+        <w:ind w:left="3600" w:hanging="360"/>
+      </w:pPr>
+      <w:rPr>
+        <w:rFonts w:ascii="Symbol" w:hAnsi="Symbol" w:hint="default"/>
+        <w:sz w:val="20"/>
+      </w:rPr>
+    </w:lvl>
+    <w:lvl w:ilvl="5" w:tentative="1">
+      <w:start w:val="1"/>
+      <w:numFmt w:val="bullet"/>
+      <w:lvlText w:val=""/>
+      <w:lvlJc w:val="left"/>
+      <w:pPr>
+        <w:tabs>
+          <w:tab w:val="num" w:pos="4320"/>
+        </w:tabs>
+        <w:ind w:left="4320" w:hanging="360"/>
+      </w:pPr>
+      <w:rPr>
+        <w:rFonts w:ascii="Symbol" w:hAnsi="Symbol" w:hint="default"/>
+        <w:sz w:val="20"/>
+      </w:rPr>
+    </w:lvl>
+    <w:lvl w:ilvl="6" w:tentative="1">
+      <w:start w:val="1"/>
+      <w:numFmt w:val="bullet"/>
+      <w:lvlText w:val=""/>
+      <w:lvlJc w:val="left"/>
+      <w:pPr>
+        <w:tabs>
+          <w:tab w:val="num" w:pos="5040"/>
+        </w:tabs>
+        <w:ind w:left="5040" w:hanging="360"/>
+      </w:pPr>
+      <w:rPr>
+        <w:rFonts w:ascii="Symbol" w:hAnsi="Symbol" w:hint="default"/>
+        <w:sz w:val="20"/>
+      </w:rPr>
+    </w:lvl>
+    <w:lvl w:ilvl="7" w:tentative="1">
+      <w:start w:val="1"/>
+      <w:numFmt w:val="bullet"/>
+      <w:lvlText w:val=""/>
+      <w:lvlJc w:val="left"/>
+      <w:pPr>
+        <w:tabs>
+          <w:tab w:val="num" w:pos="5760"/>
+        </w:tabs>
+        <w:ind w:left="5760" w:hanging="360"/>
+      </w:pPr>
+      <w:rPr>
+        <w:rFonts w:ascii="Symbol" w:hAnsi="Symbol" w:hint="default"/>
+        <w:sz w:val="20"/>
+      </w:rPr>
+    </w:lvl>
+    <w:lvl w:ilvl="8" w:tentative="1">
+      <w:start w:val="1"/>
+      <w:numFmt w:val="bullet"/>
+      <w:lvlText w:val=""/>
+      <w:lvlJc w:val="left"/>
+      <w:pPr>
+        <w:tabs>
+          <w:tab w:val="num" w:pos="6480"/>
+        </w:tabs>
+        <w:ind w:left="6480" w:hanging="360"/>
+      </w:pPr>
+      <w:rPr>
+        <w:rFonts w:ascii="Symbol" w:hAnsi="Symbol" w:hint="default"/>
+        <w:sz w:val="20"/>
+      </w:rPr>
+    </w:lvl>
+  </w:abstractNum>
+  <w:abstractNum w:abstractNumId="19" w15:restartNumberingAfterBreak="0">
+    <w:nsid w:val="5335603E"/>
+    <w:multiLevelType w:val="hybridMultilevel"/>
+    <w:tmpl w:val="AC26D672"/>
+    <w:lvl w:ilvl="0" w:tplc="04090001">
+      <w:start w:val="1"/>
+      <w:numFmt w:val="bullet"/>
+      <w:lvlText w:val=""/>
+      <w:lvlJc w:val="left"/>
+      <w:pPr>
+        <w:ind w:left="720" w:hanging="360"/>
+      </w:pPr>
+      <w:rPr>
+        <w:rFonts w:ascii="Symbol" w:hAnsi="Symbol" w:hint="default"/>
+      </w:rPr>
+    </w:lvl>
+    <w:lvl w:ilvl="1" w:tplc="04090003" w:tentative="1">
+      <w:start w:val="1"/>
+      <w:numFmt w:val="bullet"/>
+      <w:lvlText w:val="o"/>
+      <w:lvlJc w:val="left"/>
+      <w:pPr>
+        <w:ind w:left="1440" w:hanging="360"/>
+      </w:pPr>
+      <w:rPr>
+        <w:rFonts w:ascii="Courier New" w:hAnsi="Courier New" w:cs="Courier New" w:hint="default"/>
+      </w:rPr>
+    </w:lvl>
+    <w:lvl w:ilvl="2" w:tplc="04090005" w:tentative="1">
+      <w:start w:val="1"/>
+      <w:numFmt w:val="bullet"/>
+      <w:lvlText w:val=""/>
+      <w:lvlJc w:val="left"/>
+      <w:pPr>
+        <w:ind w:left="2160" w:hanging="360"/>
+      </w:pPr>
+      <w:rPr>
+        <w:rFonts w:ascii="Wingdings" w:hAnsi="Wingdings" w:hint="default"/>
+      </w:rPr>
+    </w:lvl>
+    <w:lvl w:ilvl="3" w:tplc="04090001" w:tentative="1">
+      <w:start w:val="1"/>
+      <w:numFmt w:val="bullet"/>
+      <w:lvlText w:val=""/>
+      <w:lvlJc w:val="left"/>
+      <w:pPr>
+        <w:ind w:left="2880" w:hanging="360"/>
+      </w:pPr>
+      <w:rPr>
+        <w:rFonts w:ascii="Symbol" w:hAnsi="Symbol" w:hint="default"/>
+      </w:rPr>
+    </w:lvl>
+    <w:lvl w:ilvl="4" w:tplc="04090003" w:tentative="1">
+      <w:start w:val="1"/>
+      <w:numFmt w:val="bullet"/>
+      <w:lvlText w:val="o"/>
+      <w:lvlJc w:val="left"/>
+      <w:pPr>
+        <w:ind w:left="3600" w:hanging="360"/>
+      </w:pPr>
+      <w:rPr>
+        <w:rFonts w:ascii="Courier New" w:hAnsi="Courier New" w:cs="Courier New" w:hint="default"/>
+      </w:rPr>
+    </w:lvl>
+    <w:lvl w:ilvl="5" w:tplc="04090005" w:tentative="1">
+      <w:start w:val="1"/>
+      <w:numFmt w:val="bullet"/>
+      <w:lvlText w:val=""/>
+      <w:lvlJc w:val="left"/>
+      <w:pPr>
+        <w:ind w:left="4320" w:hanging="360"/>
+      </w:pPr>
+      <w:rPr>
+        <w:rFonts w:ascii="Wingdings" w:hAnsi="Wingdings" w:hint="default"/>
+      </w:rPr>
+    </w:lvl>
+    <w:lvl w:ilvl="6" w:tplc="04090001" w:tentative="1">
+      <w:start w:val="1"/>
+      <w:numFmt w:val="bullet"/>
+      <w:lvlText w:val=""/>
+      <w:lvlJc w:val="left"/>
+      <w:pPr>
+        <w:ind w:left="5040" w:hanging="360"/>
+      </w:pPr>
+      <w:rPr>
+        <w:rFonts w:ascii="Symbol" w:hAnsi="Symbol" w:hint="default"/>
+      </w:rPr>
+    </w:lvl>
+    <w:lvl w:ilvl="7" w:tplc="04090003" w:tentative="1">
+      <w:start w:val="1"/>
+      <w:numFmt w:val="bullet"/>
+      <w:lvlText w:val="o"/>
+      <w:lvlJc w:val="left"/>
+      <w:pPr>
+        <w:ind w:left="5760" w:hanging="360"/>
+      </w:pPr>
+      <w:rPr>
+        <w:rFonts w:ascii="Courier New" w:hAnsi="Courier New" w:cs="Courier New" w:hint="default"/>
+      </w:rPr>
+    </w:lvl>
+    <w:lvl w:ilvl="8" w:tplc="04090005" w:tentative="1">
+      <w:start w:val="1"/>
+      <w:numFmt w:val="bullet"/>
+      <w:lvlText w:val=""/>
+      <w:lvlJc w:val="left"/>
+      <w:pPr>
+        <w:ind w:left="6480" w:hanging="360"/>
+      </w:pPr>
+      <w:rPr>
+        <w:rFonts w:ascii="Wingdings" w:hAnsi="Wingdings" w:hint="default"/>
+      </w:rPr>
+    </w:lvl>
+  </w:abstractNum>
+  <w:abstractNum w:abstractNumId="20" w15:restartNumberingAfterBreak="0">
     <w:nsid w:val="60282F84"/>
     <w:multiLevelType w:val="hybridMultilevel"/>
     <w:tmpl w:val="3DB22EE4"/>
@@ -4005,10 +5111,10 @@
       </w:rPr>
     </w:lvl>
   </w:abstractNum>
-  <w:abstractNum w:abstractNumId="17" w15:restartNumberingAfterBreak="0">
+  <w:abstractNum w:abstractNumId="21" w15:restartNumberingAfterBreak="0">
     <w:nsid w:val="602C4C3F"/>
     <w:multiLevelType w:val="hybridMultilevel"/>
-    <w:tmpl w:val="41F256B8"/>
+    <w:tmpl w:val="F16C6B22"/>
     <w:lvl w:ilvl="0" w:tplc="04090001">
       <w:start w:val="1"/>
       <w:numFmt w:val="bullet"/>
@@ -4118,7 +5224,7 @@
       </w:rPr>
     </w:lvl>
   </w:abstractNum>
-  <w:abstractNum w:abstractNumId="18" w15:restartNumberingAfterBreak="0">
+  <w:abstractNum w:abstractNumId="22" w15:restartNumberingAfterBreak="0">
     <w:nsid w:val="77A3782A"/>
     <w:multiLevelType w:val="hybridMultilevel"/>
     <w:tmpl w:val="624EA3B2"/>
@@ -4231,7 +5337,156 @@
       </w:rPr>
     </w:lvl>
   </w:abstractNum>
-  <w:abstractNum w:abstractNumId="19" w15:restartNumberingAfterBreak="0">
+  <w:abstractNum w:abstractNumId="23" w15:restartNumberingAfterBreak="0">
+    <w:nsid w:val="7B7C229C"/>
+    <w:multiLevelType w:val="multilevel"/>
+    <w:tmpl w:val="DB723CD4"/>
+    <w:lvl w:ilvl="0">
+      <w:start w:val="1"/>
+      <w:numFmt w:val="bullet"/>
+      <w:lvlText w:val=""/>
+      <w:lvlJc w:val="left"/>
+      <w:pPr>
+        <w:tabs>
+          <w:tab w:val="num" w:pos="720"/>
+        </w:tabs>
+        <w:ind w:left="720" w:hanging="360"/>
+      </w:pPr>
+      <w:rPr>
+        <w:rFonts w:ascii="Symbol" w:hAnsi="Symbol" w:hint="default"/>
+        <w:sz w:val="20"/>
+      </w:rPr>
+    </w:lvl>
+    <w:lvl w:ilvl="1" w:tentative="1">
+      <w:start w:val="1"/>
+      <w:numFmt w:val="bullet"/>
+      <w:lvlText w:val=""/>
+      <w:lvlJc w:val="left"/>
+      <w:pPr>
+        <w:tabs>
+          <w:tab w:val="num" w:pos="1440"/>
+        </w:tabs>
+        <w:ind w:left="1440" w:hanging="360"/>
+      </w:pPr>
+      <w:rPr>
+        <w:rFonts w:ascii="Symbol" w:hAnsi="Symbol" w:hint="default"/>
+        <w:sz w:val="20"/>
+      </w:rPr>
+    </w:lvl>
+    <w:lvl w:ilvl="2" w:tentative="1">
+      <w:start w:val="1"/>
+      <w:numFmt w:val="bullet"/>
+      <w:lvlText w:val=""/>
+      <w:lvlJc w:val="left"/>
+      <w:pPr>
+        <w:tabs>
+          <w:tab w:val="num" w:pos="2160"/>
+        </w:tabs>
+        <w:ind w:left="2160" w:hanging="360"/>
+      </w:pPr>
+      <w:rPr>
+        <w:rFonts w:ascii="Symbol" w:hAnsi="Symbol" w:hint="default"/>
+        <w:sz w:val="20"/>
+      </w:rPr>
+    </w:lvl>
+    <w:lvl w:ilvl="3" w:tentative="1">
+      <w:start w:val="1"/>
+      <w:numFmt w:val="bullet"/>
+      <w:lvlText w:val=""/>
+      <w:lvlJc w:val="left"/>
+      <w:pPr>
+        <w:tabs>
+          <w:tab w:val="num" w:pos="2880"/>
+        </w:tabs>
+        <w:ind w:left="2880" w:hanging="360"/>
+      </w:pPr>
+      <w:rPr>
+        <w:rFonts w:ascii="Symbol" w:hAnsi="Symbol" w:hint="default"/>
+        <w:sz w:val="20"/>
+      </w:rPr>
+    </w:lvl>
+    <w:lvl w:ilvl="4" w:tentative="1">
+      <w:start w:val="1"/>
+      <w:numFmt w:val="bullet"/>
+      <w:lvlText w:val=""/>
+      <w:lvlJc w:val="left"/>
+      <w:pPr>
+        <w:tabs>
+          <w:tab w:val="num" w:pos="3600"/>
+        </w:tabs>
+        <w:ind w:left="3600" w:hanging="360"/>
+      </w:pPr>
+      <w:rPr>
+        <w:rFonts w:ascii="Symbol" w:hAnsi="Symbol" w:hint="default"/>
+        <w:sz w:val="20"/>
+      </w:rPr>
+    </w:lvl>
+    <w:lvl w:ilvl="5" w:tentative="1">
+      <w:start w:val="1"/>
+      <w:numFmt w:val="bullet"/>
+      <w:lvlText w:val=""/>
+      <w:lvlJc w:val="left"/>
+      <w:pPr>
+        <w:tabs>
+          <w:tab w:val="num" w:pos="4320"/>
+        </w:tabs>
+        <w:ind w:left="4320" w:hanging="360"/>
+      </w:pPr>
+      <w:rPr>
+        <w:rFonts w:ascii="Symbol" w:hAnsi="Symbol" w:hint="default"/>
+        <w:sz w:val="20"/>
+      </w:rPr>
+    </w:lvl>
+    <w:lvl w:ilvl="6" w:tentative="1">
+      <w:start w:val="1"/>
+      <w:numFmt w:val="bullet"/>
+      <w:lvlText w:val=""/>
+      <w:lvlJc w:val="left"/>
+      <w:pPr>
+        <w:tabs>
+          <w:tab w:val="num" w:pos="5040"/>
+        </w:tabs>
+        <w:ind w:left="5040" w:hanging="360"/>
+      </w:pPr>
+      <w:rPr>
+        <w:rFonts w:ascii="Symbol" w:hAnsi="Symbol" w:hint="default"/>
+        <w:sz w:val="20"/>
+      </w:rPr>
+    </w:lvl>
+    <w:lvl w:ilvl="7" w:tentative="1">
+      <w:start w:val="1"/>
+      <w:numFmt w:val="bullet"/>
+      <w:lvlText w:val=""/>
+      <w:lvlJc w:val="left"/>
+      <w:pPr>
+        <w:tabs>
+          <w:tab w:val="num" w:pos="5760"/>
+        </w:tabs>
+        <w:ind w:left="5760" w:hanging="360"/>
+      </w:pPr>
+      <w:rPr>
+        <w:rFonts w:ascii="Symbol" w:hAnsi="Symbol" w:hint="default"/>
+        <w:sz w:val="20"/>
+      </w:rPr>
+    </w:lvl>
+    <w:lvl w:ilvl="8" w:tentative="1">
+      <w:start w:val="1"/>
+      <w:numFmt w:val="bullet"/>
+      <w:lvlText w:val=""/>
+      <w:lvlJc w:val="left"/>
+      <w:pPr>
+        <w:tabs>
+          <w:tab w:val="num" w:pos="6480"/>
+        </w:tabs>
+        <w:ind w:left="6480" w:hanging="360"/>
+      </w:pPr>
+      <w:rPr>
+        <w:rFonts w:ascii="Symbol" w:hAnsi="Symbol" w:hint="default"/>
+        <w:sz w:val="20"/>
+      </w:rPr>
+    </w:lvl>
+  </w:abstractNum>
+  <w:abstractNum w:abstractNumId="24" w15:restartNumberingAfterBreak="0">
     <w:nsid w:val="7E990CFC"/>
     <w:multiLevelType w:val="multilevel"/>
     <w:tmpl w:val="BAB08EAC"/>
@@ -4399,28 +5654,28 @@
     <w:abstractNumId w:val="0"/>
   </w:num>
   <w:num w:numId="7">
-    <w:abstractNumId w:val="13"/>
+    <w:abstractNumId w:val="15"/>
   </w:num>
   <w:num w:numId="8">
+    <w:abstractNumId w:val="20"/>
+  </w:num>
+  <w:num w:numId="9">
     <w:abstractNumId w:val="16"/>
   </w:num>
-  <w:num w:numId="9">
+  <w:num w:numId="10">
     <w:abstractNumId w:val="14"/>
   </w:num>
-  <w:num w:numId="10">
+  <w:num w:numId="11">
     <w:abstractNumId w:val="12"/>
   </w:num>
-  <w:num w:numId="11">
-    <w:abstractNumId w:val="10"/>
-  </w:num>
   <w:num w:numId="12">
-    <w:abstractNumId w:val="18"/>
+    <w:abstractNumId w:val="22"/>
   </w:num>
   <w:num w:numId="13">
-    <w:abstractNumId w:val="19"/>
+    <w:abstractNumId w:val="24"/>
   </w:num>
   <w:num w:numId="14">
-    <w:abstractNumId w:val="13"/>
+    <w:abstractNumId w:val="15"/>
     <w:lvlOverride w:ilvl="0">
       <w:startOverride w:val="1"/>
     </w:lvlOverride>
@@ -4450,25 +5705,40 @@
     </w:lvlOverride>
   </w:num>
   <w:num w:numId="15">
+    <w:abstractNumId w:val="13"/>
+  </w:num>
+  <w:num w:numId="16">
     <w:abstractNumId w:val="11"/>
   </w:num>
-  <w:num w:numId="16">
+  <w:num w:numId="17">
+    <w:abstractNumId w:val="7"/>
+  </w:num>
+  <w:num w:numId="18">
+    <w:abstractNumId w:val="17"/>
+  </w:num>
+  <w:num w:numId="19">
     <w:abstractNumId w:val="9"/>
   </w:num>
-  <w:num w:numId="17">
+  <w:num w:numId="20">
+    <w:abstractNumId w:val="21"/>
+  </w:num>
+  <w:num w:numId="21">
+    <w:abstractNumId w:val="10"/>
+  </w:num>
+  <w:num w:numId="22">
+    <w:abstractNumId w:val="8"/>
+  </w:num>
+  <w:num w:numId="23">
+    <w:abstractNumId w:val="23"/>
+  </w:num>
+  <w:num w:numId="24">
     <w:abstractNumId w:val="6"/>
   </w:num>
-  <w:num w:numId="18">
-    <w:abstractNumId w:val="15"/>
+  <w:num w:numId="25">
+    <w:abstractNumId w:val="18"/>
   </w:num>
-  <w:num w:numId="19">
-    <w:abstractNumId w:val="7"/>
-  </w:num>
-  <w:num w:numId="20">
-    <w:abstractNumId w:val="17"/>
-  </w:num>
-  <w:num w:numId="21">
-    <w:abstractNumId w:val="8"/>
+  <w:num w:numId="26">
+    <w:abstractNumId w:val="19"/>
   </w:num>
   <w:numIdMacAtCleanup w:val="8"/>
 </w:numbering>

</xml_diff>

<commit_message>
finish up the discussion about redis lists
</commit_message>
<xml_diff>
--- a/persistence/nosql/redis/redis-data-types.docx
+++ b/persistence/nosql/redis/redis-data-types.docx
@@ -3049,10 +3049,1907 @@
     </w:p>
     <w:p>
       <w:pPr>
+        <w:pStyle w:val="NoSpacing"/>
+      </w:pPr>
+      <w:r>
+        <w:t>Lists are useful for a number of tasks</w:t>
+      </w:r>
+      <w:r>
+        <w:t>.</w:t>
+      </w:r>
+      <w:r>
+        <w:t xml:space="preserve"> </w:t>
+      </w:r>
+      <w:r>
+        <w:t>T</w:t>
+      </w:r>
+      <w:r>
+        <w:t>wo very representative use cases are the following:</w:t>
+      </w:r>
+    </w:p>
+    <w:p>
+      <w:pPr>
+        <w:pStyle w:val="NoSpacing"/>
+      </w:pPr>
+    </w:p>
+    <w:p>
+      <w:pPr>
+        <w:pStyle w:val="NoSpacing"/>
+        <w:numPr>
+          <w:ilvl w:val="0"/>
+          <w:numId w:val="40"/>
+        </w:numPr>
+      </w:pPr>
+      <w:r>
+        <w:t>Remember the latest updates posted by users into a social network.</w:t>
+      </w:r>
+    </w:p>
+    <w:p>
+      <w:pPr>
+        <w:pStyle w:val="NoSpacing"/>
+        <w:numPr>
+          <w:ilvl w:val="0"/>
+          <w:numId w:val="40"/>
+        </w:numPr>
+      </w:pPr>
+      <w:r>
+        <w:t>Communication between processes, using a consumer-producer pattern where the producer pushes items into a list, and a consumer (usually a </w:t>
+      </w:r>
+      <w:r>
+        <w:rPr>
+          <w:rStyle w:val="Emphasis"/>
+          <w:rFonts w:ascii="Arial" w:hAnsi="Arial" w:cs="Arial"/>
+          <w:color w:val="091A23"/>
+          <w:spacing w:val="-2"/>
+          <w:bdr w:val="single" w:sz="2" w:space="0" w:color="E5E7EB" w:frame="1"/>
+        </w:rPr>
+        <w:t>worker</w:t>
+      </w:r>
+      <w:r>
+        <w:t>) consumes those items and executes actions. Redis has special list commands to make this use case both more reliable and efficient.</w:t>
+      </w:r>
+    </w:p>
+    <w:p>
+      <w:pPr>
+        <w:pStyle w:val="NoSpacing"/>
+        <w:ind w:left="720"/>
+      </w:pPr>
+    </w:p>
+    <w:p>
+      <w:pPr>
+        <w:pStyle w:val="NoSpacing"/>
+      </w:pPr>
+      <w:r>
+        <w:t>For example</w:t>
+      </w:r>
+      <w:r>
+        <w:t>,</w:t>
+      </w:r>
+      <w:r>
+        <w:t xml:space="preserve"> both the popular Ruby libraries </w:t>
+      </w:r>
+      <w:hyperlink r:id="rId48" w:history="1">
+        <w:r>
+          <w:rPr>
+            <w:rStyle w:val="Hyperlink"/>
+            <w:rFonts w:ascii="Arial" w:hAnsi="Arial" w:cs="Arial"/>
+            <w:color w:val="111827"/>
+            <w:spacing w:val="-2"/>
+            <w:bdr w:val="single" w:sz="2" w:space="0" w:color="E5E7EB" w:frame="1"/>
+          </w:rPr>
+          <w:t>resque</w:t>
+        </w:r>
+      </w:hyperlink>
+      <w:r>
+        <w:t> and </w:t>
+      </w:r>
+      <w:hyperlink r:id="rId49" w:history="1">
+        <w:r>
+          <w:rPr>
+            <w:rStyle w:val="Hyperlink"/>
+            <w:rFonts w:ascii="Arial" w:hAnsi="Arial" w:cs="Arial"/>
+            <w:color w:val="111827"/>
+            <w:spacing w:val="-2"/>
+            <w:bdr w:val="single" w:sz="2" w:space="0" w:color="E5E7EB" w:frame="1"/>
+          </w:rPr>
+          <w:t>sidekiq</w:t>
+        </w:r>
+      </w:hyperlink>
+      <w:r>
+        <w:t> use Redis lists under the hood in order to implement background jobs.</w:t>
+      </w:r>
+    </w:p>
+    <w:p>
+      <w:pPr>
+        <w:pStyle w:val="NoSpacing"/>
+      </w:pPr>
+    </w:p>
+    <w:p>
+      <w:pPr>
+        <w:pStyle w:val="NoSpacing"/>
+        <w:rPr>
+          <w:color w:val="091A23"/>
+        </w:rPr>
+      </w:pPr>
+      <w:r>
+        <w:rPr>
+          <w:color w:val="091A23"/>
+        </w:rPr>
+        <w:t>The popular Twitter social network </w:t>
+      </w:r>
+      <w:hyperlink r:id="rId50" w:history="1">
+        <w:r>
+          <w:rPr>
+            <w:rStyle w:val="Hyperlink"/>
+            <w:rFonts w:ascii="Arial" w:hAnsi="Arial" w:cs="Arial"/>
+            <w:color w:val="548DD4" w:themeColor="text2" w:themeTint="99"/>
+            <w:spacing w:val="-2"/>
+            <w:bdr w:val="single" w:sz="2" w:space="0" w:color="E5E7EB" w:frame="1"/>
+          </w:rPr>
+          <w:t>takes the latest tweets</w:t>
+        </w:r>
+      </w:hyperlink>
+      <w:r>
+        <w:rPr>
+          <w:color w:val="091A23"/>
+        </w:rPr>
+        <w:t> posted by users into Redis lists.</w:t>
+      </w:r>
+    </w:p>
+    <w:p>
+      <w:pPr>
+        <w:pStyle w:val="NoSpacing"/>
+      </w:pPr>
+      <w:r>
+        <w:t>To describe a common use case step by step, imagine your home page shows the latest photos published in a photo sharing social network and you want to speedup access.</w:t>
+      </w:r>
+    </w:p>
+    <w:p>
+      <w:pPr>
+        <w:pStyle w:val="NoSpacing"/>
+        <w:numPr>
+          <w:ilvl w:val="0"/>
+          <w:numId w:val="39"/>
+        </w:numPr>
+      </w:pPr>
+      <w:r>
+        <w:t>Every time a user posts a new photo, we add its ID into a list with </w:t>
+      </w:r>
+      <w:hyperlink r:id="rId51" w:history="1">
+        <w:r>
+          <w:rPr>
+            <w:rStyle w:val="HTMLCode"/>
+            <w:rFonts w:ascii="Consolas" w:eastAsiaTheme="majorEastAsia" w:hAnsi="Consolas"/>
+            <w:color w:val="111827"/>
+            <w:spacing w:val="-2"/>
+            <w:sz w:val="24"/>
+            <w:szCs w:val="24"/>
+            <w:u w:val="single"/>
+            <w:bdr w:val="single" w:sz="2" w:space="0" w:color="E5E7EB" w:frame="1"/>
+          </w:rPr>
+          <w:t>LPUSH</w:t>
+        </w:r>
+      </w:hyperlink>
+      <w:r>
+        <w:t>.</w:t>
+      </w:r>
+    </w:p>
+    <w:p>
+      <w:pPr>
+        <w:pStyle w:val="NoSpacing"/>
+        <w:numPr>
+          <w:ilvl w:val="0"/>
+          <w:numId w:val="39"/>
+        </w:numPr>
+      </w:pPr>
+      <w:r>
+        <w:t>When users visit the home page, we use </w:t>
+      </w:r>
+      <w:r>
+        <w:rPr>
+          <w:rStyle w:val="HTMLCode"/>
+          <w:rFonts w:ascii="Consolas" w:eastAsiaTheme="majorEastAsia" w:hAnsi="Consolas"/>
+          <w:color w:val="111827"/>
+          <w:spacing w:val="-2"/>
+          <w:sz w:val="24"/>
+          <w:szCs w:val="24"/>
+          <w:bdr w:val="single" w:sz="2" w:space="0" w:color="E5E7EB" w:frame="1"/>
+        </w:rPr>
+        <w:t>LRANGE 0 9</w:t>
+      </w:r>
+      <w:r>
+        <w:t> in order to get the latest 10 posted items.</w:t>
+      </w:r>
+    </w:p>
+    <w:p>
+      <w:pPr>
+        <w:pStyle w:val="Heading2"/>
+      </w:pPr>
+      <w:r>
+        <w:t>Capped Lists</w:t>
+      </w:r>
+    </w:p>
+    <w:p>
+      <w:pPr>
+        <w:pStyle w:val="NoSpacing"/>
+      </w:pPr>
+      <w:r>
+        <w:t>In many use cases we just want to use lists to store the </w:t>
+      </w:r>
+      <w:r>
+        <w:rPr>
+          <w:i/>
+          <w:iCs/>
+          <w:bdr w:val="single" w:sz="2" w:space="0" w:color="E5E7EB" w:frame="1"/>
+        </w:rPr>
+        <w:t>latest items</w:t>
+      </w:r>
+      <w:r>
+        <w:t>, whatever they are: social network updates, logs, or anything else.</w:t>
+      </w:r>
+    </w:p>
+    <w:p>
+      <w:pPr>
+        <w:pStyle w:val="NoSpacing"/>
+      </w:pPr>
+    </w:p>
+    <w:p>
+      <w:pPr>
+        <w:pStyle w:val="NoSpacing"/>
+      </w:pPr>
+      <w:r>
+        <w:t>Redis allows us to use lists as a capped collection, only remembering the latest N items and discarding all the oldest items using the </w:t>
+      </w:r>
+      <w:hyperlink r:id="rId52" w:history="1">
+        <w:r>
+          <w:rPr>
+            <w:rFonts w:ascii="Consolas" w:hAnsi="Consolas" w:cs="Courier New"/>
+            <w:color w:val="111827"/>
+            <w:sz w:val="20"/>
+            <w:szCs w:val="20"/>
+            <w:u w:val="single"/>
+            <w:bdr w:val="single" w:sz="2" w:space="0" w:color="E5E7EB" w:frame="1"/>
+          </w:rPr>
+          <w:t>LTRIM</w:t>
+        </w:r>
+      </w:hyperlink>
+      <w:r>
+        <w:t> command.</w:t>
+      </w:r>
+    </w:p>
+    <w:p>
+      <w:pPr>
+        <w:pStyle w:val="NoSpacing"/>
+      </w:pPr>
+    </w:p>
+    <w:p>
+      <w:pPr>
+        <w:pStyle w:val="NoSpacing"/>
+      </w:pPr>
+      <w:r>
+        <w:t>The </w:t>
+      </w:r>
+      <w:hyperlink r:id="rId53" w:history="1">
+        <w:r>
+          <w:rPr>
+            <w:rFonts w:ascii="Consolas" w:hAnsi="Consolas" w:cs="Courier New"/>
+            <w:color w:val="111827"/>
+            <w:sz w:val="20"/>
+            <w:szCs w:val="20"/>
+            <w:u w:val="single"/>
+            <w:bdr w:val="single" w:sz="2" w:space="0" w:color="E5E7EB" w:frame="1"/>
+          </w:rPr>
+          <w:t>LTRIM</w:t>
+        </w:r>
+      </w:hyperlink>
+      <w:r>
+        <w:t> command is similar to </w:t>
+      </w:r>
+      <w:hyperlink r:id="rId54" w:history="1">
+        <w:r>
+          <w:rPr>
+            <w:rFonts w:ascii="Consolas" w:hAnsi="Consolas" w:cs="Courier New"/>
+            <w:color w:val="111827"/>
+            <w:sz w:val="20"/>
+            <w:szCs w:val="20"/>
+            <w:u w:val="single"/>
+            <w:bdr w:val="single" w:sz="2" w:space="0" w:color="E5E7EB" w:frame="1"/>
+          </w:rPr>
+          <w:t>LRANGE</w:t>
+        </w:r>
+      </w:hyperlink>
+      <w:r>
+        <w:t>, but </w:t>
+      </w:r>
+      <w:r>
+        <w:rPr>
+          <w:b/>
+          <w:bCs/>
+          <w:color w:val="111827"/>
+          <w:bdr w:val="single" w:sz="2" w:space="0" w:color="E5E7EB" w:frame="1"/>
+        </w:rPr>
+        <w:t>instead of displaying the specified range of elements</w:t>
+      </w:r>
+      <w:r>
+        <w:t> </w:t>
+      </w:r>
+      <w:r>
+        <w:rPr>
+          <w:b/>
+          <w:bCs/>
+        </w:rPr>
+        <w:t>it sets this range as the new list value</w:t>
+      </w:r>
+      <w:r>
+        <w:t>. All the elements outside the given range are removed.</w:t>
+      </w:r>
+    </w:p>
+    <w:p>
+      <w:pPr>
+        <w:pStyle w:val="NoSpacing"/>
+      </w:pPr>
+      <w:r>
+        <w:t xml:space="preserve">For example, if you're adding bikes on the end of a list of repairs, but only want to worry about the 3 that have been on the list </w:t>
+      </w:r>
+      <w:r>
+        <w:rPr>
+          <w:b/>
+          <w:bCs/>
+        </w:rPr>
+        <w:t>the longest</w:t>
+      </w:r>
+      <w:r>
+        <w:t>:</w:t>
+      </w:r>
+    </w:p>
+    <w:p>
+      <w:pPr>
+        <w:pStyle w:val="code-snippet"/>
+        <w:rPr>
+          <w:bdr w:val="single" w:sz="2" w:space="0" w:color="E5E7EB" w:frame="1"/>
+        </w:rPr>
+      </w:pPr>
+      <w:r>
+        <w:rPr>
+          <w:bdr w:val="single" w:sz="2" w:space="0" w:color="E5E7EB" w:frame="1"/>
+        </w:rPr>
+        <w:t>&gt; RPUSH bikes:repairs bike:1 bike:2 bike:3 bike:4 bike:5</w:t>
+      </w:r>
+    </w:p>
+    <w:p>
+      <w:pPr>
+        <w:pStyle w:val="code-snippet"/>
+        <w:rPr>
+          <w:bdr w:val="single" w:sz="2" w:space="0" w:color="E5E7EB" w:frame="1"/>
+        </w:rPr>
+      </w:pPr>
+      <w:r>
+        <w:rPr>
+          <w:bdr w:val="single" w:sz="2" w:space="0" w:color="E5E7EB" w:frame="1"/>
+        </w:rPr>
+        <w:t>(integer) 5</w:t>
+      </w:r>
+    </w:p>
+    <w:p>
+      <w:pPr>
+        <w:pStyle w:val="code-snippet"/>
+        <w:rPr>
+          <w:bdr w:val="single" w:sz="2" w:space="0" w:color="E5E7EB" w:frame="1"/>
+        </w:rPr>
+      </w:pPr>
+      <w:r>
+        <w:rPr>
+          <w:bdr w:val="single" w:sz="2" w:space="0" w:color="E5E7EB" w:frame="1"/>
+        </w:rPr>
+        <w:t>&gt; LTRIM bikes:repairs 0 2</w:t>
+      </w:r>
+    </w:p>
+    <w:p>
+      <w:pPr>
+        <w:pStyle w:val="code-snippet"/>
+        <w:rPr>
+          <w:bdr w:val="single" w:sz="2" w:space="0" w:color="E5E7EB" w:frame="1"/>
+        </w:rPr>
+      </w:pPr>
+      <w:r>
+        <w:rPr>
+          <w:bdr w:val="single" w:sz="2" w:space="0" w:color="E5E7EB" w:frame="1"/>
+        </w:rPr>
+        <w:t>OK</w:t>
+      </w:r>
+    </w:p>
+    <w:p>
+      <w:pPr>
+        <w:pStyle w:val="code-snippet"/>
+        <w:rPr>
+          <w:bdr w:val="single" w:sz="2" w:space="0" w:color="E5E7EB" w:frame="1"/>
+        </w:rPr>
+      </w:pPr>
+      <w:r>
+        <w:rPr>
+          <w:bdr w:val="single" w:sz="2" w:space="0" w:color="E5E7EB" w:frame="1"/>
+        </w:rPr>
+        <w:t>&gt; LRANGE bikes:repairs 0 -1</w:t>
+      </w:r>
+    </w:p>
+    <w:p>
+      <w:pPr>
+        <w:pStyle w:val="code-snippet"/>
+        <w:rPr>
+          <w:bdr w:val="single" w:sz="2" w:space="0" w:color="E5E7EB" w:frame="1"/>
+        </w:rPr>
+      </w:pPr>
+      <w:r>
+        <w:rPr>
+          <w:bdr w:val="single" w:sz="2" w:space="0" w:color="E5E7EB" w:frame="1"/>
+        </w:rPr>
+        <w:t>1) "bike:1"</w:t>
+      </w:r>
+    </w:p>
+    <w:p>
+      <w:pPr>
+        <w:pStyle w:val="code-snippet"/>
+        <w:rPr>
+          <w:bdr w:val="single" w:sz="2" w:space="0" w:color="E5E7EB" w:frame="1"/>
+        </w:rPr>
+      </w:pPr>
+      <w:r>
+        <w:rPr>
+          <w:bdr w:val="single" w:sz="2" w:space="0" w:color="E5E7EB" w:frame="1"/>
+        </w:rPr>
+        <w:t>2) "bike:2"</w:t>
+      </w:r>
+    </w:p>
+    <w:p>
+      <w:pPr>
+        <w:pStyle w:val="code-snippet"/>
+      </w:pPr>
+      <w:r>
+        <w:rPr>
+          <w:bdr w:val="single" w:sz="2" w:space="0" w:color="E5E7EB" w:frame="1"/>
+        </w:rPr>
+        <w:t>3) "bike:3"</w:t>
+      </w:r>
+    </w:p>
+    <w:p>
+      <w:pPr>
+        <w:pStyle w:val="NoSpacing"/>
+      </w:pPr>
+    </w:p>
+    <w:p>
+      <w:pPr>
+        <w:pStyle w:val="NoSpacing"/>
+        <w:rPr>
+          <w:shd w:val="clear" w:color="auto" w:fill="FFFFFF"/>
+        </w:rPr>
+      </w:pPr>
+      <w:r>
+        <w:rPr>
+          <w:shd w:val="clear" w:color="auto" w:fill="FFFFFF"/>
+        </w:rPr>
+        <w:t>The above </w:t>
+      </w:r>
+      <w:hyperlink r:id="rId55" w:history="1">
+        <w:r>
+          <w:rPr>
+            <w:rStyle w:val="HTMLCode"/>
+            <w:rFonts w:ascii="Consolas" w:eastAsiaTheme="minorEastAsia" w:hAnsi="Consolas"/>
+            <w:color w:val="111827"/>
+            <w:spacing w:val="-2"/>
+            <w:sz w:val="24"/>
+            <w:szCs w:val="24"/>
+            <w:u w:val="single"/>
+            <w:bdr w:val="single" w:sz="2" w:space="0" w:color="E5E7EB" w:frame="1"/>
+            <w:shd w:val="clear" w:color="auto" w:fill="FFFFFF"/>
+          </w:rPr>
+          <w:t>LTRIM</w:t>
+        </w:r>
+      </w:hyperlink>
+      <w:r>
+        <w:rPr>
+          <w:shd w:val="clear" w:color="auto" w:fill="FFFFFF"/>
+        </w:rPr>
+        <w:t> command tells Redis to keep just list elements from index 0 to 2, everything else will be discarded. This allows for a very simple but useful pattern: doing a List push operation + a List trim operation together to add a new element and discard elements exceeding a limit. Using </w:t>
+      </w:r>
+      <w:hyperlink r:id="rId56" w:history="1">
+        <w:r>
+          <w:rPr>
+            <w:rStyle w:val="HTMLCode"/>
+            <w:rFonts w:ascii="Consolas" w:eastAsiaTheme="minorEastAsia" w:hAnsi="Consolas"/>
+            <w:color w:val="111827"/>
+            <w:spacing w:val="-2"/>
+            <w:sz w:val="24"/>
+            <w:szCs w:val="24"/>
+            <w:u w:val="single"/>
+            <w:bdr w:val="single" w:sz="2" w:space="0" w:color="E5E7EB" w:frame="1"/>
+            <w:shd w:val="clear" w:color="auto" w:fill="FFFFFF"/>
+          </w:rPr>
+          <w:t>LTRIM</w:t>
+        </w:r>
+      </w:hyperlink>
+      <w:r>
+        <w:rPr>
+          <w:shd w:val="clear" w:color="auto" w:fill="FFFFFF"/>
+        </w:rPr>
+        <w:t> with negative indexes can then be used to keep only the 3 most recently added:</w:t>
+      </w:r>
+    </w:p>
+    <w:p>
+      <w:pPr>
+        <w:pStyle w:val="NoSpacing"/>
+        <w:rPr>
+          <w:shd w:val="clear" w:color="auto" w:fill="FFFFFF"/>
+        </w:rPr>
+      </w:pPr>
+    </w:p>
+    <w:p>
+      <w:pPr>
+        <w:pStyle w:val="code-snippet"/>
+        <w:rPr>
+          <w:bdr w:val="single" w:sz="2" w:space="0" w:color="E5E7EB" w:frame="1"/>
+        </w:rPr>
+      </w:pPr>
+      <w:r>
+        <w:rPr>
+          <w:bdr w:val="single" w:sz="2" w:space="0" w:color="E5E7EB" w:frame="1"/>
+        </w:rPr>
+        <w:lastRenderedPageBreak/>
+        <w:t>&gt; RPUSH bikes:repairs bike:1 bike:2 bike:3 bike:4 bike:5</w:t>
+      </w:r>
+    </w:p>
+    <w:p>
+      <w:pPr>
+        <w:pStyle w:val="code-snippet"/>
+        <w:rPr>
+          <w:bdr w:val="single" w:sz="2" w:space="0" w:color="E5E7EB" w:frame="1"/>
+        </w:rPr>
+      </w:pPr>
+      <w:r>
+        <w:rPr>
+          <w:bdr w:val="single" w:sz="2" w:space="0" w:color="E5E7EB" w:frame="1"/>
+        </w:rPr>
+        <w:t>(integer) 5</w:t>
+      </w:r>
+    </w:p>
+    <w:p>
+      <w:pPr>
+        <w:pStyle w:val="code-snippet"/>
+        <w:rPr>
+          <w:bdr w:val="single" w:sz="2" w:space="0" w:color="E5E7EB" w:frame="1"/>
+        </w:rPr>
+      </w:pPr>
+      <w:r>
+        <w:rPr>
+          <w:bdr w:val="single" w:sz="2" w:space="0" w:color="E5E7EB" w:frame="1"/>
+        </w:rPr>
+        <w:t xml:space="preserve">&gt; LTRIM bikes:repairs </w:t>
+      </w:r>
+      <w:r>
+        <w:rPr>
+          <w:b/>
+          <w:bCs/>
+          <w:highlight w:val="yellow"/>
+          <w:bdr w:val="single" w:sz="2" w:space="0" w:color="E5E7EB" w:frame="1"/>
+        </w:rPr>
+        <w:t>-3 -1</w:t>
+      </w:r>
+    </w:p>
+    <w:p>
+      <w:pPr>
+        <w:pStyle w:val="code-snippet"/>
+        <w:rPr>
+          <w:bdr w:val="single" w:sz="2" w:space="0" w:color="E5E7EB" w:frame="1"/>
+        </w:rPr>
+      </w:pPr>
+      <w:r>
+        <w:rPr>
+          <w:bdr w:val="single" w:sz="2" w:space="0" w:color="E5E7EB" w:frame="1"/>
+        </w:rPr>
+        <w:t>OK</w:t>
+      </w:r>
+    </w:p>
+    <w:p>
+      <w:pPr>
+        <w:pStyle w:val="code-snippet"/>
+        <w:rPr>
+          <w:bdr w:val="single" w:sz="2" w:space="0" w:color="E5E7EB" w:frame="1"/>
+        </w:rPr>
+      </w:pPr>
+      <w:r>
+        <w:rPr>
+          <w:bdr w:val="single" w:sz="2" w:space="0" w:color="E5E7EB" w:frame="1"/>
+        </w:rPr>
+        <w:t>&gt; LRANGE bikes:repairs 0 -1</w:t>
+      </w:r>
+    </w:p>
+    <w:p>
+      <w:pPr>
+        <w:pStyle w:val="code-snippet"/>
+        <w:rPr>
+          <w:bdr w:val="single" w:sz="2" w:space="0" w:color="E5E7EB" w:frame="1"/>
+        </w:rPr>
+      </w:pPr>
+      <w:r>
+        <w:rPr>
+          <w:bdr w:val="single" w:sz="2" w:space="0" w:color="E5E7EB" w:frame="1"/>
+        </w:rPr>
+        <w:t>1) "bike:3"</w:t>
+      </w:r>
+    </w:p>
+    <w:p>
+      <w:pPr>
+        <w:pStyle w:val="code-snippet"/>
+        <w:rPr>
+          <w:bdr w:val="single" w:sz="2" w:space="0" w:color="E5E7EB" w:frame="1"/>
+        </w:rPr>
+      </w:pPr>
+      <w:r>
+        <w:rPr>
+          <w:bdr w:val="single" w:sz="2" w:space="0" w:color="E5E7EB" w:frame="1"/>
+        </w:rPr>
+        <w:t>2) "bike:4"</w:t>
+      </w:r>
+    </w:p>
+    <w:p>
+      <w:pPr>
+        <w:pStyle w:val="code-snippet"/>
+        <w:rPr>
+          <w:bdr w:val="single" w:sz="2" w:space="0" w:color="E5E7EB" w:frame="1"/>
+        </w:rPr>
+      </w:pPr>
+      <w:r>
+        <w:rPr>
+          <w:bdr w:val="single" w:sz="2" w:space="0" w:color="E5E7EB" w:frame="1"/>
+        </w:rPr>
+        <w:t>3) "bike:5"</w:t>
+      </w:r>
+    </w:p>
+    <w:p>
+      <w:pPr>
+        <w:pStyle w:val="NoSpacing"/>
+      </w:pPr>
+      <w:r>
+        <w:t>The above combination adds new elements and keeps only the 3 newest elements into the list. With </w:t>
+      </w:r>
+      <w:hyperlink r:id="rId57" w:history="1">
+        <w:r>
+          <w:rPr>
+            <w:rFonts w:ascii="Consolas" w:hAnsi="Consolas" w:cs="Courier New"/>
+            <w:color w:val="111827"/>
+            <w:sz w:val="20"/>
+            <w:szCs w:val="20"/>
+            <w:u w:val="single"/>
+            <w:bdr w:val="single" w:sz="2" w:space="0" w:color="E5E7EB" w:frame="1"/>
+          </w:rPr>
+          <w:t>LRANGE</w:t>
+        </w:r>
+      </w:hyperlink>
+      <w:r>
+        <w:t> you can access the top items without any need to remember very old data.</w:t>
+      </w:r>
+    </w:p>
+    <w:p>
+      <w:pPr>
+        <w:pStyle w:val="NoSpacing"/>
+      </w:pPr>
+    </w:p>
+    <w:p>
+      <w:pPr>
+        <w:pStyle w:val="NoSpacing"/>
+      </w:pPr>
+      <w:r>
+        <w:rPr>
+          <w:highlight w:val="darkGray"/>
+        </w:rPr>
+        <w:t>Note: while </w:t>
+      </w:r>
+      <w:hyperlink r:id="rId58" w:history="1">
+        <w:r>
+          <w:rPr>
+            <w:rFonts w:ascii="Consolas" w:hAnsi="Consolas" w:cs="Courier New"/>
+            <w:color w:val="111827"/>
+            <w:sz w:val="20"/>
+            <w:szCs w:val="20"/>
+            <w:highlight w:val="darkGray"/>
+            <w:u w:val="single"/>
+            <w:bdr w:val="single" w:sz="2" w:space="0" w:color="E5E7EB" w:frame="1"/>
+          </w:rPr>
+          <w:t>LRANGE</w:t>
+        </w:r>
+      </w:hyperlink>
+      <w:r>
+        <w:rPr>
+          <w:highlight w:val="darkGray"/>
+        </w:rPr>
+        <w:t> is technically an O(N) command, accessing small ranges towards the head or the tail of the list is a constant time operation.</w:t>
+      </w:r>
+    </w:p>
+    <w:p/>
+    <w:p>
+      <w:pPr>
+        <w:pStyle w:val="Heading2"/>
+      </w:pPr>
+      <w:r>
+        <w:t>Blocking Operations on Lists</w:t>
+      </w:r>
+    </w:p>
+    <w:p>
+      <w:pPr>
+        <w:pStyle w:val="NoSpacing"/>
+      </w:pPr>
+      <w:r>
+        <w:t xml:space="preserve">Lists have a special feature that make them suitable </w:t>
+      </w:r>
+      <w:r>
+        <w:rPr>
+          <w:b/>
+          <w:bCs/>
+        </w:rPr>
+        <w:t>to implement queues, and in general as a building block for inter process communication systems</w:t>
+      </w:r>
+      <w:r>
+        <w:t xml:space="preserve">: </w:t>
+      </w:r>
+      <w:r>
+        <w:rPr>
+          <w:highlight w:val="yellow"/>
+        </w:rPr>
+        <w:t>blocking operations.</w:t>
+      </w:r>
+    </w:p>
+    <w:p>
+      <w:pPr>
+        <w:pStyle w:val="NoSpacing"/>
+      </w:pPr>
+      <w:r>
+        <w:t>Imagine you want to push items into a list with one process, and use a different process in order to actually do some kind of work with those items. This is the usual producer/consumer setup, and can be implemented in the following simple way:</w:t>
+      </w:r>
+    </w:p>
+    <w:p>
+      <w:pPr>
+        <w:pStyle w:val="NoSpacing"/>
+      </w:pPr>
+    </w:p>
+    <w:p>
+      <w:pPr>
+        <w:pStyle w:val="NoSpacing"/>
+        <w:numPr>
+          <w:ilvl w:val="0"/>
+          <w:numId w:val="33"/>
+        </w:numPr>
+      </w:pPr>
+      <w:r>
+        <w:t>To push items into the list, producers call </w:t>
+      </w:r>
+      <w:hyperlink r:id="rId59" w:history="1">
+        <w:r>
+          <w:rPr>
+            <w:rFonts w:ascii="Consolas" w:hAnsi="Consolas" w:cs="Courier New"/>
+            <w:color w:val="111827"/>
+            <w:sz w:val="20"/>
+            <w:szCs w:val="20"/>
+            <w:u w:val="single"/>
+            <w:bdr w:val="single" w:sz="2" w:space="0" w:color="E5E7EB" w:frame="1"/>
+          </w:rPr>
+          <w:t>LPUSH</w:t>
+        </w:r>
+      </w:hyperlink>
+      <w:r>
+        <w:t>.</w:t>
+      </w:r>
+    </w:p>
+    <w:p>
+      <w:pPr>
+        <w:pStyle w:val="NoSpacing"/>
+        <w:numPr>
+          <w:ilvl w:val="0"/>
+          <w:numId w:val="33"/>
+        </w:numPr>
+      </w:pPr>
+      <w:r>
+        <w:t>To extract / process items from the list, consumers call </w:t>
+      </w:r>
+      <w:hyperlink r:id="rId60" w:history="1">
+        <w:r>
+          <w:rPr>
+            <w:rFonts w:ascii="Consolas" w:hAnsi="Consolas" w:cs="Courier New"/>
+            <w:color w:val="111827"/>
+            <w:sz w:val="20"/>
+            <w:szCs w:val="20"/>
+            <w:u w:val="single"/>
+            <w:bdr w:val="single" w:sz="2" w:space="0" w:color="E5E7EB" w:frame="1"/>
+          </w:rPr>
+          <w:t>RPOP</w:t>
+        </w:r>
+      </w:hyperlink>
+      <w:r>
+        <w:t>.</w:t>
+      </w:r>
+    </w:p>
+    <w:p>
+      <w:pPr>
+        <w:pStyle w:val="NoSpacing"/>
+      </w:pPr>
+    </w:p>
+    <w:p>
+      <w:pPr>
+        <w:pStyle w:val="NoSpacing"/>
+      </w:pPr>
+      <w:r>
+        <w:t>However</w:t>
+      </w:r>
+      <w:r>
+        <w:t>,</w:t>
+      </w:r>
+      <w:r>
+        <w:t xml:space="preserve"> it is possible that sometimes the list is empty and there is nothing to process, so </w:t>
+      </w:r>
+      <w:hyperlink r:id="rId61" w:history="1">
+        <w:r>
+          <w:rPr>
+            <w:rFonts w:ascii="Consolas" w:hAnsi="Consolas" w:cs="Courier New"/>
+            <w:color w:val="111827"/>
+            <w:sz w:val="20"/>
+            <w:szCs w:val="20"/>
+            <w:u w:val="single"/>
+            <w:bdr w:val="single" w:sz="2" w:space="0" w:color="E5E7EB" w:frame="1"/>
+          </w:rPr>
+          <w:t>RPOP</w:t>
+        </w:r>
+      </w:hyperlink>
+      <w:r>
+        <w:t> just returns NULL. In this case a consumer is forced to wait some time and retry again with </w:t>
+      </w:r>
+      <w:hyperlink r:id="rId62" w:history="1">
+        <w:r>
+          <w:rPr>
+            <w:rFonts w:ascii="Consolas" w:hAnsi="Consolas" w:cs="Courier New"/>
+            <w:color w:val="111827"/>
+            <w:sz w:val="20"/>
+            <w:szCs w:val="20"/>
+            <w:u w:val="single"/>
+            <w:bdr w:val="single" w:sz="2" w:space="0" w:color="E5E7EB" w:frame="1"/>
+          </w:rPr>
+          <w:t>RPOP</w:t>
+        </w:r>
+      </w:hyperlink>
+      <w:r>
+        <w:t>. This is called </w:t>
+      </w:r>
+      <w:r>
+        <w:rPr>
+          <w:i/>
+          <w:iCs/>
+          <w:bdr w:val="single" w:sz="2" w:space="0" w:color="E5E7EB" w:frame="1"/>
+        </w:rPr>
+        <w:t>polling</w:t>
+      </w:r>
+      <w:r>
+        <w:t>, and is not a good idea in this context because it has several drawbacks:</w:t>
+      </w:r>
+    </w:p>
+    <w:p>
+      <w:pPr>
+        <w:pStyle w:val="NoSpacing"/>
+      </w:pPr>
+    </w:p>
+    <w:p>
+      <w:pPr>
+        <w:pStyle w:val="NoSpacing"/>
+        <w:numPr>
+          <w:ilvl w:val="0"/>
+          <w:numId w:val="34"/>
+        </w:numPr>
+      </w:pPr>
+      <w:r>
+        <w:t>Forces Redis and clients to process useless commands (all the requests when the list is empty will get no actual work done, they'll just return NULL).</w:t>
+      </w:r>
+    </w:p>
+    <w:p>
+      <w:pPr>
+        <w:pStyle w:val="NoSpacing"/>
+        <w:numPr>
+          <w:ilvl w:val="0"/>
+          <w:numId w:val="34"/>
+        </w:numPr>
+      </w:pPr>
+      <w:r>
+        <w:t>Adds a delay to the processing of items, since after a worker receives a NULL, it waits some time. To make the delay smaller, we could wait less between calls to </w:t>
+      </w:r>
+      <w:hyperlink r:id="rId63" w:history="1">
+        <w:r>
+          <w:rPr>
+            <w:rFonts w:ascii="Consolas" w:hAnsi="Consolas" w:cs="Courier New"/>
+            <w:color w:val="111827"/>
+            <w:sz w:val="20"/>
+            <w:szCs w:val="20"/>
+            <w:u w:val="single"/>
+            <w:bdr w:val="single" w:sz="2" w:space="0" w:color="E5E7EB" w:frame="1"/>
+          </w:rPr>
+          <w:t>RPOP</w:t>
+        </w:r>
+      </w:hyperlink>
+      <w:r>
+        <w:t>, with the effect of amplifying problem number 1, i.e. more useless calls to Redis.</w:t>
+      </w:r>
+    </w:p>
+    <w:p>
+      <w:pPr>
+        <w:pStyle w:val="NoSpacing"/>
+      </w:pPr>
+    </w:p>
+    <w:p>
+      <w:pPr>
+        <w:pStyle w:val="NoSpacing"/>
+      </w:pPr>
+      <w:r>
+        <w:t>So Redis implements commands called </w:t>
+      </w:r>
+      <w:hyperlink r:id="rId64" w:history="1">
+        <w:r>
+          <w:rPr>
+            <w:rFonts w:ascii="Consolas" w:hAnsi="Consolas" w:cs="Courier New"/>
+            <w:color w:val="111827"/>
+            <w:sz w:val="20"/>
+            <w:szCs w:val="20"/>
+            <w:u w:val="single"/>
+            <w:bdr w:val="single" w:sz="2" w:space="0" w:color="E5E7EB" w:frame="1"/>
+          </w:rPr>
+          <w:t>BRPOP</w:t>
+        </w:r>
+      </w:hyperlink>
+      <w:r>
+        <w:t> and </w:t>
+      </w:r>
+      <w:hyperlink r:id="rId65" w:history="1">
+        <w:r>
+          <w:rPr>
+            <w:rFonts w:ascii="Consolas" w:hAnsi="Consolas" w:cs="Courier New"/>
+            <w:color w:val="111827"/>
+            <w:sz w:val="20"/>
+            <w:szCs w:val="20"/>
+            <w:u w:val="single"/>
+            <w:bdr w:val="single" w:sz="2" w:space="0" w:color="E5E7EB" w:frame="1"/>
+          </w:rPr>
+          <w:t>BLPOP</w:t>
+        </w:r>
+      </w:hyperlink>
+      <w:r>
+        <w:t> which are versions of </w:t>
+      </w:r>
+      <w:hyperlink r:id="rId66" w:history="1">
+        <w:r>
+          <w:rPr>
+            <w:rFonts w:ascii="Consolas" w:hAnsi="Consolas" w:cs="Courier New"/>
+            <w:color w:val="111827"/>
+            <w:sz w:val="20"/>
+            <w:szCs w:val="20"/>
+            <w:u w:val="single"/>
+            <w:bdr w:val="single" w:sz="2" w:space="0" w:color="E5E7EB" w:frame="1"/>
+          </w:rPr>
+          <w:t>RPOP</w:t>
+        </w:r>
+      </w:hyperlink>
+      <w:r>
+        <w:t> and </w:t>
+      </w:r>
+      <w:hyperlink r:id="rId67" w:history="1">
+        <w:r>
+          <w:rPr>
+            <w:rFonts w:ascii="Consolas" w:hAnsi="Consolas" w:cs="Courier New"/>
+            <w:color w:val="111827"/>
+            <w:sz w:val="20"/>
+            <w:szCs w:val="20"/>
+            <w:u w:val="single"/>
+            <w:bdr w:val="single" w:sz="2" w:space="0" w:color="E5E7EB" w:frame="1"/>
+          </w:rPr>
+          <w:t>LPOP</w:t>
+        </w:r>
+      </w:hyperlink>
+      <w:r>
+        <w:t xml:space="preserve"> able to block if the list is empty: </w:t>
+      </w:r>
+      <w:r>
+        <w:rPr>
+          <w:b/>
+          <w:bCs/>
+        </w:rPr>
+        <w:t>they'll return to the caller only when a new element is added to the list, or when a user-specified timeout is reached.</w:t>
+      </w:r>
+    </w:p>
+    <w:p>
+      <w:pPr>
+        <w:pStyle w:val="NoSpacing"/>
+      </w:pPr>
+    </w:p>
+    <w:p>
+      <w:pPr>
+        <w:pStyle w:val="NoSpacing"/>
+      </w:pPr>
+      <w:r>
+        <w:t>This is an example of a </w:t>
+      </w:r>
+      <w:hyperlink r:id="rId68" w:history="1">
+        <w:r>
+          <w:rPr>
+            <w:rFonts w:ascii="Consolas" w:hAnsi="Consolas" w:cs="Courier New"/>
+            <w:color w:val="111827"/>
+            <w:sz w:val="20"/>
+            <w:szCs w:val="20"/>
+            <w:u w:val="single"/>
+            <w:bdr w:val="single" w:sz="2" w:space="0" w:color="E5E7EB" w:frame="1"/>
+          </w:rPr>
+          <w:t>BRPOP</w:t>
+        </w:r>
+      </w:hyperlink>
+      <w:r>
+        <w:t> call we could use in the worker:</w:t>
+      </w:r>
+    </w:p>
+    <w:p>
+      <w:pPr>
+        <w:pStyle w:val="code-snippet"/>
+        <w:rPr>
+          <w:bdr w:val="single" w:sz="2" w:space="0" w:color="E5E7EB" w:frame="1"/>
+        </w:rPr>
+      </w:pPr>
+      <w:r>
+        <w:rPr>
+          <w:bdr w:val="single" w:sz="2" w:space="0" w:color="E5E7EB" w:frame="1"/>
+        </w:rPr>
+        <w:t>&gt; RPUSH bikes:repairs bike:1 bike:2</w:t>
+      </w:r>
+    </w:p>
+    <w:p>
+      <w:pPr>
+        <w:pStyle w:val="code-snippet"/>
+        <w:rPr>
+          <w:bdr w:val="single" w:sz="2" w:space="0" w:color="E5E7EB" w:frame="1"/>
+        </w:rPr>
+      </w:pPr>
+      <w:r>
+        <w:rPr>
+          <w:bdr w:val="single" w:sz="2" w:space="0" w:color="E5E7EB" w:frame="1"/>
+        </w:rPr>
+        <w:t>(integer) 2</w:t>
+      </w:r>
+    </w:p>
+    <w:p>
+      <w:pPr>
+        <w:pStyle w:val="code-snippet"/>
+        <w:rPr>
+          <w:bdr w:val="single" w:sz="2" w:space="0" w:color="E5E7EB" w:frame="1"/>
+        </w:rPr>
+      </w:pPr>
+      <w:r>
+        <w:rPr>
+          <w:bdr w:val="single" w:sz="2" w:space="0" w:color="E5E7EB" w:frame="1"/>
+        </w:rPr>
+        <w:t>&gt; BRPOP bikes:repairs 1</w:t>
+      </w:r>
+    </w:p>
+    <w:p>
+      <w:pPr>
+        <w:pStyle w:val="code-snippet"/>
+        <w:rPr>
+          <w:bdr w:val="single" w:sz="2" w:space="0" w:color="E5E7EB" w:frame="1"/>
+        </w:rPr>
+      </w:pPr>
+      <w:r>
+        <w:rPr>
+          <w:bdr w:val="single" w:sz="2" w:space="0" w:color="E5E7EB" w:frame="1"/>
+        </w:rPr>
+        <w:t>1) "bikes:repairs"</w:t>
+      </w:r>
+    </w:p>
+    <w:p>
+      <w:pPr>
+        <w:pStyle w:val="code-snippet"/>
+        <w:rPr>
+          <w:bdr w:val="single" w:sz="2" w:space="0" w:color="E5E7EB" w:frame="1"/>
+        </w:rPr>
+      </w:pPr>
+      <w:r>
+        <w:rPr>
+          <w:bdr w:val="single" w:sz="2" w:space="0" w:color="E5E7EB" w:frame="1"/>
+        </w:rPr>
+        <w:t>2) "bike:2"</w:t>
+      </w:r>
+    </w:p>
+    <w:p>
+      <w:pPr>
+        <w:pStyle w:val="code-snippet"/>
+        <w:rPr>
+          <w:bdr w:val="single" w:sz="2" w:space="0" w:color="E5E7EB" w:frame="1"/>
+        </w:rPr>
+      </w:pPr>
+      <w:r>
+        <w:rPr>
+          <w:bdr w:val="single" w:sz="2" w:space="0" w:color="E5E7EB" w:frame="1"/>
+        </w:rPr>
+        <w:t>&gt; BRPOP bikes:repairs 1</w:t>
+      </w:r>
+    </w:p>
+    <w:p>
+      <w:pPr>
+        <w:pStyle w:val="code-snippet"/>
+        <w:rPr>
+          <w:bdr w:val="single" w:sz="2" w:space="0" w:color="E5E7EB" w:frame="1"/>
+        </w:rPr>
+      </w:pPr>
+      <w:r>
+        <w:rPr>
+          <w:bdr w:val="single" w:sz="2" w:space="0" w:color="E5E7EB" w:frame="1"/>
+        </w:rPr>
+        <w:t>1) "bikes:repairs"</w:t>
+      </w:r>
+    </w:p>
+    <w:p>
+      <w:pPr>
+        <w:pStyle w:val="code-snippet"/>
+        <w:rPr>
+          <w:bdr w:val="single" w:sz="2" w:space="0" w:color="E5E7EB" w:frame="1"/>
+        </w:rPr>
+      </w:pPr>
+      <w:r>
+        <w:rPr>
+          <w:bdr w:val="single" w:sz="2" w:space="0" w:color="E5E7EB" w:frame="1"/>
+        </w:rPr>
+        <w:lastRenderedPageBreak/>
+        <w:t>2) "bike:1"</w:t>
+      </w:r>
+    </w:p>
+    <w:p>
+      <w:pPr>
+        <w:pStyle w:val="code-snippet"/>
+        <w:rPr>
+          <w:bdr w:val="single" w:sz="2" w:space="0" w:color="E5E7EB" w:frame="1"/>
+        </w:rPr>
+      </w:pPr>
+      <w:r>
+        <w:rPr>
+          <w:bdr w:val="single" w:sz="2" w:space="0" w:color="E5E7EB" w:frame="1"/>
+        </w:rPr>
+        <w:t>&gt; BRPOP bikes:repairs 1</w:t>
+      </w:r>
+    </w:p>
+    <w:p>
+      <w:pPr>
+        <w:pStyle w:val="code-snippet"/>
+        <w:rPr>
+          <w:bdr w:val="single" w:sz="2" w:space="0" w:color="E5E7EB" w:frame="1"/>
+        </w:rPr>
+      </w:pPr>
+      <w:r>
+        <w:rPr>
+          <w:bdr w:val="single" w:sz="2" w:space="0" w:color="E5E7EB" w:frame="1"/>
+        </w:rPr>
+        <w:t>(nil)</w:t>
+      </w:r>
+    </w:p>
+    <w:p>
+      <w:pPr>
+        <w:pStyle w:val="code-snippet"/>
+        <w:rPr>
+          <w:bdr w:val="single" w:sz="2" w:space="0" w:color="E5E7EB" w:frame="1"/>
+        </w:rPr>
+      </w:pPr>
+      <w:r>
+        <w:rPr>
+          <w:bdr w:val="single" w:sz="2" w:space="0" w:color="E5E7EB" w:frame="1"/>
+        </w:rPr>
+        <w:t>(2.01s)</w:t>
+      </w:r>
+    </w:p>
+    <w:p>
+      <w:pPr>
+        <w:pStyle w:val="NoSpacing"/>
+      </w:pPr>
+      <w:r>
+        <w:t>It means: "wait for elements in the list </w:t>
+      </w:r>
+      <w:r>
+        <w:rPr>
+          <w:rFonts w:ascii="Consolas" w:hAnsi="Consolas" w:cs="Courier New"/>
+          <w:color w:val="111827"/>
+          <w:sz w:val="20"/>
+          <w:szCs w:val="20"/>
+          <w:bdr w:val="single" w:sz="2" w:space="0" w:color="E5E7EB" w:frame="1"/>
+        </w:rPr>
+        <w:t>bikes:repairs</w:t>
+      </w:r>
+      <w:r>
+        <w:t>, but return if after 1 second no element is available".</w:t>
+      </w:r>
+    </w:p>
+    <w:p>
+      <w:pPr>
+        <w:pStyle w:val="NoSpacing"/>
+      </w:pPr>
+    </w:p>
+    <w:p>
+      <w:pPr>
+        <w:pStyle w:val="NoSpacing"/>
+        <w:rPr>
+          <w:b/>
+          <w:bCs/>
+        </w:rPr>
+      </w:pPr>
+      <w:r>
+        <w:rPr>
+          <w:b/>
+          <w:bCs/>
+        </w:rPr>
+        <w:t>Note that you can use 0 as timeout to wait for elements forever, and you can also specify multiple lists and not just one</w:t>
+      </w:r>
+      <w:r>
+        <w:t xml:space="preserve">, </w:t>
+      </w:r>
+      <w:r>
+        <w:rPr>
+          <w:b/>
+          <w:bCs/>
+        </w:rPr>
+        <w:t xml:space="preserve">in order to wait on multiple lists at the same time, and </w:t>
+      </w:r>
+      <w:r>
+        <w:rPr>
+          <w:b/>
+          <w:bCs/>
+          <w:highlight w:val="yellow"/>
+        </w:rPr>
+        <w:t>get notified when the first list receives an element.</w:t>
+      </w:r>
+    </w:p>
+    <w:p>
+      <w:pPr>
+        <w:pStyle w:val="NoSpacing"/>
+        <w:rPr>
+          <w:b/>
+          <w:bCs/>
+        </w:rPr>
+      </w:pPr>
+    </w:p>
+    <w:p>
+      <w:pPr>
+        <w:pStyle w:val="NoSpacing"/>
+        <w:rPr>
+          <w:i/>
+          <w:iCs/>
+        </w:rPr>
+      </w:pPr>
+      <w:r>
+        <w:rPr>
+          <w:i/>
+          <w:iCs/>
+        </w:rPr>
+        <w:t xml:space="preserve">if you wait on multiple lists, the very first one that gets populated will result in </w:t>
+      </w:r>
+      <w:r>
+        <w:rPr>
+          <w:i/>
+          <w:iCs/>
+        </w:rPr>
+        <w:t>BLPOP</w:t>
+      </w:r>
+      <w:r>
+        <w:rPr>
+          <w:i/>
+          <w:iCs/>
+        </w:rPr>
+        <w:t xml:space="preserve"> to return and the waiting ends. If one of them already has some values, the command will return immediately.</w:t>
+      </w:r>
+      <w:r>
+        <w:rPr>
+          <w:i/>
+          <w:iCs/>
+        </w:rPr>
+        <w:t xml:space="preserve"> I checked for what happens</w:t>
+      </w:r>
+      <w:r>
+        <w:rPr>
+          <w:i/>
+          <w:iCs/>
+        </w:rPr>
+        <w:t xml:space="preserve"> If more than one </w:t>
+      </w:r>
+      <w:r>
+        <w:rPr>
+          <w:i/>
+          <w:iCs/>
+        </w:rPr>
+        <w:t>has</w:t>
+      </w:r>
+      <w:r>
+        <w:rPr>
+          <w:i/>
+          <w:iCs/>
+        </w:rPr>
+        <w:t xml:space="preserve"> values</w:t>
+      </w:r>
+      <w:r>
+        <w:rPr>
+          <w:i/>
+          <w:iCs/>
+        </w:rPr>
+        <w:t xml:space="preserve"> when the command is called and apparently the pop happens for the first list</w:t>
+      </w:r>
+      <w:r>
+        <w:rPr>
+          <w:i/>
+          <w:iCs/>
+        </w:rPr>
+        <w:t>.</w:t>
+      </w:r>
+    </w:p>
+    <w:p>
+      <w:pPr>
+        <w:pStyle w:val="NoSpacing"/>
+      </w:pPr>
+    </w:p>
+    <w:p>
+      <w:pPr>
+        <w:pStyle w:val="NoSpacing"/>
+      </w:pPr>
+      <w:r>
+        <w:t>A few things to note about </w:t>
+      </w:r>
+      <w:hyperlink r:id="rId69" w:history="1">
+        <w:r>
+          <w:rPr>
+            <w:rFonts w:ascii="Consolas" w:hAnsi="Consolas" w:cs="Courier New"/>
+            <w:color w:val="111827"/>
+            <w:sz w:val="20"/>
+            <w:szCs w:val="20"/>
+            <w:u w:val="single"/>
+            <w:bdr w:val="single" w:sz="2" w:space="0" w:color="E5E7EB" w:frame="1"/>
+          </w:rPr>
+          <w:t>BRPOP</w:t>
+        </w:r>
+      </w:hyperlink>
+      <w:r>
+        <w:t>:</w:t>
+      </w:r>
+    </w:p>
+    <w:p>
+      <w:pPr>
+        <w:pStyle w:val="NoSpacing"/>
+        <w:numPr>
+          <w:ilvl w:val="0"/>
+          <w:numId w:val="32"/>
+        </w:numPr>
+      </w:pPr>
+      <w:r>
+        <w:rPr>
+          <w:b/>
+          <w:bCs/>
+          <w:highlight w:val="yellow"/>
+        </w:rPr>
+        <w:t>Clients are served in an ordered way</w:t>
+      </w:r>
+      <w:r>
+        <w:t>: the first client that blocked waiting for a list, is served first when an element is pushed by some other client, and so forth.</w:t>
+      </w:r>
+    </w:p>
+    <w:p>
+      <w:pPr>
+        <w:pStyle w:val="NoSpacing"/>
+        <w:numPr>
+          <w:ilvl w:val="0"/>
+          <w:numId w:val="32"/>
+        </w:numPr>
+        <w:rPr>
+          <w:b/>
+          <w:bCs/>
+        </w:rPr>
+      </w:pPr>
+      <w:r>
+        <w:t>The return value is different compared to </w:t>
+      </w:r>
+      <w:hyperlink r:id="rId70" w:history="1">
+        <w:r>
+          <w:rPr>
+            <w:rFonts w:ascii="Consolas" w:hAnsi="Consolas" w:cs="Courier New"/>
+            <w:color w:val="111827"/>
+            <w:sz w:val="20"/>
+            <w:szCs w:val="20"/>
+            <w:u w:val="single"/>
+            <w:bdr w:val="single" w:sz="2" w:space="0" w:color="E5E7EB" w:frame="1"/>
+          </w:rPr>
+          <w:t>RPOP</w:t>
+        </w:r>
+      </w:hyperlink>
+      <w:r>
+        <w:t xml:space="preserve">: it is a two-element array since it </w:t>
+      </w:r>
+      <w:r>
+        <w:rPr>
+          <w:b/>
+          <w:bCs/>
+        </w:rPr>
+        <w:t>also includes the name of the key</w:t>
+      </w:r>
+      <w:r>
+        <w:t>, because </w:t>
+      </w:r>
+      <w:hyperlink r:id="rId71" w:history="1">
+        <w:r>
+          <w:rPr>
+            <w:rFonts w:ascii="Consolas" w:hAnsi="Consolas" w:cs="Courier New"/>
+            <w:b/>
+            <w:bCs/>
+            <w:color w:val="111827"/>
+            <w:sz w:val="20"/>
+            <w:szCs w:val="20"/>
+            <w:u w:val="single"/>
+            <w:bdr w:val="single" w:sz="2" w:space="0" w:color="E5E7EB" w:frame="1"/>
+          </w:rPr>
+          <w:t>BRPOP</w:t>
+        </w:r>
+      </w:hyperlink>
+      <w:r>
+        <w:rPr>
+          <w:b/>
+          <w:bCs/>
+        </w:rPr>
+        <w:t> and </w:t>
+      </w:r>
+      <w:hyperlink r:id="rId72" w:history="1">
+        <w:r>
+          <w:rPr>
+            <w:rFonts w:ascii="Consolas" w:hAnsi="Consolas" w:cs="Courier New"/>
+            <w:b/>
+            <w:bCs/>
+            <w:color w:val="111827"/>
+            <w:sz w:val="20"/>
+            <w:szCs w:val="20"/>
+            <w:u w:val="single"/>
+            <w:bdr w:val="single" w:sz="2" w:space="0" w:color="E5E7EB" w:frame="1"/>
+          </w:rPr>
+          <w:t>BLPOP</w:t>
+        </w:r>
+      </w:hyperlink>
+      <w:r>
+        <w:rPr>
+          <w:b/>
+          <w:bCs/>
+        </w:rPr>
+        <w:t> are able to block waiting for elements from multiple lists.</w:t>
+      </w:r>
+    </w:p>
+    <w:p>
+      <w:pPr>
+        <w:pStyle w:val="NoSpacing"/>
+        <w:numPr>
+          <w:ilvl w:val="0"/>
+          <w:numId w:val="32"/>
+        </w:numPr>
+        <w:rPr>
+          <w:b/>
+          <w:bCs/>
+        </w:rPr>
+      </w:pPr>
+      <w:r>
+        <w:rPr>
+          <w:b/>
+          <w:bCs/>
+        </w:rPr>
+        <w:t>If the timeout is reached, NULL is returned.</w:t>
+      </w:r>
+    </w:p>
+    <w:p>
+      <w:pPr>
+        <w:pStyle w:val="NoSpacing"/>
+      </w:pPr>
+    </w:p>
+    <w:p>
+      <w:pPr>
+        <w:pStyle w:val="NoSpacing"/>
+      </w:pPr>
+      <w:r>
+        <w:t xml:space="preserve">There are more things you should know about lists and blocking ops. </w:t>
+      </w:r>
+      <w:r>
+        <w:t>Y</w:t>
+      </w:r>
+      <w:r>
+        <w:t>ou</w:t>
+      </w:r>
+      <w:r>
+        <w:t xml:space="preserve"> can</w:t>
+      </w:r>
+      <w:r>
+        <w:t xml:space="preserve"> read more on the following:</w:t>
+      </w:r>
+    </w:p>
+    <w:p>
+      <w:pPr>
+        <w:pStyle w:val="NoSpacing"/>
+        <w:numPr>
+          <w:ilvl w:val="0"/>
+          <w:numId w:val="31"/>
+        </w:numPr>
+      </w:pPr>
+      <w:r>
+        <w:t>It is possible to build safer queues or rotating queues using </w:t>
+      </w:r>
+      <w:hyperlink r:id="rId73" w:history="1">
+        <w:r>
+          <w:rPr>
+            <w:rFonts w:ascii="Consolas" w:hAnsi="Consolas" w:cs="Courier New"/>
+            <w:color w:val="111827"/>
+            <w:sz w:val="20"/>
+            <w:szCs w:val="20"/>
+            <w:u w:val="single"/>
+            <w:bdr w:val="single" w:sz="2" w:space="0" w:color="E5E7EB" w:frame="1"/>
+          </w:rPr>
+          <w:t>LMOVE</w:t>
+        </w:r>
+      </w:hyperlink>
+      <w:r>
+        <w:t>.</w:t>
+      </w:r>
+      <w:r>
+        <w:rPr>
+          <w:color w:val="FF0000"/>
+        </w:rPr>
+        <w:t>(</w:t>
+      </w:r>
+      <w:r>
+        <w:rPr>
+          <w:color w:val="FF0000"/>
+        </w:rPr>
+        <w:t>HOW and WHY</w:t>
+      </w:r>
+      <w:r>
+        <w:rPr>
+          <w:color w:val="FF0000"/>
+        </w:rPr>
+        <w:t>?</w:t>
+      </w:r>
+      <w:r>
+        <w:rPr>
+          <w:color w:val="FF0000"/>
+        </w:rPr>
+        <w:t>)</w:t>
+      </w:r>
+    </w:p>
+    <w:p>
+      <w:pPr>
+        <w:pStyle w:val="NoSpacing"/>
+        <w:numPr>
+          <w:ilvl w:val="0"/>
+          <w:numId w:val="31"/>
+        </w:numPr>
+      </w:pPr>
+      <w:r>
+        <w:t>There is also a blocking variant of the command, called </w:t>
+      </w:r>
+      <w:hyperlink r:id="rId74" w:history="1">
+        <w:r>
+          <w:rPr>
+            <w:rFonts w:ascii="Consolas" w:hAnsi="Consolas" w:cs="Courier New"/>
+            <w:color w:val="111827"/>
+            <w:sz w:val="20"/>
+            <w:szCs w:val="20"/>
+            <w:u w:val="single"/>
+            <w:bdr w:val="single" w:sz="2" w:space="0" w:color="E5E7EB" w:frame="1"/>
+          </w:rPr>
+          <w:t>BLMOVE</w:t>
+        </w:r>
+      </w:hyperlink>
+      <w:r>
+        <w:t>.</w:t>
+      </w:r>
+    </w:p>
+    <w:p>
+      <w:pPr>
+        <w:pStyle w:val="Heading2"/>
+      </w:pPr>
+      <w:r>
+        <w:t>Automatic Creation and Removal of Keys</w:t>
+      </w:r>
+    </w:p>
+    <w:p>
+      <w:r>
+        <w:t>So far in our examples we never had to create empty lists before pushing elements, or removing empty lists when they no longer have elements inside. It is Redis' responsibility to delete keys when lists are left empty, or to create an empty list if the key does not exist and we are trying to add elements to it, for example, with </w:t>
+      </w:r>
+      <w:hyperlink r:id="rId75" w:history="1">
+        <w:r>
+          <w:rPr>
+            <w:rFonts w:ascii="Consolas" w:hAnsi="Consolas" w:cs="Courier New"/>
+            <w:color w:val="111827"/>
+            <w:sz w:val="20"/>
+            <w:szCs w:val="20"/>
+            <w:u w:val="single"/>
+            <w:bdr w:val="single" w:sz="2" w:space="0" w:color="E5E7EB" w:frame="1"/>
+          </w:rPr>
+          <w:t>LPUSH</w:t>
+        </w:r>
+      </w:hyperlink>
+      <w:r>
+        <w:t>.</w:t>
+      </w:r>
+    </w:p>
+    <w:p>
+      <w:r>
+        <w:rPr>
+          <w:highlight w:val="yellow"/>
+        </w:rPr>
+        <w:t xml:space="preserve">This is not specific to lists, it applies to all the Redis data types composed of multiple elements -- </w:t>
+      </w:r>
+      <w:r>
+        <w:rPr>
+          <w:b/>
+          <w:bCs/>
+          <w:highlight w:val="yellow"/>
+        </w:rPr>
+        <w:t>Streams, Sets, Sorted Sets and Hashes.</w:t>
+      </w:r>
+    </w:p>
+    <w:p>
+      <w:r>
+        <w:t>Basically</w:t>
+      </w:r>
+      <w:r>
+        <w:t>,</w:t>
+      </w:r>
+      <w:r>
+        <w:t xml:space="preserve"> we can summarize the behavior with three rules:</w:t>
+      </w:r>
+    </w:p>
+    <w:p>
+      <w:pPr>
+        <w:pStyle w:val="NoSpacing"/>
+        <w:numPr>
+          <w:ilvl w:val="0"/>
+          <w:numId w:val="36"/>
+        </w:numPr>
+      </w:pPr>
+      <w:r>
+        <w:t>When we add an element to an aggregate data type, if the target key does not exist, an empty aggregate data type is created before adding the element.</w:t>
+      </w:r>
+    </w:p>
+    <w:p>
+      <w:pPr>
+        <w:pStyle w:val="NoSpacing"/>
+        <w:numPr>
+          <w:ilvl w:val="0"/>
+          <w:numId w:val="36"/>
+        </w:numPr>
+        <w:rPr>
+          <w:b/>
+          <w:bCs/>
+          <w:highlight w:val="yellow"/>
+        </w:rPr>
+      </w:pPr>
+      <w:r>
+        <w:t xml:space="preserve">When we remove elements from an aggregate data type, if the value remains empty, the key is automatically destroyed. </w:t>
+      </w:r>
+      <w:r>
+        <w:rPr>
+          <w:b/>
+          <w:bCs/>
+          <w:highlight w:val="yellow"/>
+        </w:rPr>
+        <w:t>The Stream data type is the only exception to this rule.</w:t>
+      </w:r>
+    </w:p>
+    <w:p>
+      <w:pPr>
+        <w:pStyle w:val="NoSpacing"/>
+        <w:numPr>
+          <w:ilvl w:val="0"/>
+          <w:numId w:val="36"/>
+        </w:numPr>
+        <w:rPr>
+          <w:b/>
+          <w:bCs/>
+          <w:highlight w:val="yellow"/>
+        </w:rPr>
+      </w:pPr>
+      <w:r>
+        <w:t>Calling a read-only command such as </w:t>
+      </w:r>
+      <w:hyperlink r:id="rId76" w:history="1">
+        <w:r>
+          <w:rPr>
+            <w:rFonts w:ascii="Consolas" w:hAnsi="Consolas" w:cs="Courier New"/>
+            <w:color w:val="111827"/>
+            <w:sz w:val="20"/>
+            <w:szCs w:val="20"/>
+            <w:u w:val="single"/>
+            <w:bdr w:val="single" w:sz="2" w:space="0" w:color="E5E7EB" w:frame="1"/>
+          </w:rPr>
+          <w:t>LLEN</w:t>
+        </w:r>
+      </w:hyperlink>
+      <w:r>
+        <w:t xml:space="preserve"> (which returns the length of the list), or a write command removing elements, with an empty key, always produces the same result </w:t>
+      </w:r>
+      <w:r>
+        <w:rPr>
+          <w:b/>
+          <w:bCs/>
+        </w:rPr>
+        <w:t xml:space="preserve">as if the key is holding an empty aggregate type </w:t>
+      </w:r>
+      <w:r>
+        <w:rPr>
+          <w:b/>
+          <w:bCs/>
+          <w:highlight w:val="yellow"/>
+        </w:rPr>
+        <w:t>of the type the command expects to find.</w:t>
+      </w:r>
+    </w:p>
+    <w:p>
+      <w:pPr>
+        <w:pStyle w:val="Heading2"/>
+      </w:pPr>
+      <w:r>
+        <w:lastRenderedPageBreak/>
+        <w:t>Performance</w:t>
+      </w:r>
+    </w:p>
+    <w:p>
+      <w:pPr>
+        <w:pStyle w:val="NoSpacing"/>
+        <w:rPr>
+          <w:shd w:val="clear" w:color="auto" w:fill="FFFFFF"/>
+        </w:rPr>
+      </w:pPr>
+      <w:r>
+        <w:rPr>
+          <w:shd w:val="clear" w:color="auto" w:fill="FFFFFF"/>
+        </w:rPr>
+        <w:t>List operations that access its head or tail are O(1), which means they're highly efficient. However, commands that manipulate elements within a list are usually O(n). Examples of these include </w:t>
+      </w:r>
+      <w:hyperlink r:id="rId77" w:history="1">
+        <w:r>
+          <w:rPr>
+            <w:rStyle w:val="HTMLCode"/>
+            <w:rFonts w:ascii="Consolas" w:eastAsiaTheme="minorEastAsia" w:hAnsi="Consolas"/>
+            <w:color w:val="111827"/>
+            <w:spacing w:val="-2"/>
+            <w:sz w:val="24"/>
+            <w:szCs w:val="24"/>
+            <w:u w:val="single"/>
+            <w:bdr w:val="single" w:sz="2" w:space="0" w:color="E5E7EB" w:frame="1"/>
+            <w:shd w:val="clear" w:color="auto" w:fill="FFFFFF"/>
+          </w:rPr>
+          <w:t>LINDEX</w:t>
+        </w:r>
+      </w:hyperlink>
+      <w:r>
+        <w:rPr>
+          <w:shd w:val="clear" w:color="auto" w:fill="FFFFFF"/>
+        </w:rPr>
+        <w:t>, </w:t>
+      </w:r>
+      <w:hyperlink r:id="rId78" w:history="1">
+        <w:r>
+          <w:rPr>
+            <w:rStyle w:val="HTMLCode"/>
+            <w:rFonts w:ascii="Consolas" w:eastAsiaTheme="minorEastAsia" w:hAnsi="Consolas"/>
+            <w:color w:val="111827"/>
+            <w:spacing w:val="-2"/>
+            <w:sz w:val="24"/>
+            <w:szCs w:val="24"/>
+            <w:u w:val="single"/>
+            <w:bdr w:val="single" w:sz="2" w:space="0" w:color="E5E7EB" w:frame="1"/>
+            <w:shd w:val="clear" w:color="auto" w:fill="FFFFFF"/>
+          </w:rPr>
+          <w:t>LINSERT</w:t>
+        </w:r>
+      </w:hyperlink>
+      <w:r>
+        <w:rPr>
+          <w:shd w:val="clear" w:color="auto" w:fill="FFFFFF"/>
+        </w:rPr>
+        <w:t>, and </w:t>
+      </w:r>
+      <w:hyperlink r:id="rId79" w:history="1">
+        <w:r>
+          <w:rPr>
+            <w:rStyle w:val="HTMLCode"/>
+            <w:rFonts w:ascii="Consolas" w:eastAsiaTheme="minorEastAsia" w:hAnsi="Consolas"/>
+            <w:color w:val="111827"/>
+            <w:spacing w:val="-2"/>
+            <w:sz w:val="24"/>
+            <w:szCs w:val="24"/>
+            <w:u w:val="single"/>
+            <w:bdr w:val="single" w:sz="2" w:space="0" w:color="E5E7EB" w:frame="1"/>
+            <w:shd w:val="clear" w:color="auto" w:fill="FFFFFF"/>
+          </w:rPr>
+          <w:t>LSET</w:t>
+        </w:r>
+      </w:hyperlink>
+      <w:r>
+        <w:rPr>
+          <w:shd w:val="clear" w:color="auto" w:fill="FFFFFF"/>
+        </w:rPr>
+        <w:t>. Exercise caution when running these commands, mainly when operating on large lists.</w:t>
+      </w:r>
+    </w:p>
+    <w:p>
+      <w:pPr>
+        <w:pStyle w:val="Heading2"/>
+        <w:numPr>
+          <w:ilvl w:val="1"/>
+          <w:numId w:val="37"/>
+        </w:numPr>
+      </w:pPr>
+      <w:r>
+        <w:t>Limits</w:t>
+      </w:r>
+    </w:p>
+    <w:p>
+      <w:r>
+        <w:rPr>
+          <w:rFonts w:ascii="Arial" w:hAnsi="Arial" w:cs="Arial"/>
+          <w:color w:val="091A23"/>
+          <w:spacing w:val="-2"/>
+          <w:shd w:val="clear" w:color="auto" w:fill="FFFFFF"/>
+        </w:rPr>
+        <w:t>The max length of a Redis list is 2^32 - 1 (4,294,967,295) elements.</w:t>
+      </w:r>
+    </w:p>
+    <w:p>
+      <w:pPr>
+        <w:pStyle w:val="Heading2"/>
+      </w:pPr>
+      <w:r>
+        <w:t>Alternatives</w:t>
+      </w:r>
+    </w:p>
+    <w:p>
+      <w:pPr>
         <w:rPr>
           <w:rtl/>
         </w:rPr>
       </w:pPr>
+      <w:r>
+        <w:rPr>
+          <w:rFonts w:ascii="Arial" w:hAnsi="Arial" w:cs="Arial"/>
+          <w:color w:val="091A23"/>
+          <w:spacing w:val="-2"/>
+          <w:shd w:val="clear" w:color="auto" w:fill="FFFFFF"/>
+        </w:rPr>
+        <w:t>Consider </w:t>
+      </w:r>
+      <w:hyperlink r:id="rId80" w:history="1">
+        <w:r>
+          <w:rPr>
+            <w:rStyle w:val="Hyperlink"/>
+            <w:rFonts w:ascii="Arial" w:hAnsi="Arial" w:cs="Arial"/>
+            <w:color w:val="111827"/>
+            <w:spacing w:val="-2"/>
+            <w:bdr w:val="single" w:sz="2" w:space="0" w:color="E5E7EB" w:frame="1"/>
+            <w:shd w:val="clear" w:color="auto" w:fill="FFFFFF"/>
+          </w:rPr>
+          <w:t>Redis streams</w:t>
+        </w:r>
+      </w:hyperlink>
+      <w:r>
+        <w:rPr>
+          <w:rFonts w:ascii="Arial" w:hAnsi="Arial" w:cs="Arial"/>
+          <w:color w:val="091A23"/>
+          <w:spacing w:val="-2"/>
+          <w:shd w:val="clear" w:color="auto" w:fill="FFFFFF"/>
+        </w:rPr>
+        <w:t xml:space="preserve"> as an alternative to lists when you need to store and process an </w:t>
+      </w:r>
+      <w:r>
+        <w:rPr>
+          <w:rFonts w:ascii="Arial" w:hAnsi="Arial" w:cs="Arial"/>
+          <w:color w:val="091A23"/>
+          <w:spacing w:val="-2"/>
+          <w:highlight w:val="yellow"/>
+          <w:shd w:val="clear" w:color="auto" w:fill="FFFFFF"/>
+        </w:rPr>
+        <w:t>indeterminate series of events.</w:t>
+      </w:r>
     </w:p>
     <w:sectPr>
       <w:pgSz w:w="12240" w:h="15840"/>
@@ -3347,6 +5244,92 @@
     </w:lvl>
   </w:abstractNum>
   <w:abstractNum w:abstractNumId="7" w15:restartNumberingAfterBreak="0">
+    <w:nsid w:val="041668D2"/>
+    <w:multiLevelType w:val="hybridMultilevel"/>
+    <w:tmpl w:val="E8BE6492"/>
+    <w:lvl w:ilvl="0" w:tplc="0409000F">
+      <w:start w:val="1"/>
+      <w:numFmt w:val="decimal"/>
+      <w:lvlText w:val="%1."/>
+      <w:lvlJc w:val="left"/>
+      <w:pPr>
+        <w:ind w:left="720" w:hanging="360"/>
+      </w:pPr>
+    </w:lvl>
+    <w:lvl w:ilvl="1" w:tplc="04090019" w:tentative="1">
+      <w:start w:val="1"/>
+      <w:numFmt w:val="lowerLetter"/>
+      <w:lvlText w:val="%2."/>
+      <w:lvlJc w:val="left"/>
+      <w:pPr>
+        <w:ind w:left="1440" w:hanging="360"/>
+      </w:pPr>
+    </w:lvl>
+    <w:lvl w:ilvl="2" w:tplc="0409001B" w:tentative="1">
+      <w:start w:val="1"/>
+      <w:numFmt w:val="lowerRoman"/>
+      <w:lvlText w:val="%3."/>
+      <w:lvlJc w:val="right"/>
+      <w:pPr>
+        <w:ind w:left="2160" w:hanging="180"/>
+      </w:pPr>
+    </w:lvl>
+    <w:lvl w:ilvl="3" w:tplc="0409000F" w:tentative="1">
+      <w:start w:val="1"/>
+      <w:numFmt w:val="decimal"/>
+      <w:lvlText w:val="%4."/>
+      <w:lvlJc w:val="left"/>
+      <w:pPr>
+        <w:ind w:left="2880" w:hanging="360"/>
+      </w:pPr>
+    </w:lvl>
+    <w:lvl w:ilvl="4" w:tplc="04090019" w:tentative="1">
+      <w:start w:val="1"/>
+      <w:numFmt w:val="lowerLetter"/>
+      <w:lvlText w:val="%5."/>
+      <w:lvlJc w:val="left"/>
+      <w:pPr>
+        <w:ind w:left="3600" w:hanging="360"/>
+      </w:pPr>
+    </w:lvl>
+    <w:lvl w:ilvl="5" w:tplc="0409001B" w:tentative="1">
+      <w:start w:val="1"/>
+      <w:numFmt w:val="lowerRoman"/>
+      <w:lvlText w:val="%6."/>
+      <w:lvlJc w:val="right"/>
+      <w:pPr>
+        <w:ind w:left="4320" w:hanging="180"/>
+      </w:pPr>
+    </w:lvl>
+    <w:lvl w:ilvl="6" w:tplc="0409000F" w:tentative="1">
+      <w:start w:val="1"/>
+      <w:numFmt w:val="decimal"/>
+      <w:lvlText w:val="%7."/>
+      <w:lvlJc w:val="left"/>
+      <w:pPr>
+        <w:ind w:left="5040" w:hanging="360"/>
+      </w:pPr>
+    </w:lvl>
+    <w:lvl w:ilvl="7" w:tplc="04090019" w:tentative="1">
+      <w:start w:val="1"/>
+      <w:numFmt w:val="lowerLetter"/>
+      <w:lvlText w:val="%8."/>
+      <w:lvlJc w:val="left"/>
+      <w:pPr>
+        <w:ind w:left="5760" w:hanging="360"/>
+      </w:pPr>
+    </w:lvl>
+    <w:lvl w:ilvl="8" w:tplc="0409001B" w:tentative="1">
+      <w:start w:val="1"/>
+      <w:numFmt w:val="lowerRoman"/>
+      <w:lvlText w:val="%9."/>
+      <w:lvlJc w:val="right"/>
+      <w:pPr>
+        <w:ind w:left="6480" w:hanging="180"/>
+      </w:pPr>
+    </w:lvl>
+  </w:abstractNum>
+  <w:abstractNum w:abstractNumId="8" w15:restartNumberingAfterBreak="0">
     <w:nsid w:val="0711476D"/>
     <w:multiLevelType w:val="multilevel"/>
     <w:tmpl w:val="C602F65A"/>
@@ -3495,7 +5478,120 @@
       </w:rPr>
     </w:lvl>
   </w:abstractNum>
-  <w:abstractNum w:abstractNumId="8" w15:restartNumberingAfterBreak="0">
+  <w:abstractNum w:abstractNumId="9" w15:restartNumberingAfterBreak="0">
+    <w:nsid w:val="08927B81"/>
+    <w:multiLevelType w:val="multilevel"/>
+    <w:tmpl w:val="AE6CF876"/>
+    <w:lvl w:ilvl="0">
+      <w:start w:val="1"/>
+      <w:numFmt w:val="decimal"/>
+      <w:lvlText w:val="%1."/>
+      <w:lvlJc w:val="left"/>
+      <w:pPr>
+        <w:tabs>
+          <w:tab w:val="num" w:pos="720"/>
+        </w:tabs>
+        <w:ind w:left="720" w:hanging="360"/>
+      </w:pPr>
+    </w:lvl>
+    <w:lvl w:ilvl="1" w:tentative="1">
+      <w:start w:val="1"/>
+      <w:numFmt w:val="decimal"/>
+      <w:lvlText w:val="%2."/>
+      <w:lvlJc w:val="left"/>
+      <w:pPr>
+        <w:tabs>
+          <w:tab w:val="num" w:pos="1440"/>
+        </w:tabs>
+        <w:ind w:left="1440" w:hanging="360"/>
+      </w:pPr>
+    </w:lvl>
+    <w:lvl w:ilvl="2" w:tentative="1">
+      <w:start w:val="1"/>
+      <w:numFmt w:val="decimal"/>
+      <w:lvlText w:val="%3."/>
+      <w:lvlJc w:val="left"/>
+      <w:pPr>
+        <w:tabs>
+          <w:tab w:val="num" w:pos="2160"/>
+        </w:tabs>
+        <w:ind w:left="2160" w:hanging="360"/>
+      </w:pPr>
+    </w:lvl>
+    <w:lvl w:ilvl="3" w:tentative="1">
+      <w:start w:val="1"/>
+      <w:numFmt w:val="decimal"/>
+      <w:lvlText w:val="%4."/>
+      <w:lvlJc w:val="left"/>
+      <w:pPr>
+        <w:tabs>
+          <w:tab w:val="num" w:pos="2880"/>
+        </w:tabs>
+        <w:ind w:left="2880" w:hanging="360"/>
+      </w:pPr>
+    </w:lvl>
+    <w:lvl w:ilvl="4" w:tentative="1">
+      <w:start w:val="1"/>
+      <w:numFmt w:val="decimal"/>
+      <w:lvlText w:val="%5."/>
+      <w:lvlJc w:val="left"/>
+      <w:pPr>
+        <w:tabs>
+          <w:tab w:val="num" w:pos="3600"/>
+        </w:tabs>
+        <w:ind w:left="3600" w:hanging="360"/>
+      </w:pPr>
+    </w:lvl>
+    <w:lvl w:ilvl="5" w:tentative="1">
+      <w:start w:val="1"/>
+      <w:numFmt w:val="decimal"/>
+      <w:lvlText w:val="%6."/>
+      <w:lvlJc w:val="left"/>
+      <w:pPr>
+        <w:tabs>
+          <w:tab w:val="num" w:pos="4320"/>
+        </w:tabs>
+        <w:ind w:left="4320" w:hanging="360"/>
+      </w:pPr>
+    </w:lvl>
+    <w:lvl w:ilvl="6" w:tentative="1">
+      <w:start w:val="1"/>
+      <w:numFmt w:val="decimal"/>
+      <w:lvlText w:val="%7."/>
+      <w:lvlJc w:val="left"/>
+      <w:pPr>
+        <w:tabs>
+          <w:tab w:val="num" w:pos="5040"/>
+        </w:tabs>
+        <w:ind w:left="5040" w:hanging="360"/>
+      </w:pPr>
+    </w:lvl>
+    <w:lvl w:ilvl="7" w:tentative="1">
+      <w:start w:val="1"/>
+      <w:numFmt w:val="decimal"/>
+      <w:lvlText w:val="%8."/>
+      <w:lvlJc w:val="left"/>
+      <w:pPr>
+        <w:tabs>
+          <w:tab w:val="num" w:pos="5760"/>
+        </w:tabs>
+        <w:ind w:left="5760" w:hanging="360"/>
+      </w:pPr>
+    </w:lvl>
+    <w:lvl w:ilvl="8" w:tentative="1">
+      <w:start w:val="1"/>
+      <w:numFmt w:val="decimal"/>
+      <w:lvlText w:val="%9."/>
+      <w:lvlJc w:val="left"/>
+      <w:pPr>
+        <w:tabs>
+          <w:tab w:val="num" w:pos="6480"/>
+        </w:tabs>
+        <w:ind w:left="6480" w:hanging="360"/>
+      </w:pPr>
+    </w:lvl>
+  </w:abstractNum>
+  <w:abstractNum w:abstractNumId="10" w15:restartNumberingAfterBreak="0">
     <w:nsid w:val="0E9351D1"/>
     <w:multiLevelType w:val="multilevel"/>
     <w:tmpl w:val="FDEE2E24"/>
@@ -3644,7 +5740,206 @@
       </w:rPr>
     </w:lvl>
   </w:abstractNum>
-  <w:abstractNum w:abstractNumId="9" w15:restartNumberingAfterBreak="0">
+  <w:abstractNum w:abstractNumId="11" w15:restartNumberingAfterBreak="0">
+    <w:nsid w:val="0EED5D9E"/>
+    <w:multiLevelType w:val="hybridMultilevel"/>
+    <w:tmpl w:val="19E6CCC8"/>
+    <w:lvl w:ilvl="0" w:tplc="0409000F">
+      <w:start w:val="1"/>
+      <w:numFmt w:val="decimal"/>
+      <w:lvlText w:val="%1."/>
+      <w:lvlJc w:val="left"/>
+      <w:pPr>
+        <w:ind w:left="720" w:hanging="360"/>
+      </w:pPr>
+    </w:lvl>
+    <w:lvl w:ilvl="1" w:tplc="04090019" w:tentative="1">
+      <w:start w:val="1"/>
+      <w:numFmt w:val="lowerLetter"/>
+      <w:lvlText w:val="%2."/>
+      <w:lvlJc w:val="left"/>
+      <w:pPr>
+        <w:ind w:left="1440" w:hanging="360"/>
+      </w:pPr>
+    </w:lvl>
+    <w:lvl w:ilvl="2" w:tplc="0409001B" w:tentative="1">
+      <w:start w:val="1"/>
+      <w:numFmt w:val="lowerRoman"/>
+      <w:lvlText w:val="%3."/>
+      <w:lvlJc w:val="right"/>
+      <w:pPr>
+        <w:ind w:left="2160" w:hanging="180"/>
+      </w:pPr>
+    </w:lvl>
+    <w:lvl w:ilvl="3" w:tplc="0409000F" w:tentative="1">
+      <w:start w:val="1"/>
+      <w:numFmt w:val="decimal"/>
+      <w:lvlText w:val="%4."/>
+      <w:lvlJc w:val="left"/>
+      <w:pPr>
+        <w:ind w:left="2880" w:hanging="360"/>
+      </w:pPr>
+    </w:lvl>
+    <w:lvl w:ilvl="4" w:tplc="04090019" w:tentative="1">
+      <w:start w:val="1"/>
+      <w:numFmt w:val="lowerLetter"/>
+      <w:lvlText w:val="%5."/>
+      <w:lvlJc w:val="left"/>
+      <w:pPr>
+        <w:ind w:left="3600" w:hanging="360"/>
+      </w:pPr>
+    </w:lvl>
+    <w:lvl w:ilvl="5" w:tplc="0409001B" w:tentative="1">
+      <w:start w:val="1"/>
+      <w:numFmt w:val="lowerRoman"/>
+      <w:lvlText w:val="%6."/>
+      <w:lvlJc w:val="right"/>
+      <w:pPr>
+        <w:ind w:left="4320" w:hanging="180"/>
+      </w:pPr>
+    </w:lvl>
+    <w:lvl w:ilvl="6" w:tplc="0409000F" w:tentative="1">
+      <w:start w:val="1"/>
+      <w:numFmt w:val="decimal"/>
+      <w:lvlText w:val="%7."/>
+      <w:lvlJc w:val="left"/>
+      <w:pPr>
+        <w:ind w:left="5040" w:hanging="360"/>
+      </w:pPr>
+    </w:lvl>
+    <w:lvl w:ilvl="7" w:tplc="04090019" w:tentative="1">
+      <w:start w:val="1"/>
+      <w:numFmt w:val="lowerLetter"/>
+      <w:lvlText w:val="%8."/>
+      <w:lvlJc w:val="left"/>
+      <w:pPr>
+        <w:ind w:left="5760" w:hanging="360"/>
+      </w:pPr>
+    </w:lvl>
+    <w:lvl w:ilvl="8" w:tplc="0409001B" w:tentative="1">
+      <w:start w:val="1"/>
+      <w:numFmt w:val="lowerRoman"/>
+      <w:lvlText w:val="%9."/>
+      <w:lvlJc w:val="right"/>
+      <w:pPr>
+        <w:ind w:left="6480" w:hanging="180"/>
+      </w:pPr>
+    </w:lvl>
+  </w:abstractNum>
+  <w:abstractNum w:abstractNumId="12" w15:restartNumberingAfterBreak="0">
+    <w:nsid w:val="1B2A5363"/>
+    <w:multiLevelType w:val="hybridMultilevel"/>
+    <w:tmpl w:val="A29241C6"/>
+    <w:lvl w:ilvl="0" w:tplc="04090001">
+      <w:start w:val="1"/>
+      <w:numFmt w:val="bullet"/>
+      <w:lvlText w:val=""/>
+      <w:lvlJc w:val="left"/>
+      <w:pPr>
+        <w:ind w:left="720" w:hanging="360"/>
+      </w:pPr>
+      <w:rPr>
+        <w:rFonts w:ascii="Symbol" w:hAnsi="Symbol" w:hint="default"/>
+      </w:rPr>
+    </w:lvl>
+    <w:lvl w:ilvl="1" w:tplc="04090003" w:tentative="1">
+      <w:start w:val="1"/>
+      <w:numFmt w:val="bullet"/>
+      <w:lvlText w:val="o"/>
+      <w:lvlJc w:val="left"/>
+      <w:pPr>
+        <w:ind w:left="1440" w:hanging="360"/>
+      </w:pPr>
+      <w:rPr>
+        <w:rFonts w:ascii="Courier New" w:hAnsi="Courier New" w:cs="Courier New" w:hint="default"/>
+      </w:rPr>
+    </w:lvl>
+    <w:lvl w:ilvl="2" w:tplc="04090005" w:tentative="1">
+      <w:start w:val="1"/>
+      <w:numFmt w:val="bullet"/>
+      <w:lvlText w:val=""/>
+      <w:lvlJc w:val="left"/>
+      <w:pPr>
+        <w:ind w:left="2160" w:hanging="360"/>
+      </w:pPr>
+      <w:rPr>
+        <w:rFonts w:ascii="Wingdings" w:hAnsi="Wingdings" w:hint="default"/>
+      </w:rPr>
+    </w:lvl>
+    <w:lvl w:ilvl="3" w:tplc="04090001" w:tentative="1">
+      <w:start w:val="1"/>
+      <w:numFmt w:val="bullet"/>
+      <w:lvlText w:val=""/>
+      <w:lvlJc w:val="left"/>
+      <w:pPr>
+        <w:ind w:left="2880" w:hanging="360"/>
+      </w:pPr>
+      <w:rPr>
+        <w:rFonts w:ascii="Symbol" w:hAnsi="Symbol" w:hint="default"/>
+      </w:rPr>
+    </w:lvl>
+    <w:lvl w:ilvl="4" w:tplc="04090003" w:tentative="1">
+      <w:start w:val="1"/>
+      <w:numFmt w:val="bullet"/>
+      <w:lvlText w:val="o"/>
+      <w:lvlJc w:val="left"/>
+      <w:pPr>
+        <w:ind w:left="3600" w:hanging="360"/>
+      </w:pPr>
+      <w:rPr>
+        <w:rFonts w:ascii="Courier New" w:hAnsi="Courier New" w:cs="Courier New" w:hint="default"/>
+      </w:rPr>
+    </w:lvl>
+    <w:lvl w:ilvl="5" w:tplc="04090005" w:tentative="1">
+      <w:start w:val="1"/>
+      <w:numFmt w:val="bullet"/>
+      <w:lvlText w:val=""/>
+      <w:lvlJc w:val="left"/>
+      <w:pPr>
+        <w:ind w:left="4320" w:hanging="360"/>
+      </w:pPr>
+      <w:rPr>
+        <w:rFonts w:ascii="Wingdings" w:hAnsi="Wingdings" w:hint="default"/>
+      </w:rPr>
+    </w:lvl>
+    <w:lvl w:ilvl="6" w:tplc="04090001" w:tentative="1">
+      <w:start w:val="1"/>
+      <w:numFmt w:val="bullet"/>
+      <w:lvlText w:val=""/>
+      <w:lvlJc w:val="left"/>
+      <w:pPr>
+        <w:ind w:left="5040" w:hanging="360"/>
+      </w:pPr>
+      <w:rPr>
+        <w:rFonts w:ascii="Symbol" w:hAnsi="Symbol" w:hint="default"/>
+      </w:rPr>
+    </w:lvl>
+    <w:lvl w:ilvl="7" w:tplc="04090003" w:tentative="1">
+      <w:start w:val="1"/>
+      <w:numFmt w:val="bullet"/>
+      <w:lvlText w:val="o"/>
+      <w:lvlJc w:val="left"/>
+      <w:pPr>
+        <w:ind w:left="5760" w:hanging="360"/>
+      </w:pPr>
+      <w:rPr>
+        <w:rFonts w:ascii="Courier New" w:hAnsi="Courier New" w:cs="Courier New" w:hint="default"/>
+      </w:rPr>
+    </w:lvl>
+    <w:lvl w:ilvl="8" w:tplc="04090005" w:tentative="1">
+      <w:start w:val="1"/>
+      <w:numFmt w:val="bullet"/>
+      <w:lvlText w:val=""/>
+      <w:lvlJc w:val="left"/>
+      <w:pPr>
+        <w:ind w:left="6480" w:hanging="360"/>
+      </w:pPr>
+      <w:rPr>
+        <w:rFonts w:ascii="Wingdings" w:hAnsi="Wingdings" w:hint="default"/>
+      </w:rPr>
+    </w:lvl>
+  </w:abstractNum>
+  <w:abstractNum w:abstractNumId="13" w15:restartNumberingAfterBreak="0">
     <w:nsid w:val="1C79727F"/>
     <w:multiLevelType w:val="multilevel"/>
     <w:tmpl w:val="60F629BC"/>
@@ -3757,7 +6052,7 @@
       </w:pPr>
     </w:lvl>
   </w:abstractNum>
-  <w:abstractNum w:abstractNumId="10" w15:restartNumberingAfterBreak="0">
+  <w:abstractNum w:abstractNumId="14" w15:restartNumberingAfterBreak="0">
     <w:nsid w:val="1FA535D0"/>
     <w:multiLevelType w:val="hybridMultilevel"/>
     <w:tmpl w:val="4A7A92D8"/>
@@ -3870,7 +6165,7 @@
       </w:rPr>
     </w:lvl>
   </w:abstractNum>
-  <w:abstractNum w:abstractNumId="11" w15:restartNumberingAfterBreak="0">
+  <w:abstractNum w:abstractNumId="15" w15:restartNumberingAfterBreak="0">
     <w:nsid w:val="204F3878"/>
     <w:multiLevelType w:val="multilevel"/>
     <w:tmpl w:val="3CE21B6A"/>
@@ -4019,7 +6314,120 @@
       </w:rPr>
     </w:lvl>
   </w:abstractNum>
-  <w:abstractNum w:abstractNumId="12" w15:restartNumberingAfterBreak="0">
+  <w:abstractNum w:abstractNumId="16" w15:restartNumberingAfterBreak="0">
+    <w:nsid w:val="2224015F"/>
+    <w:multiLevelType w:val="multilevel"/>
+    <w:tmpl w:val="88A838CC"/>
+    <w:lvl w:ilvl="0">
+      <w:start w:val="1"/>
+      <w:numFmt w:val="decimal"/>
+      <w:lvlText w:val="%1."/>
+      <w:lvlJc w:val="left"/>
+      <w:pPr>
+        <w:tabs>
+          <w:tab w:val="num" w:pos="720"/>
+        </w:tabs>
+        <w:ind w:left="720" w:hanging="360"/>
+      </w:pPr>
+    </w:lvl>
+    <w:lvl w:ilvl="1" w:tentative="1">
+      <w:start w:val="1"/>
+      <w:numFmt w:val="decimal"/>
+      <w:lvlText w:val="%2."/>
+      <w:lvlJc w:val="left"/>
+      <w:pPr>
+        <w:tabs>
+          <w:tab w:val="num" w:pos="1440"/>
+        </w:tabs>
+        <w:ind w:left="1440" w:hanging="360"/>
+      </w:pPr>
+    </w:lvl>
+    <w:lvl w:ilvl="2" w:tentative="1">
+      <w:start w:val="1"/>
+      <w:numFmt w:val="decimal"/>
+      <w:lvlText w:val="%3."/>
+      <w:lvlJc w:val="left"/>
+      <w:pPr>
+        <w:tabs>
+          <w:tab w:val="num" w:pos="2160"/>
+        </w:tabs>
+        <w:ind w:left="2160" w:hanging="360"/>
+      </w:pPr>
+    </w:lvl>
+    <w:lvl w:ilvl="3" w:tentative="1">
+      <w:start w:val="1"/>
+      <w:numFmt w:val="decimal"/>
+      <w:lvlText w:val="%4."/>
+      <w:lvlJc w:val="left"/>
+      <w:pPr>
+        <w:tabs>
+          <w:tab w:val="num" w:pos="2880"/>
+        </w:tabs>
+        <w:ind w:left="2880" w:hanging="360"/>
+      </w:pPr>
+    </w:lvl>
+    <w:lvl w:ilvl="4" w:tentative="1">
+      <w:start w:val="1"/>
+      <w:numFmt w:val="decimal"/>
+      <w:lvlText w:val="%5."/>
+      <w:lvlJc w:val="left"/>
+      <w:pPr>
+        <w:tabs>
+          <w:tab w:val="num" w:pos="3600"/>
+        </w:tabs>
+        <w:ind w:left="3600" w:hanging="360"/>
+      </w:pPr>
+    </w:lvl>
+    <w:lvl w:ilvl="5" w:tentative="1">
+      <w:start w:val="1"/>
+      <w:numFmt w:val="decimal"/>
+      <w:lvlText w:val="%6."/>
+      <w:lvlJc w:val="left"/>
+      <w:pPr>
+        <w:tabs>
+          <w:tab w:val="num" w:pos="4320"/>
+        </w:tabs>
+        <w:ind w:left="4320" w:hanging="360"/>
+      </w:pPr>
+    </w:lvl>
+    <w:lvl w:ilvl="6" w:tentative="1">
+      <w:start w:val="1"/>
+      <w:numFmt w:val="decimal"/>
+      <w:lvlText w:val="%7."/>
+      <w:lvlJc w:val="left"/>
+      <w:pPr>
+        <w:tabs>
+          <w:tab w:val="num" w:pos="5040"/>
+        </w:tabs>
+        <w:ind w:left="5040" w:hanging="360"/>
+      </w:pPr>
+    </w:lvl>
+    <w:lvl w:ilvl="7" w:tentative="1">
+      <w:start w:val="1"/>
+      <w:numFmt w:val="decimal"/>
+      <w:lvlText w:val="%8."/>
+      <w:lvlJc w:val="left"/>
+      <w:pPr>
+        <w:tabs>
+          <w:tab w:val="num" w:pos="5760"/>
+        </w:tabs>
+        <w:ind w:left="5760" w:hanging="360"/>
+      </w:pPr>
+    </w:lvl>
+    <w:lvl w:ilvl="8" w:tentative="1">
+      <w:start w:val="1"/>
+      <w:numFmt w:val="decimal"/>
+      <w:lvlText w:val="%9."/>
+      <w:lvlJc w:val="left"/>
+      <w:pPr>
+        <w:tabs>
+          <w:tab w:val="num" w:pos="6480"/>
+        </w:tabs>
+        <w:ind w:left="6480" w:hanging="360"/>
+      </w:pPr>
+    </w:lvl>
+  </w:abstractNum>
+  <w:abstractNum w:abstractNumId="17" w15:restartNumberingAfterBreak="0">
     <w:nsid w:val="23D72D85"/>
     <w:multiLevelType w:val="hybridMultilevel"/>
     <w:tmpl w:val="F3F22028"/>
@@ -4132,7 +6540,93 @@
       </w:rPr>
     </w:lvl>
   </w:abstractNum>
-  <w:abstractNum w:abstractNumId="13" w15:restartNumberingAfterBreak="0">
+  <w:abstractNum w:abstractNumId="18" w15:restartNumberingAfterBreak="0">
+    <w:nsid w:val="267F1594"/>
+    <w:multiLevelType w:val="hybridMultilevel"/>
+    <w:tmpl w:val="AAD061D0"/>
+    <w:lvl w:ilvl="0" w:tplc="0409000F">
+      <w:start w:val="1"/>
+      <w:numFmt w:val="decimal"/>
+      <w:lvlText w:val="%1."/>
+      <w:lvlJc w:val="left"/>
+      <w:pPr>
+        <w:ind w:left="720" w:hanging="360"/>
+      </w:pPr>
+    </w:lvl>
+    <w:lvl w:ilvl="1" w:tplc="04090019" w:tentative="1">
+      <w:start w:val="1"/>
+      <w:numFmt w:val="lowerLetter"/>
+      <w:lvlText w:val="%2."/>
+      <w:lvlJc w:val="left"/>
+      <w:pPr>
+        <w:ind w:left="1440" w:hanging="360"/>
+      </w:pPr>
+    </w:lvl>
+    <w:lvl w:ilvl="2" w:tplc="0409001B" w:tentative="1">
+      <w:start w:val="1"/>
+      <w:numFmt w:val="lowerRoman"/>
+      <w:lvlText w:val="%3."/>
+      <w:lvlJc w:val="right"/>
+      <w:pPr>
+        <w:ind w:left="2160" w:hanging="180"/>
+      </w:pPr>
+    </w:lvl>
+    <w:lvl w:ilvl="3" w:tplc="0409000F" w:tentative="1">
+      <w:start w:val="1"/>
+      <w:numFmt w:val="decimal"/>
+      <w:lvlText w:val="%4."/>
+      <w:lvlJc w:val="left"/>
+      <w:pPr>
+        <w:ind w:left="2880" w:hanging="360"/>
+      </w:pPr>
+    </w:lvl>
+    <w:lvl w:ilvl="4" w:tplc="04090019" w:tentative="1">
+      <w:start w:val="1"/>
+      <w:numFmt w:val="lowerLetter"/>
+      <w:lvlText w:val="%5."/>
+      <w:lvlJc w:val="left"/>
+      <w:pPr>
+        <w:ind w:left="3600" w:hanging="360"/>
+      </w:pPr>
+    </w:lvl>
+    <w:lvl w:ilvl="5" w:tplc="0409001B" w:tentative="1">
+      <w:start w:val="1"/>
+      <w:numFmt w:val="lowerRoman"/>
+      <w:lvlText w:val="%6."/>
+      <w:lvlJc w:val="right"/>
+      <w:pPr>
+        <w:ind w:left="4320" w:hanging="180"/>
+      </w:pPr>
+    </w:lvl>
+    <w:lvl w:ilvl="6" w:tplc="0409000F" w:tentative="1">
+      <w:start w:val="1"/>
+      <w:numFmt w:val="decimal"/>
+      <w:lvlText w:val="%7."/>
+      <w:lvlJc w:val="left"/>
+      <w:pPr>
+        <w:ind w:left="5040" w:hanging="360"/>
+      </w:pPr>
+    </w:lvl>
+    <w:lvl w:ilvl="7" w:tplc="04090019" w:tentative="1">
+      <w:start w:val="1"/>
+      <w:numFmt w:val="lowerLetter"/>
+      <w:lvlText w:val="%8."/>
+      <w:lvlJc w:val="left"/>
+      <w:pPr>
+        <w:ind w:left="5760" w:hanging="360"/>
+      </w:pPr>
+    </w:lvl>
+    <w:lvl w:ilvl="8" w:tplc="0409001B" w:tentative="1">
+      <w:start w:val="1"/>
+      <w:numFmt w:val="lowerRoman"/>
+      <w:lvlText w:val="%9."/>
+      <w:lvlJc w:val="right"/>
+      <w:pPr>
+        <w:ind w:left="6480" w:hanging="180"/>
+      </w:pPr>
+    </w:lvl>
+  </w:abstractNum>
+  <w:abstractNum w:abstractNumId="19" w15:restartNumberingAfterBreak="0">
     <w:nsid w:val="27F938FF"/>
     <w:multiLevelType w:val="hybridMultilevel"/>
     <w:tmpl w:val="5F08476C"/>
@@ -4245,7 +6739,7 @@
       </w:rPr>
     </w:lvl>
   </w:abstractNum>
-  <w:abstractNum w:abstractNumId="14" w15:restartNumberingAfterBreak="0">
+  <w:abstractNum w:abstractNumId="20" w15:restartNumberingAfterBreak="0">
     <w:nsid w:val="28ED3E9D"/>
     <w:multiLevelType w:val="hybridMultilevel"/>
     <w:tmpl w:val="A5149B3C"/>
@@ -4358,7 +6852,7 @@
       </w:rPr>
     </w:lvl>
   </w:abstractNum>
-  <w:abstractNum w:abstractNumId="15" w15:restartNumberingAfterBreak="0">
+  <w:abstractNum w:abstractNumId="21" w15:restartNumberingAfterBreak="0">
     <w:nsid w:val="2CD47A1B"/>
     <w:multiLevelType w:val="multilevel"/>
     <w:tmpl w:val="9550A39C"/>
@@ -4474,7 +6968,7 @@
       </w:rPr>
     </w:lvl>
   </w:abstractNum>
-  <w:abstractNum w:abstractNumId="16" w15:restartNumberingAfterBreak="0">
+  <w:abstractNum w:abstractNumId="22" w15:restartNumberingAfterBreak="0">
     <w:nsid w:val="368001EA"/>
     <w:multiLevelType w:val="hybridMultilevel"/>
     <w:tmpl w:val="207CABEC"/>
@@ -4587,7 +7081,7 @@
       </w:rPr>
     </w:lvl>
   </w:abstractNum>
-  <w:abstractNum w:abstractNumId="17" w15:restartNumberingAfterBreak="0">
+  <w:abstractNum w:abstractNumId="23" w15:restartNumberingAfterBreak="0">
     <w:nsid w:val="36AB060E"/>
     <w:multiLevelType w:val="multilevel"/>
     <w:tmpl w:val="0B90F55C"/>
@@ -4736,7 +7230,7 @@
       </w:rPr>
     </w:lvl>
   </w:abstractNum>
-  <w:abstractNum w:abstractNumId="18" w15:restartNumberingAfterBreak="0">
+  <w:abstractNum w:abstractNumId="24" w15:restartNumberingAfterBreak="0">
     <w:nsid w:val="371A1D50"/>
     <w:multiLevelType w:val="multilevel"/>
     <w:tmpl w:val="7494CDF4"/>
@@ -4885,7 +7379,382 @@
       </w:rPr>
     </w:lvl>
   </w:abstractNum>
-  <w:abstractNum w:abstractNumId="19" w15:restartNumberingAfterBreak="0">
+  <w:abstractNum w:abstractNumId="25" w15:restartNumberingAfterBreak="0">
+    <w:nsid w:val="3CB82E0B"/>
+    <w:multiLevelType w:val="hybridMultilevel"/>
+    <w:tmpl w:val="396434EC"/>
+    <w:lvl w:ilvl="0" w:tplc="04090001">
+      <w:start w:val="1"/>
+      <w:numFmt w:val="bullet"/>
+      <w:lvlText w:val=""/>
+      <w:lvlJc w:val="left"/>
+      <w:pPr>
+        <w:ind w:left="720" w:hanging="360"/>
+      </w:pPr>
+      <w:rPr>
+        <w:rFonts w:ascii="Symbol" w:hAnsi="Symbol" w:hint="default"/>
+      </w:rPr>
+    </w:lvl>
+    <w:lvl w:ilvl="1" w:tplc="04090003" w:tentative="1">
+      <w:start w:val="1"/>
+      <w:numFmt w:val="bullet"/>
+      <w:lvlText w:val="o"/>
+      <w:lvlJc w:val="left"/>
+      <w:pPr>
+        <w:ind w:left="1440" w:hanging="360"/>
+      </w:pPr>
+      <w:rPr>
+        <w:rFonts w:ascii="Courier New" w:hAnsi="Courier New" w:cs="Courier New" w:hint="default"/>
+      </w:rPr>
+    </w:lvl>
+    <w:lvl w:ilvl="2" w:tplc="04090005" w:tentative="1">
+      <w:start w:val="1"/>
+      <w:numFmt w:val="bullet"/>
+      <w:lvlText w:val=""/>
+      <w:lvlJc w:val="left"/>
+      <w:pPr>
+        <w:ind w:left="2160" w:hanging="360"/>
+      </w:pPr>
+      <w:rPr>
+        <w:rFonts w:ascii="Wingdings" w:hAnsi="Wingdings" w:hint="default"/>
+      </w:rPr>
+    </w:lvl>
+    <w:lvl w:ilvl="3" w:tplc="04090001" w:tentative="1">
+      <w:start w:val="1"/>
+      <w:numFmt w:val="bullet"/>
+      <w:lvlText w:val=""/>
+      <w:lvlJc w:val="left"/>
+      <w:pPr>
+        <w:ind w:left="2880" w:hanging="360"/>
+      </w:pPr>
+      <w:rPr>
+        <w:rFonts w:ascii="Symbol" w:hAnsi="Symbol" w:hint="default"/>
+      </w:rPr>
+    </w:lvl>
+    <w:lvl w:ilvl="4" w:tplc="04090003" w:tentative="1">
+      <w:start w:val="1"/>
+      <w:numFmt w:val="bullet"/>
+      <w:lvlText w:val="o"/>
+      <w:lvlJc w:val="left"/>
+      <w:pPr>
+        <w:ind w:left="3600" w:hanging="360"/>
+      </w:pPr>
+      <w:rPr>
+        <w:rFonts w:ascii="Courier New" w:hAnsi="Courier New" w:cs="Courier New" w:hint="default"/>
+      </w:rPr>
+    </w:lvl>
+    <w:lvl w:ilvl="5" w:tplc="04090005" w:tentative="1">
+      <w:start w:val="1"/>
+      <w:numFmt w:val="bullet"/>
+      <w:lvlText w:val=""/>
+      <w:lvlJc w:val="left"/>
+      <w:pPr>
+        <w:ind w:left="4320" w:hanging="360"/>
+      </w:pPr>
+      <w:rPr>
+        <w:rFonts w:ascii="Wingdings" w:hAnsi="Wingdings" w:hint="default"/>
+      </w:rPr>
+    </w:lvl>
+    <w:lvl w:ilvl="6" w:tplc="04090001" w:tentative="1">
+      <w:start w:val="1"/>
+      <w:numFmt w:val="bullet"/>
+      <w:lvlText w:val=""/>
+      <w:lvlJc w:val="left"/>
+      <w:pPr>
+        <w:ind w:left="5040" w:hanging="360"/>
+      </w:pPr>
+      <w:rPr>
+        <w:rFonts w:ascii="Symbol" w:hAnsi="Symbol" w:hint="default"/>
+      </w:rPr>
+    </w:lvl>
+    <w:lvl w:ilvl="7" w:tplc="04090003" w:tentative="1">
+      <w:start w:val="1"/>
+      <w:numFmt w:val="bullet"/>
+      <w:lvlText w:val="o"/>
+      <w:lvlJc w:val="left"/>
+      <w:pPr>
+        <w:ind w:left="5760" w:hanging="360"/>
+      </w:pPr>
+      <w:rPr>
+        <w:rFonts w:ascii="Courier New" w:hAnsi="Courier New" w:cs="Courier New" w:hint="default"/>
+      </w:rPr>
+    </w:lvl>
+    <w:lvl w:ilvl="8" w:tplc="04090005" w:tentative="1">
+      <w:start w:val="1"/>
+      <w:numFmt w:val="bullet"/>
+      <w:lvlText w:val=""/>
+      <w:lvlJc w:val="left"/>
+      <w:pPr>
+        <w:ind w:left="6480" w:hanging="360"/>
+      </w:pPr>
+      <w:rPr>
+        <w:rFonts w:ascii="Wingdings" w:hAnsi="Wingdings" w:hint="default"/>
+      </w:rPr>
+    </w:lvl>
+  </w:abstractNum>
+  <w:abstractNum w:abstractNumId="26" w15:restartNumberingAfterBreak="0">
+    <w:nsid w:val="45620445"/>
+    <w:multiLevelType w:val="multilevel"/>
+    <w:tmpl w:val="D3981B12"/>
+    <w:lvl w:ilvl="0">
+      <w:start w:val="1"/>
+      <w:numFmt w:val="bullet"/>
+      <w:lvlText w:val=""/>
+      <w:lvlJc w:val="left"/>
+      <w:pPr>
+        <w:tabs>
+          <w:tab w:val="num" w:pos="720"/>
+        </w:tabs>
+        <w:ind w:left="720" w:hanging="360"/>
+      </w:pPr>
+      <w:rPr>
+        <w:rFonts w:ascii="Symbol" w:hAnsi="Symbol" w:hint="default"/>
+        <w:sz w:val="20"/>
+      </w:rPr>
+    </w:lvl>
+    <w:lvl w:ilvl="1" w:tentative="1">
+      <w:start w:val="1"/>
+      <w:numFmt w:val="bullet"/>
+      <w:lvlText w:val=""/>
+      <w:lvlJc w:val="left"/>
+      <w:pPr>
+        <w:tabs>
+          <w:tab w:val="num" w:pos="1440"/>
+        </w:tabs>
+        <w:ind w:left="1440" w:hanging="360"/>
+      </w:pPr>
+      <w:rPr>
+        <w:rFonts w:ascii="Symbol" w:hAnsi="Symbol" w:hint="default"/>
+        <w:sz w:val="20"/>
+      </w:rPr>
+    </w:lvl>
+    <w:lvl w:ilvl="2" w:tentative="1">
+      <w:start w:val="1"/>
+      <w:numFmt w:val="bullet"/>
+      <w:lvlText w:val=""/>
+      <w:lvlJc w:val="left"/>
+      <w:pPr>
+        <w:tabs>
+          <w:tab w:val="num" w:pos="2160"/>
+        </w:tabs>
+        <w:ind w:left="2160" w:hanging="360"/>
+      </w:pPr>
+      <w:rPr>
+        <w:rFonts w:ascii="Symbol" w:hAnsi="Symbol" w:hint="default"/>
+        <w:sz w:val="20"/>
+      </w:rPr>
+    </w:lvl>
+    <w:lvl w:ilvl="3" w:tentative="1">
+      <w:start w:val="1"/>
+      <w:numFmt w:val="bullet"/>
+      <w:lvlText w:val=""/>
+      <w:lvlJc w:val="left"/>
+      <w:pPr>
+        <w:tabs>
+          <w:tab w:val="num" w:pos="2880"/>
+        </w:tabs>
+        <w:ind w:left="2880" w:hanging="360"/>
+      </w:pPr>
+      <w:rPr>
+        <w:rFonts w:ascii="Symbol" w:hAnsi="Symbol" w:hint="default"/>
+        <w:sz w:val="20"/>
+      </w:rPr>
+    </w:lvl>
+    <w:lvl w:ilvl="4" w:tentative="1">
+      <w:start w:val="1"/>
+      <w:numFmt w:val="bullet"/>
+      <w:lvlText w:val=""/>
+      <w:lvlJc w:val="left"/>
+      <w:pPr>
+        <w:tabs>
+          <w:tab w:val="num" w:pos="3600"/>
+        </w:tabs>
+        <w:ind w:left="3600" w:hanging="360"/>
+      </w:pPr>
+      <w:rPr>
+        <w:rFonts w:ascii="Symbol" w:hAnsi="Symbol" w:hint="default"/>
+        <w:sz w:val="20"/>
+      </w:rPr>
+    </w:lvl>
+    <w:lvl w:ilvl="5" w:tentative="1">
+      <w:start w:val="1"/>
+      <w:numFmt w:val="bullet"/>
+      <w:lvlText w:val=""/>
+      <w:lvlJc w:val="left"/>
+      <w:pPr>
+        <w:tabs>
+          <w:tab w:val="num" w:pos="4320"/>
+        </w:tabs>
+        <w:ind w:left="4320" w:hanging="360"/>
+      </w:pPr>
+      <w:rPr>
+        <w:rFonts w:ascii="Symbol" w:hAnsi="Symbol" w:hint="default"/>
+        <w:sz w:val="20"/>
+      </w:rPr>
+    </w:lvl>
+    <w:lvl w:ilvl="6" w:tentative="1">
+      <w:start w:val="1"/>
+      <w:numFmt w:val="bullet"/>
+      <w:lvlText w:val=""/>
+      <w:lvlJc w:val="left"/>
+      <w:pPr>
+        <w:tabs>
+          <w:tab w:val="num" w:pos="5040"/>
+        </w:tabs>
+        <w:ind w:left="5040" w:hanging="360"/>
+      </w:pPr>
+      <w:rPr>
+        <w:rFonts w:ascii="Symbol" w:hAnsi="Symbol" w:hint="default"/>
+        <w:sz w:val="20"/>
+      </w:rPr>
+    </w:lvl>
+    <w:lvl w:ilvl="7" w:tentative="1">
+      <w:start w:val="1"/>
+      <w:numFmt w:val="bullet"/>
+      <w:lvlText w:val=""/>
+      <w:lvlJc w:val="left"/>
+      <w:pPr>
+        <w:tabs>
+          <w:tab w:val="num" w:pos="5760"/>
+        </w:tabs>
+        <w:ind w:left="5760" w:hanging="360"/>
+      </w:pPr>
+      <w:rPr>
+        <w:rFonts w:ascii="Symbol" w:hAnsi="Symbol" w:hint="default"/>
+        <w:sz w:val="20"/>
+      </w:rPr>
+    </w:lvl>
+    <w:lvl w:ilvl="8" w:tentative="1">
+      <w:start w:val="1"/>
+      <w:numFmt w:val="bullet"/>
+      <w:lvlText w:val=""/>
+      <w:lvlJc w:val="left"/>
+      <w:pPr>
+        <w:tabs>
+          <w:tab w:val="num" w:pos="6480"/>
+        </w:tabs>
+        <w:ind w:left="6480" w:hanging="360"/>
+      </w:pPr>
+      <w:rPr>
+        <w:rFonts w:ascii="Symbol" w:hAnsi="Symbol" w:hint="default"/>
+        <w:sz w:val="20"/>
+      </w:rPr>
+    </w:lvl>
+  </w:abstractNum>
+  <w:abstractNum w:abstractNumId="27" w15:restartNumberingAfterBreak="0">
+    <w:nsid w:val="468404F3"/>
+    <w:multiLevelType w:val="hybridMultilevel"/>
+    <w:tmpl w:val="B52E1FBA"/>
+    <w:lvl w:ilvl="0" w:tplc="04090001">
+      <w:start w:val="1"/>
+      <w:numFmt w:val="bullet"/>
+      <w:lvlText w:val=""/>
+      <w:lvlJc w:val="left"/>
+      <w:pPr>
+        <w:ind w:left="720" w:hanging="360"/>
+      </w:pPr>
+      <w:rPr>
+        <w:rFonts w:ascii="Symbol" w:hAnsi="Symbol" w:hint="default"/>
+      </w:rPr>
+    </w:lvl>
+    <w:lvl w:ilvl="1" w:tplc="04090003" w:tentative="1">
+      <w:start w:val="1"/>
+      <w:numFmt w:val="bullet"/>
+      <w:lvlText w:val="o"/>
+      <w:lvlJc w:val="left"/>
+      <w:pPr>
+        <w:ind w:left="1440" w:hanging="360"/>
+      </w:pPr>
+      <w:rPr>
+        <w:rFonts w:ascii="Courier New" w:hAnsi="Courier New" w:cs="Courier New" w:hint="default"/>
+      </w:rPr>
+    </w:lvl>
+    <w:lvl w:ilvl="2" w:tplc="04090005" w:tentative="1">
+      <w:start w:val="1"/>
+      <w:numFmt w:val="bullet"/>
+      <w:lvlText w:val=""/>
+      <w:lvlJc w:val="left"/>
+      <w:pPr>
+        <w:ind w:left="2160" w:hanging="360"/>
+      </w:pPr>
+      <w:rPr>
+        <w:rFonts w:ascii="Wingdings" w:hAnsi="Wingdings" w:hint="default"/>
+      </w:rPr>
+    </w:lvl>
+    <w:lvl w:ilvl="3" w:tplc="04090001" w:tentative="1">
+      <w:start w:val="1"/>
+      <w:numFmt w:val="bullet"/>
+      <w:lvlText w:val=""/>
+      <w:lvlJc w:val="left"/>
+      <w:pPr>
+        <w:ind w:left="2880" w:hanging="360"/>
+      </w:pPr>
+      <w:rPr>
+        <w:rFonts w:ascii="Symbol" w:hAnsi="Symbol" w:hint="default"/>
+      </w:rPr>
+    </w:lvl>
+    <w:lvl w:ilvl="4" w:tplc="04090003" w:tentative="1">
+      <w:start w:val="1"/>
+      <w:numFmt w:val="bullet"/>
+      <w:lvlText w:val="o"/>
+      <w:lvlJc w:val="left"/>
+      <w:pPr>
+        <w:ind w:left="3600" w:hanging="360"/>
+      </w:pPr>
+      <w:rPr>
+        <w:rFonts w:ascii="Courier New" w:hAnsi="Courier New" w:cs="Courier New" w:hint="default"/>
+      </w:rPr>
+    </w:lvl>
+    <w:lvl w:ilvl="5" w:tplc="04090005" w:tentative="1">
+      <w:start w:val="1"/>
+      <w:numFmt w:val="bullet"/>
+      <w:lvlText w:val=""/>
+      <w:lvlJc w:val="left"/>
+      <w:pPr>
+        <w:ind w:left="4320" w:hanging="360"/>
+      </w:pPr>
+      <w:rPr>
+        <w:rFonts w:ascii="Wingdings" w:hAnsi="Wingdings" w:hint="default"/>
+      </w:rPr>
+    </w:lvl>
+    <w:lvl w:ilvl="6" w:tplc="04090001" w:tentative="1">
+      <w:start w:val="1"/>
+      <w:numFmt w:val="bullet"/>
+      <w:lvlText w:val=""/>
+      <w:lvlJc w:val="left"/>
+      <w:pPr>
+        <w:ind w:left="5040" w:hanging="360"/>
+      </w:pPr>
+      <w:rPr>
+        <w:rFonts w:ascii="Symbol" w:hAnsi="Symbol" w:hint="default"/>
+      </w:rPr>
+    </w:lvl>
+    <w:lvl w:ilvl="7" w:tplc="04090003" w:tentative="1">
+      <w:start w:val="1"/>
+      <w:numFmt w:val="bullet"/>
+      <w:lvlText w:val="o"/>
+      <w:lvlJc w:val="left"/>
+      <w:pPr>
+        <w:ind w:left="5760" w:hanging="360"/>
+      </w:pPr>
+      <w:rPr>
+        <w:rFonts w:ascii="Courier New" w:hAnsi="Courier New" w:cs="Courier New" w:hint="default"/>
+      </w:rPr>
+    </w:lvl>
+    <w:lvl w:ilvl="8" w:tplc="04090005" w:tentative="1">
+      <w:start w:val="1"/>
+      <w:numFmt w:val="bullet"/>
+      <w:lvlText w:val=""/>
+      <w:lvlJc w:val="left"/>
+      <w:pPr>
+        <w:ind w:left="6480" w:hanging="360"/>
+      </w:pPr>
+      <w:rPr>
+        <w:rFonts w:ascii="Wingdings" w:hAnsi="Wingdings" w:hint="default"/>
+      </w:rPr>
+    </w:lvl>
+  </w:abstractNum>
+  <w:abstractNum w:abstractNumId="28" w15:restartNumberingAfterBreak="0">
     <w:nsid w:val="5335603E"/>
     <w:multiLevelType w:val="hybridMultilevel"/>
     <w:tmpl w:val="AC26D672"/>
@@ -4998,7 +7867,7 @@
       </w:rPr>
     </w:lvl>
   </w:abstractNum>
-  <w:abstractNum w:abstractNumId="20" w15:restartNumberingAfterBreak="0">
+  <w:abstractNum w:abstractNumId="29" w15:restartNumberingAfterBreak="0">
     <w:nsid w:val="60282F84"/>
     <w:multiLevelType w:val="hybridMultilevel"/>
     <w:tmpl w:val="3DB22EE4"/>
@@ -5111,7 +7980,7 @@
       </w:rPr>
     </w:lvl>
   </w:abstractNum>
-  <w:abstractNum w:abstractNumId="21" w15:restartNumberingAfterBreak="0">
+  <w:abstractNum w:abstractNumId="30" w15:restartNumberingAfterBreak="0">
     <w:nsid w:val="602C4C3F"/>
     <w:multiLevelType w:val="hybridMultilevel"/>
     <w:tmpl w:val="F16C6B22"/>
@@ -5224,7 +8093,567 @@
       </w:rPr>
     </w:lvl>
   </w:abstractNum>
-  <w:abstractNum w:abstractNumId="22" w15:restartNumberingAfterBreak="0">
+  <w:abstractNum w:abstractNumId="31" w15:restartNumberingAfterBreak="0">
+    <w:nsid w:val="60817D00"/>
+    <w:multiLevelType w:val="multilevel"/>
+    <w:tmpl w:val="68B6ADD2"/>
+    <w:lvl w:ilvl="0">
+      <w:start w:val="1"/>
+      <w:numFmt w:val="bullet"/>
+      <w:lvlText w:val=""/>
+      <w:lvlJc w:val="left"/>
+      <w:pPr>
+        <w:tabs>
+          <w:tab w:val="num" w:pos="720"/>
+        </w:tabs>
+        <w:ind w:left="720" w:hanging="360"/>
+      </w:pPr>
+      <w:rPr>
+        <w:rFonts w:ascii="Symbol" w:hAnsi="Symbol" w:hint="default"/>
+        <w:sz w:val="20"/>
+      </w:rPr>
+    </w:lvl>
+    <w:lvl w:ilvl="1" w:tentative="1">
+      <w:start w:val="1"/>
+      <w:numFmt w:val="bullet"/>
+      <w:lvlText w:val=""/>
+      <w:lvlJc w:val="left"/>
+      <w:pPr>
+        <w:tabs>
+          <w:tab w:val="num" w:pos="1440"/>
+        </w:tabs>
+        <w:ind w:left="1440" w:hanging="360"/>
+      </w:pPr>
+      <w:rPr>
+        <w:rFonts w:ascii="Symbol" w:hAnsi="Symbol" w:hint="default"/>
+        <w:sz w:val="20"/>
+      </w:rPr>
+    </w:lvl>
+    <w:lvl w:ilvl="2" w:tentative="1">
+      <w:start w:val="1"/>
+      <w:numFmt w:val="bullet"/>
+      <w:lvlText w:val=""/>
+      <w:lvlJc w:val="left"/>
+      <w:pPr>
+        <w:tabs>
+          <w:tab w:val="num" w:pos="2160"/>
+        </w:tabs>
+        <w:ind w:left="2160" w:hanging="360"/>
+      </w:pPr>
+      <w:rPr>
+        <w:rFonts w:ascii="Symbol" w:hAnsi="Symbol" w:hint="default"/>
+        <w:sz w:val="20"/>
+      </w:rPr>
+    </w:lvl>
+    <w:lvl w:ilvl="3" w:tentative="1">
+      <w:start w:val="1"/>
+      <w:numFmt w:val="bullet"/>
+      <w:lvlText w:val=""/>
+      <w:lvlJc w:val="left"/>
+      <w:pPr>
+        <w:tabs>
+          <w:tab w:val="num" w:pos="2880"/>
+        </w:tabs>
+        <w:ind w:left="2880" w:hanging="360"/>
+      </w:pPr>
+      <w:rPr>
+        <w:rFonts w:ascii="Symbol" w:hAnsi="Symbol" w:hint="default"/>
+        <w:sz w:val="20"/>
+      </w:rPr>
+    </w:lvl>
+    <w:lvl w:ilvl="4" w:tentative="1">
+      <w:start w:val="1"/>
+      <w:numFmt w:val="bullet"/>
+      <w:lvlText w:val=""/>
+      <w:lvlJc w:val="left"/>
+      <w:pPr>
+        <w:tabs>
+          <w:tab w:val="num" w:pos="3600"/>
+        </w:tabs>
+        <w:ind w:left="3600" w:hanging="360"/>
+      </w:pPr>
+      <w:rPr>
+        <w:rFonts w:ascii="Symbol" w:hAnsi="Symbol" w:hint="default"/>
+        <w:sz w:val="20"/>
+      </w:rPr>
+    </w:lvl>
+    <w:lvl w:ilvl="5" w:tentative="1">
+      <w:start w:val="1"/>
+      <w:numFmt w:val="bullet"/>
+      <w:lvlText w:val=""/>
+      <w:lvlJc w:val="left"/>
+      <w:pPr>
+        <w:tabs>
+          <w:tab w:val="num" w:pos="4320"/>
+        </w:tabs>
+        <w:ind w:left="4320" w:hanging="360"/>
+      </w:pPr>
+      <w:rPr>
+        <w:rFonts w:ascii="Symbol" w:hAnsi="Symbol" w:hint="default"/>
+        <w:sz w:val="20"/>
+      </w:rPr>
+    </w:lvl>
+    <w:lvl w:ilvl="6" w:tentative="1">
+      <w:start w:val="1"/>
+      <w:numFmt w:val="bullet"/>
+      <w:lvlText w:val=""/>
+      <w:lvlJc w:val="left"/>
+      <w:pPr>
+        <w:tabs>
+          <w:tab w:val="num" w:pos="5040"/>
+        </w:tabs>
+        <w:ind w:left="5040" w:hanging="360"/>
+      </w:pPr>
+      <w:rPr>
+        <w:rFonts w:ascii="Symbol" w:hAnsi="Symbol" w:hint="default"/>
+        <w:sz w:val="20"/>
+      </w:rPr>
+    </w:lvl>
+    <w:lvl w:ilvl="7" w:tentative="1">
+      <w:start w:val="1"/>
+      <w:numFmt w:val="bullet"/>
+      <w:lvlText w:val=""/>
+      <w:lvlJc w:val="left"/>
+      <w:pPr>
+        <w:tabs>
+          <w:tab w:val="num" w:pos="5760"/>
+        </w:tabs>
+        <w:ind w:left="5760" w:hanging="360"/>
+      </w:pPr>
+      <w:rPr>
+        <w:rFonts w:ascii="Symbol" w:hAnsi="Symbol" w:hint="default"/>
+        <w:sz w:val="20"/>
+      </w:rPr>
+    </w:lvl>
+    <w:lvl w:ilvl="8" w:tentative="1">
+      <w:start w:val="1"/>
+      <w:numFmt w:val="bullet"/>
+      <w:lvlText w:val=""/>
+      <w:lvlJc w:val="left"/>
+      <w:pPr>
+        <w:tabs>
+          <w:tab w:val="num" w:pos="6480"/>
+        </w:tabs>
+        <w:ind w:left="6480" w:hanging="360"/>
+      </w:pPr>
+      <w:rPr>
+        <w:rFonts w:ascii="Symbol" w:hAnsi="Symbol" w:hint="default"/>
+        <w:sz w:val="20"/>
+      </w:rPr>
+    </w:lvl>
+  </w:abstractNum>
+  <w:abstractNum w:abstractNumId="32" w15:restartNumberingAfterBreak="0">
+    <w:nsid w:val="656A5221"/>
+    <w:multiLevelType w:val="multilevel"/>
+    <w:tmpl w:val="26329ED4"/>
+    <w:lvl w:ilvl="0">
+      <w:start w:val="1"/>
+      <w:numFmt w:val="decimal"/>
+      <w:lvlText w:val="%1."/>
+      <w:lvlJc w:val="left"/>
+      <w:pPr>
+        <w:tabs>
+          <w:tab w:val="num" w:pos="720"/>
+        </w:tabs>
+        <w:ind w:left="720" w:hanging="360"/>
+      </w:pPr>
+    </w:lvl>
+    <w:lvl w:ilvl="1" w:tentative="1">
+      <w:start w:val="1"/>
+      <w:numFmt w:val="decimal"/>
+      <w:lvlText w:val="%2."/>
+      <w:lvlJc w:val="left"/>
+      <w:pPr>
+        <w:tabs>
+          <w:tab w:val="num" w:pos="1440"/>
+        </w:tabs>
+        <w:ind w:left="1440" w:hanging="360"/>
+      </w:pPr>
+    </w:lvl>
+    <w:lvl w:ilvl="2" w:tentative="1">
+      <w:start w:val="1"/>
+      <w:numFmt w:val="decimal"/>
+      <w:lvlText w:val="%3."/>
+      <w:lvlJc w:val="left"/>
+      <w:pPr>
+        <w:tabs>
+          <w:tab w:val="num" w:pos="2160"/>
+        </w:tabs>
+        <w:ind w:left="2160" w:hanging="360"/>
+      </w:pPr>
+    </w:lvl>
+    <w:lvl w:ilvl="3" w:tentative="1">
+      <w:start w:val="1"/>
+      <w:numFmt w:val="decimal"/>
+      <w:lvlText w:val="%4."/>
+      <w:lvlJc w:val="left"/>
+      <w:pPr>
+        <w:tabs>
+          <w:tab w:val="num" w:pos="2880"/>
+        </w:tabs>
+        <w:ind w:left="2880" w:hanging="360"/>
+      </w:pPr>
+    </w:lvl>
+    <w:lvl w:ilvl="4" w:tentative="1">
+      <w:start w:val="1"/>
+      <w:numFmt w:val="decimal"/>
+      <w:lvlText w:val="%5."/>
+      <w:lvlJc w:val="left"/>
+      <w:pPr>
+        <w:tabs>
+          <w:tab w:val="num" w:pos="3600"/>
+        </w:tabs>
+        <w:ind w:left="3600" w:hanging="360"/>
+      </w:pPr>
+    </w:lvl>
+    <w:lvl w:ilvl="5" w:tentative="1">
+      <w:start w:val="1"/>
+      <w:numFmt w:val="decimal"/>
+      <w:lvlText w:val="%6."/>
+      <w:lvlJc w:val="left"/>
+      <w:pPr>
+        <w:tabs>
+          <w:tab w:val="num" w:pos="4320"/>
+        </w:tabs>
+        <w:ind w:left="4320" w:hanging="360"/>
+      </w:pPr>
+    </w:lvl>
+    <w:lvl w:ilvl="6" w:tentative="1">
+      <w:start w:val="1"/>
+      <w:numFmt w:val="decimal"/>
+      <w:lvlText w:val="%7."/>
+      <w:lvlJc w:val="left"/>
+      <w:pPr>
+        <w:tabs>
+          <w:tab w:val="num" w:pos="5040"/>
+        </w:tabs>
+        <w:ind w:left="5040" w:hanging="360"/>
+      </w:pPr>
+    </w:lvl>
+    <w:lvl w:ilvl="7" w:tentative="1">
+      <w:start w:val="1"/>
+      <w:numFmt w:val="decimal"/>
+      <w:lvlText w:val="%8."/>
+      <w:lvlJc w:val="left"/>
+      <w:pPr>
+        <w:tabs>
+          <w:tab w:val="num" w:pos="5760"/>
+        </w:tabs>
+        <w:ind w:left="5760" w:hanging="360"/>
+      </w:pPr>
+    </w:lvl>
+    <w:lvl w:ilvl="8" w:tentative="1">
+      <w:start w:val="1"/>
+      <w:numFmt w:val="decimal"/>
+      <w:lvlText w:val="%9."/>
+      <w:lvlJc w:val="left"/>
+      <w:pPr>
+        <w:tabs>
+          <w:tab w:val="num" w:pos="6480"/>
+        </w:tabs>
+        <w:ind w:left="6480" w:hanging="360"/>
+      </w:pPr>
+    </w:lvl>
+  </w:abstractNum>
+  <w:abstractNum w:abstractNumId="33" w15:restartNumberingAfterBreak="0">
+    <w:nsid w:val="6B14371A"/>
+    <w:multiLevelType w:val="multilevel"/>
+    <w:tmpl w:val="57141428"/>
+    <w:lvl w:ilvl="0">
+      <w:start w:val="1"/>
+      <w:numFmt w:val="bullet"/>
+      <w:lvlText w:val=""/>
+      <w:lvlJc w:val="left"/>
+      <w:pPr>
+        <w:tabs>
+          <w:tab w:val="num" w:pos="720"/>
+        </w:tabs>
+        <w:ind w:left="720" w:hanging="360"/>
+      </w:pPr>
+      <w:rPr>
+        <w:rFonts w:ascii="Symbol" w:hAnsi="Symbol" w:hint="default"/>
+        <w:sz w:val="20"/>
+      </w:rPr>
+    </w:lvl>
+    <w:lvl w:ilvl="1" w:tentative="1">
+      <w:start w:val="1"/>
+      <w:numFmt w:val="bullet"/>
+      <w:lvlText w:val=""/>
+      <w:lvlJc w:val="left"/>
+      <w:pPr>
+        <w:tabs>
+          <w:tab w:val="num" w:pos="1440"/>
+        </w:tabs>
+        <w:ind w:left="1440" w:hanging="360"/>
+      </w:pPr>
+      <w:rPr>
+        <w:rFonts w:ascii="Symbol" w:hAnsi="Symbol" w:hint="default"/>
+        <w:sz w:val="20"/>
+      </w:rPr>
+    </w:lvl>
+    <w:lvl w:ilvl="2" w:tentative="1">
+      <w:start w:val="1"/>
+      <w:numFmt w:val="bullet"/>
+      <w:lvlText w:val=""/>
+      <w:lvlJc w:val="left"/>
+      <w:pPr>
+        <w:tabs>
+          <w:tab w:val="num" w:pos="2160"/>
+        </w:tabs>
+        <w:ind w:left="2160" w:hanging="360"/>
+      </w:pPr>
+      <w:rPr>
+        <w:rFonts w:ascii="Symbol" w:hAnsi="Symbol" w:hint="default"/>
+        <w:sz w:val="20"/>
+      </w:rPr>
+    </w:lvl>
+    <w:lvl w:ilvl="3" w:tentative="1">
+      <w:start w:val="1"/>
+      <w:numFmt w:val="bullet"/>
+      <w:lvlText w:val=""/>
+      <w:lvlJc w:val="left"/>
+      <w:pPr>
+        <w:tabs>
+          <w:tab w:val="num" w:pos="2880"/>
+        </w:tabs>
+        <w:ind w:left="2880" w:hanging="360"/>
+      </w:pPr>
+      <w:rPr>
+        <w:rFonts w:ascii="Symbol" w:hAnsi="Symbol" w:hint="default"/>
+        <w:sz w:val="20"/>
+      </w:rPr>
+    </w:lvl>
+    <w:lvl w:ilvl="4" w:tentative="1">
+      <w:start w:val="1"/>
+      <w:numFmt w:val="bullet"/>
+      <w:lvlText w:val=""/>
+      <w:lvlJc w:val="left"/>
+      <w:pPr>
+        <w:tabs>
+          <w:tab w:val="num" w:pos="3600"/>
+        </w:tabs>
+        <w:ind w:left="3600" w:hanging="360"/>
+      </w:pPr>
+      <w:rPr>
+        <w:rFonts w:ascii="Symbol" w:hAnsi="Symbol" w:hint="default"/>
+        <w:sz w:val="20"/>
+      </w:rPr>
+    </w:lvl>
+    <w:lvl w:ilvl="5" w:tentative="1">
+      <w:start w:val="1"/>
+      <w:numFmt w:val="bullet"/>
+      <w:lvlText w:val=""/>
+      <w:lvlJc w:val="left"/>
+      <w:pPr>
+        <w:tabs>
+          <w:tab w:val="num" w:pos="4320"/>
+        </w:tabs>
+        <w:ind w:left="4320" w:hanging="360"/>
+      </w:pPr>
+      <w:rPr>
+        <w:rFonts w:ascii="Symbol" w:hAnsi="Symbol" w:hint="default"/>
+        <w:sz w:val="20"/>
+      </w:rPr>
+    </w:lvl>
+    <w:lvl w:ilvl="6" w:tentative="1">
+      <w:start w:val="1"/>
+      <w:numFmt w:val="bullet"/>
+      <w:lvlText w:val=""/>
+      <w:lvlJc w:val="left"/>
+      <w:pPr>
+        <w:tabs>
+          <w:tab w:val="num" w:pos="5040"/>
+        </w:tabs>
+        <w:ind w:left="5040" w:hanging="360"/>
+      </w:pPr>
+      <w:rPr>
+        <w:rFonts w:ascii="Symbol" w:hAnsi="Symbol" w:hint="default"/>
+        <w:sz w:val="20"/>
+      </w:rPr>
+    </w:lvl>
+    <w:lvl w:ilvl="7" w:tentative="1">
+      <w:start w:val="1"/>
+      <w:numFmt w:val="bullet"/>
+      <w:lvlText w:val=""/>
+      <w:lvlJc w:val="left"/>
+      <w:pPr>
+        <w:tabs>
+          <w:tab w:val="num" w:pos="5760"/>
+        </w:tabs>
+        <w:ind w:left="5760" w:hanging="360"/>
+      </w:pPr>
+      <w:rPr>
+        <w:rFonts w:ascii="Symbol" w:hAnsi="Symbol" w:hint="default"/>
+        <w:sz w:val="20"/>
+      </w:rPr>
+    </w:lvl>
+    <w:lvl w:ilvl="8" w:tentative="1">
+      <w:start w:val="1"/>
+      <w:numFmt w:val="bullet"/>
+      <w:lvlText w:val=""/>
+      <w:lvlJc w:val="left"/>
+      <w:pPr>
+        <w:tabs>
+          <w:tab w:val="num" w:pos="6480"/>
+        </w:tabs>
+        <w:ind w:left="6480" w:hanging="360"/>
+      </w:pPr>
+      <w:rPr>
+        <w:rFonts w:ascii="Symbol" w:hAnsi="Symbol" w:hint="default"/>
+        <w:sz w:val="20"/>
+      </w:rPr>
+    </w:lvl>
+  </w:abstractNum>
+  <w:abstractNum w:abstractNumId="34" w15:restartNumberingAfterBreak="0">
+    <w:nsid w:val="6D192B92"/>
+    <w:multiLevelType w:val="multilevel"/>
+    <w:tmpl w:val="7940F60E"/>
+    <w:lvl w:ilvl="0">
+      <w:start w:val="1"/>
+      <w:numFmt w:val="bullet"/>
+      <w:lvlText w:val=""/>
+      <w:lvlJc w:val="left"/>
+      <w:pPr>
+        <w:tabs>
+          <w:tab w:val="num" w:pos="720"/>
+        </w:tabs>
+        <w:ind w:left="720" w:hanging="360"/>
+      </w:pPr>
+      <w:rPr>
+        <w:rFonts w:ascii="Symbol" w:hAnsi="Symbol" w:hint="default"/>
+        <w:sz w:val="20"/>
+      </w:rPr>
+    </w:lvl>
+    <w:lvl w:ilvl="1" w:tentative="1">
+      <w:start w:val="1"/>
+      <w:numFmt w:val="bullet"/>
+      <w:lvlText w:val=""/>
+      <w:lvlJc w:val="left"/>
+      <w:pPr>
+        <w:tabs>
+          <w:tab w:val="num" w:pos="1440"/>
+        </w:tabs>
+        <w:ind w:left="1440" w:hanging="360"/>
+      </w:pPr>
+      <w:rPr>
+        <w:rFonts w:ascii="Symbol" w:hAnsi="Symbol" w:hint="default"/>
+        <w:sz w:val="20"/>
+      </w:rPr>
+    </w:lvl>
+    <w:lvl w:ilvl="2" w:tentative="1">
+      <w:start w:val="1"/>
+      <w:numFmt w:val="bullet"/>
+      <w:lvlText w:val=""/>
+      <w:lvlJc w:val="left"/>
+      <w:pPr>
+        <w:tabs>
+          <w:tab w:val="num" w:pos="2160"/>
+        </w:tabs>
+        <w:ind w:left="2160" w:hanging="360"/>
+      </w:pPr>
+      <w:rPr>
+        <w:rFonts w:ascii="Symbol" w:hAnsi="Symbol" w:hint="default"/>
+        <w:sz w:val="20"/>
+      </w:rPr>
+    </w:lvl>
+    <w:lvl w:ilvl="3" w:tentative="1">
+      <w:start w:val="1"/>
+      <w:numFmt w:val="bullet"/>
+      <w:lvlText w:val=""/>
+      <w:lvlJc w:val="left"/>
+      <w:pPr>
+        <w:tabs>
+          <w:tab w:val="num" w:pos="2880"/>
+        </w:tabs>
+        <w:ind w:left="2880" w:hanging="360"/>
+      </w:pPr>
+      <w:rPr>
+        <w:rFonts w:ascii="Symbol" w:hAnsi="Symbol" w:hint="default"/>
+        <w:sz w:val="20"/>
+      </w:rPr>
+    </w:lvl>
+    <w:lvl w:ilvl="4" w:tentative="1">
+      <w:start w:val="1"/>
+      <w:numFmt w:val="bullet"/>
+      <w:lvlText w:val=""/>
+      <w:lvlJc w:val="left"/>
+      <w:pPr>
+        <w:tabs>
+          <w:tab w:val="num" w:pos="3600"/>
+        </w:tabs>
+        <w:ind w:left="3600" w:hanging="360"/>
+      </w:pPr>
+      <w:rPr>
+        <w:rFonts w:ascii="Symbol" w:hAnsi="Symbol" w:hint="default"/>
+        <w:sz w:val="20"/>
+      </w:rPr>
+    </w:lvl>
+    <w:lvl w:ilvl="5" w:tentative="1">
+      <w:start w:val="1"/>
+      <w:numFmt w:val="bullet"/>
+      <w:lvlText w:val=""/>
+      <w:lvlJc w:val="left"/>
+      <w:pPr>
+        <w:tabs>
+          <w:tab w:val="num" w:pos="4320"/>
+        </w:tabs>
+        <w:ind w:left="4320" w:hanging="360"/>
+      </w:pPr>
+      <w:rPr>
+        <w:rFonts w:ascii="Symbol" w:hAnsi="Symbol" w:hint="default"/>
+        <w:sz w:val="20"/>
+      </w:rPr>
+    </w:lvl>
+    <w:lvl w:ilvl="6" w:tentative="1">
+      <w:start w:val="1"/>
+      <w:numFmt w:val="bullet"/>
+      <w:lvlText w:val=""/>
+      <w:lvlJc w:val="left"/>
+      <w:pPr>
+        <w:tabs>
+          <w:tab w:val="num" w:pos="5040"/>
+        </w:tabs>
+        <w:ind w:left="5040" w:hanging="360"/>
+      </w:pPr>
+      <w:rPr>
+        <w:rFonts w:ascii="Symbol" w:hAnsi="Symbol" w:hint="default"/>
+        <w:sz w:val="20"/>
+      </w:rPr>
+    </w:lvl>
+    <w:lvl w:ilvl="7" w:tentative="1">
+      <w:start w:val="1"/>
+      <w:numFmt w:val="bullet"/>
+      <w:lvlText w:val=""/>
+      <w:lvlJc w:val="left"/>
+      <w:pPr>
+        <w:tabs>
+          <w:tab w:val="num" w:pos="5760"/>
+        </w:tabs>
+        <w:ind w:left="5760" w:hanging="360"/>
+      </w:pPr>
+      <w:rPr>
+        <w:rFonts w:ascii="Symbol" w:hAnsi="Symbol" w:hint="default"/>
+        <w:sz w:val="20"/>
+      </w:rPr>
+    </w:lvl>
+    <w:lvl w:ilvl="8" w:tentative="1">
+      <w:start w:val="1"/>
+      <w:numFmt w:val="bullet"/>
+      <w:lvlText w:val=""/>
+      <w:lvlJc w:val="left"/>
+      <w:pPr>
+        <w:tabs>
+          <w:tab w:val="num" w:pos="6480"/>
+        </w:tabs>
+        <w:ind w:left="6480" w:hanging="360"/>
+      </w:pPr>
+      <w:rPr>
+        <w:rFonts w:ascii="Symbol" w:hAnsi="Symbol" w:hint="default"/>
+        <w:sz w:val="20"/>
+      </w:rPr>
+    </w:lvl>
+  </w:abstractNum>
+  <w:abstractNum w:abstractNumId="35" w15:restartNumberingAfterBreak="0">
     <w:nsid w:val="77A3782A"/>
     <w:multiLevelType w:val="hybridMultilevel"/>
     <w:tmpl w:val="624EA3B2"/>
@@ -5337,7 +8766,7 @@
       </w:rPr>
     </w:lvl>
   </w:abstractNum>
-  <w:abstractNum w:abstractNumId="23" w15:restartNumberingAfterBreak="0">
+  <w:abstractNum w:abstractNumId="36" w15:restartNumberingAfterBreak="0">
     <w:nsid w:val="7B7C229C"/>
     <w:multiLevelType w:val="multilevel"/>
     <w:tmpl w:val="DB723CD4"/>
@@ -5486,7 +8915,7 @@
       </w:rPr>
     </w:lvl>
   </w:abstractNum>
-  <w:abstractNum w:abstractNumId="24" w15:restartNumberingAfterBreak="0">
+  <w:abstractNum w:abstractNumId="37" w15:restartNumberingAfterBreak="0">
     <w:nsid w:val="7E990CFC"/>
     <w:multiLevelType w:val="multilevel"/>
     <w:tmpl w:val="BAB08EAC"/>
@@ -5654,28 +9083,28 @@
     <w:abstractNumId w:val="0"/>
   </w:num>
   <w:num w:numId="7">
-    <w:abstractNumId w:val="15"/>
+    <w:abstractNumId w:val="21"/>
   </w:num>
   <w:num w:numId="8">
+    <w:abstractNumId w:val="29"/>
+  </w:num>
+  <w:num w:numId="9">
+    <w:abstractNumId w:val="22"/>
+  </w:num>
+  <w:num w:numId="10">
     <w:abstractNumId w:val="20"/>
   </w:num>
-  <w:num w:numId="9">
-    <w:abstractNumId w:val="16"/>
-  </w:num>
-  <w:num w:numId="10">
-    <w:abstractNumId w:val="14"/>
-  </w:num>
   <w:num w:numId="11">
-    <w:abstractNumId w:val="12"/>
+    <w:abstractNumId w:val="17"/>
   </w:num>
   <w:num w:numId="12">
-    <w:abstractNumId w:val="22"/>
+    <w:abstractNumId w:val="35"/>
   </w:num>
   <w:num w:numId="13">
-    <w:abstractNumId w:val="24"/>
+    <w:abstractNumId w:val="37"/>
   </w:num>
   <w:num w:numId="14">
-    <w:abstractNumId w:val="15"/>
+    <w:abstractNumId w:val="21"/>
     <w:lvlOverride w:ilvl="0">
       <w:startOverride w:val="1"/>
     </w:lvlOverride>
@@ -5705,40 +9134,109 @@
     </w:lvlOverride>
   </w:num>
   <w:num w:numId="15">
+    <w:abstractNumId w:val="19"/>
+  </w:num>
+  <w:num w:numId="16">
+    <w:abstractNumId w:val="15"/>
+  </w:num>
+  <w:num w:numId="17">
+    <w:abstractNumId w:val="8"/>
+  </w:num>
+  <w:num w:numId="18">
+    <w:abstractNumId w:val="23"/>
+  </w:num>
+  <w:num w:numId="19">
     <w:abstractNumId w:val="13"/>
   </w:num>
-  <w:num w:numId="16">
-    <w:abstractNumId w:val="11"/>
-  </w:num>
-  <w:num w:numId="17">
-    <w:abstractNumId w:val="7"/>
-  </w:num>
-  <w:num w:numId="18">
-    <w:abstractNumId w:val="17"/>
-  </w:num>
-  <w:num w:numId="19">
-    <w:abstractNumId w:val="9"/>
-  </w:num>
   <w:num w:numId="20">
-    <w:abstractNumId w:val="21"/>
+    <w:abstractNumId w:val="30"/>
   </w:num>
   <w:num w:numId="21">
+    <w:abstractNumId w:val="14"/>
+  </w:num>
+  <w:num w:numId="22">
     <w:abstractNumId w:val="10"/>
   </w:num>
-  <w:num w:numId="22">
-    <w:abstractNumId w:val="8"/>
-  </w:num>
   <w:num w:numId="23">
-    <w:abstractNumId w:val="23"/>
+    <w:abstractNumId w:val="36"/>
   </w:num>
   <w:num w:numId="24">
     <w:abstractNumId w:val="6"/>
   </w:num>
   <w:num w:numId="25">
+    <w:abstractNumId w:val="24"/>
+  </w:num>
+  <w:num w:numId="26">
+    <w:abstractNumId w:val="28"/>
+  </w:num>
+  <w:num w:numId="27">
+    <w:abstractNumId w:val="33"/>
+  </w:num>
+  <w:num w:numId="28">
+    <w:abstractNumId w:val="32"/>
+  </w:num>
+  <w:num w:numId="29">
+    <w:abstractNumId w:val="9"/>
+  </w:num>
+  <w:num w:numId="30">
+    <w:abstractNumId w:val="26"/>
+  </w:num>
+  <w:num w:numId="31">
+    <w:abstractNumId w:val="12"/>
+  </w:num>
+  <w:num w:numId="32">
     <w:abstractNumId w:val="18"/>
   </w:num>
-  <w:num w:numId="26">
-    <w:abstractNumId w:val="19"/>
+  <w:num w:numId="33">
+    <w:abstractNumId w:val="25"/>
+  </w:num>
+  <w:num w:numId="34">
+    <w:abstractNumId w:val="7"/>
+  </w:num>
+  <w:num w:numId="35">
+    <w:abstractNumId w:val="16"/>
+  </w:num>
+  <w:num w:numId="36">
+    <w:abstractNumId w:val="11"/>
+  </w:num>
+  <w:num w:numId="37">
+    <w:abstractNumId w:val="21"/>
+    <w:lvlOverride w:ilvl="0">
+      <w:startOverride w:val="1"/>
+    </w:lvlOverride>
+    <w:lvlOverride w:ilvl="1">
+      <w:startOverride w:val="1"/>
+    </w:lvlOverride>
+    <w:lvlOverride w:ilvl="2">
+      <w:startOverride w:val="1"/>
+    </w:lvlOverride>
+    <w:lvlOverride w:ilvl="3">
+      <w:startOverride w:val="1"/>
+    </w:lvlOverride>
+    <w:lvlOverride w:ilvl="4">
+      <w:startOverride w:val="1"/>
+    </w:lvlOverride>
+    <w:lvlOverride w:ilvl="5">
+      <w:startOverride w:val="1"/>
+    </w:lvlOverride>
+    <w:lvlOverride w:ilvl="6">
+      <w:startOverride w:val="1"/>
+    </w:lvlOverride>
+    <w:lvlOverride w:ilvl="7">
+      <w:startOverride w:val="1"/>
+    </w:lvlOverride>
+    <w:lvlOverride w:ilvl="8">
+      <w:startOverride w:val="1"/>
+    </w:lvlOverride>
+  </w:num>
+  <w:num w:numId="38">
+    <w:abstractNumId w:val="31"/>
+  </w:num>
+  <w:num w:numId="39">
+    <w:abstractNumId w:val="34"/>
+  </w:num>
+  <w:num w:numId="40">
+    <w:abstractNumId w:val="27"/>
   </w:num>
   <w:numIdMacAtCleanup w:val="8"/>
 </w:numbering>

</xml_diff>

<commit_message>
learn about redis sets
</commit_message>
<xml_diff>
--- a/persistence/nosql/redis/redis-data-types.docx
+++ b/persistence/nosql/redis/redis-data-types.docx
@@ -1746,7 +1746,39 @@
             <w:bdr w:val="single" w:sz="2" w:space="0" w:color="E5E7EB" w:frame="1"/>
             <w:shd w:val="clear" w:color="auto" w:fill="FFFFFF"/>
           </w:rPr>
-          <w:t>Python (redis-py)</w:t>
+          <w:t>Python (redis-</w:t>
+        </w:r>
+        <w:proofErr w:type="spellStart"/>
+        <w:r>
+          <w:rPr>
+            <w:rStyle w:val="Hyperlink"/>
+            <w:rFonts w:ascii="Arial" w:hAnsi="Arial" w:cs="Arial"/>
+            <w:i/>
+            <w:iCs/>
+            <w:color w:val="111827"/>
+            <w:spacing w:val="-2"/>
+            <w:sz w:val="20"/>
+            <w:szCs w:val="20"/>
+            <w:bdr w:val="single" w:sz="2" w:space="0" w:color="E5E7EB" w:frame="1"/>
+            <w:shd w:val="clear" w:color="auto" w:fill="FFFFFF"/>
+          </w:rPr>
+          <w:t>py</w:t>
+        </w:r>
+        <w:proofErr w:type="spellEnd"/>
+        <w:r>
+          <w:rPr>
+            <w:rStyle w:val="Hyperlink"/>
+            <w:rFonts w:ascii="Arial" w:hAnsi="Arial" w:cs="Arial"/>
+            <w:i/>
+            <w:iCs/>
+            <w:color w:val="111827"/>
+            <w:spacing w:val="-2"/>
+            <w:sz w:val="20"/>
+            <w:szCs w:val="20"/>
+            <w:bdr w:val="single" w:sz="2" w:space="0" w:color="E5E7EB" w:frame="1"/>
+            <w:shd w:val="clear" w:color="auto" w:fill="FFFFFF"/>
+          </w:rPr>
+          <w:t>)</w:t>
         </w:r>
       </w:hyperlink>
       <w:r>
@@ -2938,6 +2970,21 @@
     </w:p>
     <w:p>
       <w:r>
+        <w:t xml:space="preserve">I add: </w:t>
+      </w:r>
+      <w:r>
+        <w:rPr>
+          <w:i/>
+          <w:iCs/>
+        </w:rPr>
+        <w:t>I assume by “ordered” they mean that you can access the elements via indices as opposed to a set where index of elements doesn’t make so much sense.</w:t>
+      </w:r>
+      <w:r>
+        <w:t xml:space="preserve"> </w:t>
+      </w:r>
+    </w:p>
+    <w:p>
+      <w:r>
         <w:rPr>
           <w:b/>
           <w:bCs/>
@@ -3012,7 +3059,11 @@
         <w:t>Accessing an element by index is very fast in lists implemented with an Array (constant time indexed access) and not so fast in lists implemented by linked lists</w:t>
       </w:r>
       <w:r>
-        <w:t xml:space="preserve"> (where the operation requires an amount of work </w:t>
+        <w:t xml:space="preserve"> </w:t>
+      </w:r>
+      <w:r>
+        <w:lastRenderedPageBreak/>
+        <w:t xml:space="preserve">(where the operation requires an amount of work </w:t>
       </w:r>
       <w:r>
         <w:rPr>
@@ -3032,7 +3083,6 @@
           <w:bCs/>
           <w:highlight w:val="yellow"/>
         </w:rPr>
-        <w:lastRenderedPageBreak/>
         <w:t>When fast access to the middle of a large collection of elements is important, there is a different data structure that can be used, called sorted sets.</w:t>
       </w:r>
       <w:r>
@@ -3128,56 +3178,94 @@
       <w:r>
         <w:t xml:space="preserve"> both the popular Ruby libraries </w:t>
       </w:r>
+      <w:proofErr w:type="spellStart"/>
+      <w:r>
+        <w:fldChar w:fldCharType="begin"/>
+      </w:r>
+      <w:r>
+        <w:instrText xml:space="preserve"> HYPERLINK "https://github.com/resque/resque" </w:instrText>
+      </w:r>
+      <w:r>
+        <w:fldChar w:fldCharType="separate"/>
+      </w:r>
+      <w:r>
+        <w:rPr>
+          <w:rStyle w:val="Hyperlink"/>
+          <w:rFonts w:ascii="Arial" w:hAnsi="Arial" w:cs="Arial"/>
+          <w:color w:val="111827"/>
+          <w:spacing w:val="-2"/>
+          <w:bdr w:val="single" w:sz="2" w:space="0" w:color="E5E7EB" w:frame="1"/>
+        </w:rPr>
+        <w:t>resque</w:t>
+      </w:r>
+      <w:proofErr w:type="spellEnd"/>
+      <w:r>
+        <w:rPr>
+          <w:rStyle w:val="Hyperlink"/>
+          <w:rFonts w:ascii="Arial" w:hAnsi="Arial" w:cs="Arial"/>
+          <w:color w:val="111827"/>
+          <w:spacing w:val="-2"/>
+          <w:bdr w:val="single" w:sz="2" w:space="0" w:color="E5E7EB" w:frame="1"/>
+        </w:rPr>
+        <w:fldChar w:fldCharType="end"/>
+      </w:r>
+      <w:r>
+        <w:t> and </w:t>
+      </w:r>
+      <w:proofErr w:type="spellStart"/>
+      <w:r>
+        <w:fldChar w:fldCharType="begin"/>
+      </w:r>
+      <w:r>
+        <w:instrText xml:space="preserve"> HYPERLINK "https://github.com/mperham/sidekiq" </w:instrText>
+      </w:r>
+      <w:r>
+        <w:fldChar w:fldCharType="separate"/>
+      </w:r>
+      <w:r>
+        <w:rPr>
+          <w:rStyle w:val="Hyperlink"/>
+          <w:rFonts w:ascii="Arial" w:hAnsi="Arial" w:cs="Arial"/>
+          <w:color w:val="111827"/>
+          <w:spacing w:val="-2"/>
+          <w:bdr w:val="single" w:sz="2" w:space="0" w:color="E5E7EB" w:frame="1"/>
+        </w:rPr>
+        <w:t>sidekiq</w:t>
+      </w:r>
+      <w:proofErr w:type="spellEnd"/>
+      <w:r>
+        <w:rPr>
+          <w:rStyle w:val="Hyperlink"/>
+          <w:rFonts w:ascii="Arial" w:hAnsi="Arial" w:cs="Arial"/>
+          <w:color w:val="111827"/>
+          <w:spacing w:val="-2"/>
+          <w:bdr w:val="single" w:sz="2" w:space="0" w:color="E5E7EB" w:frame="1"/>
+        </w:rPr>
+        <w:fldChar w:fldCharType="end"/>
+      </w:r>
+      <w:r>
+        <w:t> use Redis lists under the hood in order to implement background jobs.</w:t>
+      </w:r>
+    </w:p>
+    <w:p>
+      <w:pPr>
+        <w:pStyle w:val="NoSpacing"/>
+      </w:pPr>
+    </w:p>
+    <w:p>
+      <w:pPr>
+        <w:pStyle w:val="NoSpacing"/>
+        <w:rPr>
+          <w:color w:val="091A23"/>
+        </w:rPr>
+      </w:pPr>
+      <w:r>
+        <w:rPr>
+          <w:color w:val="091A23"/>
+        </w:rPr>
+        <w:t>The popular Twitter social network </w:t>
+      </w:r>
       <w:hyperlink r:id="rId48" w:history="1">
-        <w:r>
-          <w:rPr>
-            <w:rStyle w:val="Hyperlink"/>
-            <w:rFonts w:ascii="Arial" w:hAnsi="Arial" w:cs="Arial"/>
-            <w:color w:val="111827"/>
-            <w:spacing w:val="-2"/>
-            <w:bdr w:val="single" w:sz="2" w:space="0" w:color="E5E7EB" w:frame="1"/>
-          </w:rPr>
-          <w:t>resque</w:t>
-        </w:r>
-      </w:hyperlink>
-      <w:r>
-        <w:t> and </w:t>
-      </w:r>
-      <w:hyperlink r:id="rId49" w:history="1">
-        <w:r>
-          <w:rPr>
-            <w:rStyle w:val="Hyperlink"/>
-            <w:rFonts w:ascii="Arial" w:hAnsi="Arial" w:cs="Arial"/>
-            <w:color w:val="111827"/>
-            <w:spacing w:val="-2"/>
-            <w:bdr w:val="single" w:sz="2" w:space="0" w:color="E5E7EB" w:frame="1"/>
-          </w:rPr>
-          <w:t>sidekiq</w:t>
-        </w:r>
-      </w:hyperlink>
-      <w:r>
-        <w:t> use Redis lists under the hood in order to implement background jobs.</w:t>
-      </w:r>
-    </w:p>
-    <w:p>
-      <w:pPr>
-        <w:pStyle w:val="NoSpacing"/>
-      </w:pPr>
-    </w:p>
-    <w:p>
-      <w:pPr>
-        <w:pStyle w:val="NoSpacing"/>
-        <w:rPr>
-          <w:color w:val="091A23"/>
-        </w:rPr>
-      </w:pPr>
-      <w:r>
-        <w:rPr>
-          <w:color w:val="091A23"/>
-        </w:rPr>
-        <w:t>The popular Twitter social network </w:t>
-      </w:r>
-      <w:hyperlink r:id="rId50" w:history="1">
         <w:r>
           <w:rPr>
             <w:rStyle w:val="Hyperlink"/>
@@ -3215,7 +3303,7 @@
       <w:r>
         <w:t>Every time a user posts a new photo, we add its ID into a list with </w:t>
       </w:r>
-      <w:hyperlink r:id="rId51" w:history="1">
+      <w:hyperlink r:id="rId49" w:history="1">
         <w:r>
           <w:rPr>
             <w:rStyle w:val="HTMLCode"/>
@@ -3300,7 +3388,7 @@
       <w:r>
         <w:t>Redis allows us to use lists as a capped collection, only remembering the latest N items and discarding all the oldest items using the </w:t>
       </w:r>
-      <w:hyperlink r:id="rId52" w:history="1">
+      <w:hyperlink r:id="rId50" w:history="1">
         <w:r>
           <w:rPr>
             <w:rFonts w:ascii="Consolas" w:hAnsi="Consolas" w:cs="Courier New"/>
@@ -3329,7 +3417,7 @@
       <w:r>
         <w:t>The </w:t>
       </w:r>
-      <w:hyperlink r:id="rId53" w:history="1">
+      <w:hyperlink r:id="rId51" w:history="1">
         <w:r>
           <w:rPr>
             <w:rFonts w:ascii="Consolas" w:hAnsi="Consolas" w:cs="Courier New"/>
@@ -3345,7 +3433,7 @@
       <w:r>
         <w:t> command is similar to </w:t>
       </w:r>
-      <w:hyperlink r:id="rId54" w:history="1">
+      <w:hyperlink r:id="rId52" w:history="1">
         <w:r>
           <w:rPr>
             <w:rFonts w:ascii="Consolas" w:hAnsi="Consolas" w:cs="Courier New"/>
@@ -3529,7 +3617,7 @@
         </w:rPr>
         <w:t>The above </w:t>
       </w:r>
-      <w:hyperlink r:id="rId55" w:history="1">
+      <w:hyperlink r:id="rId53" w:history="1">
         <w:r>
           <w:rPr>
             <w:rStyle w:val="HTMLCode"/>
@@ -3549,9 +3637,16 @@
         <w:rPr>
           <w:shd w:val="clear" w:color="auto" w:fill="FFFFFF"/>
         </w:rPr>
-        <w:t> command tells Redis to keep just list elements from index 0 to 2, everything else will be discarded. This allows for a very simple but useful pattern: doing a List push operation + a List trim operation together to add a new element and discard elements exceeding a limit. Using </w:t>
-      </w:r>
-      <w:hyperlink r:id="rId56" w:history="1">
+        <w:t xml:space="preserve"> command tells Redis to keep just list elements from index 0 to 2, everything else will be discarded. This allows for a very simple but useful pattern: doing a List push operation + a List trim operation together to add a new element and discard </w:t>
+      </w:r>
+      <w:r>
+        <w:rPr>
+          <w:shd w:val="clear" w:color="auto" w:fill="FFFFFF"/>
+        </w:rPr>
+        <w:lastRenderedPageBreak/>
+        <w:t>elements exceeding a limit. Using </w:t>
+      </w:r>
+      <w:hyperlink r:id="rId54" w:history="1">
         <w:r>
           <w:rPr>
             <w:rStyle w:val="HTMLCode"/>
@@ -3593,7 +3688,6 @@
         <w:rPr>
           <w:bdr w:val="single" w:sz="2" w:space="0" w:color="E5E7EB" w:frame="1"/>
         </w:rPr>
-        <w:lastRenderedPageBreak/>
         <w:t>&gt; RPUSH bikes:repairs bike:1 bike:2 bike:3 bike:4 bike:5</w:t>
       </w:r>
     </w:p>
@@ -3711,7 +3805,7 @@
       <w:r>
         <w:t>The above combination adds new elements and keeps only the 3 newest elements into the list. With </w:t>
       </w:r>
-      <w:hyperlink r:id="rId57" w:history="1">
+      <w:hyperlink r:id="rId55" w:history="1">
         <w:r>
           <w:rPr>
             <w:rFonts w:ascii="Consolas" w:hAnsi="Consolas" w:cs="Courier New"/>
@@ -3743,7 +3837,7 @@
         </w:rPr>
         <w:t>Note: while </w:t>
       </w:r>
-      <w:hyperlink r:id="rId58" w:history="1">
+      <w:hyperlink r:id="rId56" w:history="1">
         <w:r>
           <w:rPr>
             <w:rFonts w:ascii="Consolas" w:hAnsi="Consolas" w:cs="Courier New"/>
@@ -3821,7 +3915,7 @@
       <w:r>
         <w:t>To push items into the list, producers call </w:t>
       </w:r>
-      <w:hyperlink r:id="rId59" w:history="1">
+      <w:hyperlink r:id="rId57" w:history="1">
         <w:r>
           <w:rPr>
             <w:rFonts w:ascii="Consolas" w:hAnsi="Consolas" w:cs="Courier New"/>
@@ -3848,6 +3942,57 @@
       </w:pPr>
       <w:r>
         <w:t>To extract / process items from the list, consumers call </w:t>
+      </w:r>
+      <w:hyperlink r:id="rId58" w:history="1">
+        <w:r>
+          <w:rPr>
+            <w:rFonts w:ascii="Consolas" w:hAnsi="Consolas" w:cs="Courier New"/>
+            <w:color w:val="111827"/>
+            <w:sz w:val="20"/>
+            <w:szCs w:val="20"/>
+            <w:u w:val="single"/>
+            <w:bdr w:val="single" w:sz="2" w:space="0" w:color="E5E7EB" w:frame="1"/>
+          </w:rPr>
+          <w:t>RPOP</w:t>
+        </w:r>
+      </w:hyperlink>
+      <w:r>
+        <w:t>.</w:t>
+      </w:r>
+    </w:p>
+    <w:p>
+      <w:pPr>
+        <w:pStyle w:val="NoSpacing"/>
+      </w:pPr>
+    </w:p>
+    <w:p>
+      <w:pPr>
+        <w:pStyle w:val="NoSpacing"/>
+      </w:pPr>
+      <w:r>
+        <w:t>However</w:t>
+      </w:r>
+      <w:r>
+        <w:t>,</w:t>
+      </w:r>
+      <w:r>
+        <w:t xml:space="preserve"> it is possible that sometimes the list is empty and there is nothing to process, so </w:t>
+      </w:r>
+      <w:hyperlink r:id="rId59" w:history="1">
+        <w:r>
+          <w:rPr>
+            <w:rFonts w:ascii="Consolas" w:hAnsi="Consolas" w:cs="Courier New"/>
+            <w:color w:val="111827"/>
+            <w:sz w:val="20"/>
+            <w:szCs w:val="20"/>
+            <w:u w:val="single"/>
+            <w:bdr w:val="single" w:sz="2" w:space="0" w:color="E5E7EB" w:frame="1"/>
+          </w:rPr>
+          <w:t>RPOP</w:t>
+        </w:r>
+      </w:hyperlink>
+      <w:r>
+        <w:t> just returns NULL. In this case a consumer is forced to wait some time and retry again with </w:t>
       </w:r>
       <w:hyperlink r:id="rId60" w:history="1">
         <w:r>
@@ -3863,7 +4008,18 @@
         </w:r>
       </w:hyperlink>
       <w:r>
-        <w:t>.</w:t>
+        <w:t>. This is called </w:t>
+      </w:r>
+      <w:r>
+        <w:rPr>
+          <w:i/>
+          <w:iCs/>
+          <w:bdr w:val="single" w:sz="2" w:space="0" w:color="E5E7EB" w:frame="1"/>
+        </w:rPr>
+        <w:t>polling</w:t>
+      </w:r>
+      <w:r>
+        <w:t>, and is not a good idea in this context because it has several drawbacks:</w:t>
       </w:r>
     </w:p>
     <w:p>
@@ -3874,15 +4030,25 @@
     <w:p>
       <w:pPr>
         <w:pStyle w:val="NoSpacing"/>
-      </w:pPr>
-      <w:r>
-        <w:t>However</w:t>
-      </w:r>
-      <w:r>
-        <w:t>,</w:t>
-      </w:r>
-      <w:r>
-        <w:t xml:space="preserve"> it is possible that sometimes the list is empty and there is nothing to process, so </w:t>
+        <w:numPr>
+          <w:ilvl w:val="0"/>
+          <w:numId w:val="34"/>
+        </w:numPr>
+      </w:pPr>
+      <w:r>
+        <w:t>Forces Redis and clients to process useless commands (all the requests when the list is empty will get no actual work done, they'll just return NULL).</w:t>
+      </w:r>
+    </w:p>
+    <w:p>
+      <w:pPr>
+        <w:pStyle w:val="NoSpacing"/>
+        <w:numPr>
+          <w:ilvl w:val="0"/>
+          <w:numId w:val="34"/>
+        </w:numPr>
+      </w:pPr>
+      <w:r>
+        <w:t>Adds a delay to the processing of items, since after a worker receives a NULL, it waits some time. To make the delay smaller, we could wait less between calls to </w:t>
       </w:r>
       <w:hyperlink r:id="rId61" w:history="1">
         <w:r>
@@ -3898,9 +4064,54 @@
         </w:r>
       </w:hyperlink>
       <w:r>
-        <w:t> just returns NULL. In this case a consumer is forced to wait some time and retry again with </w:t>
+        <w:t>, with the effect of amplifying problem number 1, i.e. more useless calls to Redis.</w:t>
+      </w:r>
+    </w:p>
+    <w:p>
+      <w:pPr>
+        <w:pStyle w:val="NoSpacing"/>
+      </w:pPr>
+    </w:p>
+    <w:p>
+      <w:pPr>
+        <w:pStyle w:val="NoSpacing"/>
+      </w:pPr>
+      <w:r>
+        <w:t>So Redis implements commands called </w:t>
       </w:r>
       <w:hyperlink r:id="rId62" w:history="1">
+        <w:r>
+          <w:rPr>
+            <w:rFonts w:ascii="Consolas" w:hAnsi="Consolas" w:cs="Courier New"/>
+            <w:color w:val="111827"/>
+            <w:sz w:val="20"/>
+            <w:szCs w:val="20"/>
+            <w:u w:val="single"/>
+            <w:bdr w:val="single" w:sz="2" w:space="0" w:color="E5E7EB" w:frame="1"/>
+          </w:rPr>
+          <w:t>BRPOP</w:t>
+        </w:r>
+      </w:hyperlink>
+      <w:r>
+        <w:t> and </w:t>
+      </w:r>
+      <w:hyperlink r:id="rId63" w:history="1">
+        <w:r>
+          <w:rPr>
+            <w:rFonts w:ascii="Consolas" w:hAnsi="Consolas" w:cs="Courier New"/>
+            <w:color w:val="111827"/>
+            <w:sz w:val="20"/>
+            <w:szCs w:val="20"/>
+            <w:u w:val="single"/>
+            <w:bdr w:val="single" w:sz="2" w:space="0" w:color="E5E7EB" w:frame="1"/>
+          </w:rPr>
+          <w:t>BLPOP</w:t>
+        </w:r>
+      </w:hyperlink>
+      <w:r>
+        <w:t> which are versions of </w:t>
+      </w:r>
+      <w:hyperlink r:id="rId64" w:history="1">
         <w:r>
           <w:rPr>
             <w:rFonts w:ascii="Consolas" w:hAnsi="Consolas" w:cs="Courier New"/>
@@ -3914,35 +4125,404 @@
         </w:r>
       </w:hyperlink>
       <w:r>
-        <w:t>. This is called </w:t>
-      </w:r>
-      <w:r>
+        <w:t> and </w:t>
+      </w:r>
+      <w:hyperlink r:id="rId65" w:history="1">
+        <w:r>
+          <w:rPr>
+            <w:rFonts w:ascii="Consolas" w:hAnsi="Consolas" w:cs="Courier New"/>
+            <w:color w:val="111827"/>
+            <w:sz w:val="20"/>
+            <w:szCs w:val="20"/>
+            <w:u w:val="single"/>
+            <w:bdr w:val="single" w:sz="2" w:space="0" w:color="E5E7EB" w:frame="1"/>
+          </w:rPr>
+          <w:t>LPOP</w:t>
+        </w:r>
+      </w:hyperlink>
+      <w:r>
+        <w:t xml:space="preserve"> able to block if the list is empty: </w:t>
+      </w:r>
+      <w:r>
+        <w:rPr>
+          <w:b/>
+          <w:bCs/>
+        </w:rPr>
+        <w:t>they'll return to the caller only when a new element is added to the list, or when a user-specified timeout is reached.</w:t>
+      </w:r>
+    </w:p>
+    <w:p>
+      <w:pPr>
+        <w:pStyle w:val="NoSpacing"/>
+      </w:pPr>
+    </w:p>
+    <w:p>
+      <w:pPr>
+        <w:pStyle w:val="NoSpacing"/>
+      </w:pPr>
+      <w:r>
+        <w:t>This is an example of a </w:t>
+      </w:r>
+      <w:hyperlink r:id="rId66" w:history="1">
+        <w:r>
+          <w:rPr>
+            <w:rFonts w:ascii="Consolas" w:hAnsi="Consolas" w:cs="Courier New"/>
+            <w:color w:val="111827"/>
+            <w:sz w:val="20"/>
+            <w:szCs w:val="20"/>
+            <w:u w:val="single"/>
+            <w:bdr w:val="single" w:sz="2" w:space="0" w:color="E5E7EB" w:frame="1"/>
+          </w:rPr>
+          <w:t>BRPOP</w:t>
+        </w:r>
+      </w:hyperlink>
+      <w:r>
+        <w:t> call we could use in the worker:</w:t>
+      </w:r>
+    </w:p>
+    <w:p>
+      <w:pPr>
+        <w:pStyle w:val="code-snippet"/>
+        <w:rPr>
+          <w:bdr w:val="single" w:sz="2" w:space="0" w:color="E5E7EB" w:frame="1"/>
+        </w:rPr>
+      </w:pPr>
+      <w:r>
+        <w:rPr>
+          <w:bdr w:val="single" w:sz="2" w:space="0" w:color="E5E7EB" w:frame="1"/>
+        </w:rPr>
+        <w:t>&gt; RPUSH bikes:repairs bike:1 bike:2</w:t>
+      </w:r>
+    </w:p>
+    <w:p>
+      <w:pPr>
+        <w:pStyle w:val="code-snippet"/>
+        <w:rPr>
+          <w:bdr w:val="single" w:sz="2" w:space="0" w:color="E5E7EB" w:frame="1"/>
+        </w:rPr>
+      </w:pPr>
+      <w:r>
+        <w:rPr>
+          <w:bdr w:val="single" w:sz="2" w:space="0" w:color="E5E7EB" w:frame="1"/>
+        </w:rPr>
+        <w:t>(integer) 2</w:t>
+      </w:r>
+    </w:p>
+    <w:p>
+      <w:pPr>
+        <w:pStyle w:val="code-snippet"/>
+        <w:rPr>
+          <w:bdr w:val="single" w:sz="2" w:space="0" w:color="E5E7EB" w:frame="1"/>
+        </w:rPr>
+      </w:pPr>
+      <w:r>
+        <w:rPr>
+          <w:bdr w:val="single" w:sz="2" w:space="0" w:color="E5E7EB" w:frame="1"/>
+        </w:rPr>
+        <w:t>&gt; BRPOP bikes:repairs 1</w:t>
+      </w:r>
+    </w:p>
+    <w:p>
+      <w:pPr>
+        <w:pStyle w:val="code-snippet"/>
+        <w:rPr>
+          <w:bdr w:val="single" w:sz="2" w:space="0" w:color="E5E7EB" w:frame="1"/>
+        </w:rPr>
+      </w:pPr>
+      <w:r>
+        <w:rPr>
+          <w:bdr w:val="single" w:sz="2" w:space="0" w:color="E5E7EB" w:frame="1"/>
+        </w:rPr>
+        <w:t>1) "bikes:repairs"</w:t>
+      </w:r>
+    </w:p>
+    <w:p>
+      <w:pPr>
+        <w:pStyle w:val="code-snippet"/>
+        <w:rPr>
+          <w:bdr w:val="single" w:sz="2" w:space="0" w:color="E5E7EB" w:frame="1"/>
+        </w:rPr>
+      </w:pPr>
+      <w:r>
+        <w:rPr>
+          <w:bdr w:val="single" w:sz="2" w:space="0" w:color="E5E7EB" w:frame="1"/>
+        </w:rPr>
+        <w:lastRenderedPageBreak/>
+        <w:t>2) "bike:2"</w:t>
+      </w:r>
+    </w:p>
+    <w:p>
+      <w:pPr>
+        <w:pStyle w:val="code-snippet"/>
+        <w:rPr>
+          <w:bdr w:val="single" w:sz="2" w:space="0" w:color="E5E7EB" w:frame="1"/>
+        </w:rPr>
+      </w:pPr>
+      <w:r>
+        <w:rPr>
+          <w:bdr w:val="single" w:sz="2" w:space="0" w:color="E5E7EB" w:frame="1"/>
+        </w:rPr>
+        <w:t>&gt; BRPOP bikes:repairs 1</w:t>
+      </w:r>
+    </w:p>
+    <w:p>
+      <w:pPr>
+        <w:pStyle w:val="code-snippet"/>
+        <w:rPr>
+          <w:bdr w:val="single" w:sz="2" w:space="0" w:color="E5E7EB" w:frame="1"/>
+        </w:rPr>
+      </w:pPr>
+      <w:r>
+        <w:rPr>
+          <w:bdr w:val="single" w:sz="2" w:space="0" w:color="E5E7EB" w:frame="1"/>
+        </w:rPr>
+        <w:t>1) "bikes:repairs"</w:t>
+      </w:r>
+    </w:p>
+    <w:p>
+      <w:pPr>
+        <w:pStyle w:val="code-snippet"/>
+        <w:rPr>
+          <w:bdr w:val="single" w:sz="2" w:space="0" w:color="E5E7EB" w:frame="1"/>
+        </w:rPr>
+      </w:pPr>
+      <w:r>
+        <w:rPr>
+          <w:bdr w:val="single" w:sz="2" w:space="0" w:color="E5E7EB" w:frame="1"/>
+        </w:rPr>
+        <w:t>2) "bike:1"</w:t>
+      </w:r>
+    </w:p>
+    <w:p>
+      <w:pPr>
+        <w:pStyle w:val="code-snippet"/>
+        <w:rPr>
+          <w:bdr w:val="single" w:sz="2" w:space="0" w:color="E5E7EB" w:frame="1"/>
+        </w:rPr>
+      </w:pPr>
+      <w:r>
+        <w:rPr>
+          <w:bdr w:val="single" w:sz="2" w:space="0" w:color="E5E7EB" w:frame="1"/>
+        </w:rPr>
+        <w:t>&gt; BRPOP bikes:repairs 1</w:t>
+      </w:r>
+    </w:p>
+    <w:p>
+      <w:pPr>
+        <w:pStyle w:val="code-snippet"/>
+        <w:rPr>
+          <w:bdr w:val="single" w:sz="2" w:space="0" w:color="E5E7EB" w:frame="1"/>
+        </w:rPr>
+      </w:pPr>
+      <w:r>
+        <w:rPr>
+          <w:bdr w:val="single" w:sz="2" w:space="0" w:color="E5E7EB" w:frame="1"/>
+        </w:rPr>
+        <w:t>(nil)</w:t>
+      </w:r>
+    </w:p>
+    <w:p>
+      <w:pPr>
+        <w:pStyle w:val="code-snippet"/>
+        <w:rPr>
+          <w:bdr w:val="single" w:sz="2" w:space="0" w:color="E5E7EB" w:frame="1"/>
+        </w:rPr>
+      </w:pPr>
+      <w:r>
+        <w:rPr>
+          <w:bdr w:val="single" w:sz="2" w:space="0" w:color="E5E7EB" w:frame="1"/>
+        </w:rPr>
+        <w:t>(2.01s)</w:t>
+      </w:r>
+    </w:p>
+    <w:p>
+      <w:pPr>
+        <w:pStyle w:val="NoSpacing"/>
+      </w:pPr>
+      <w:r>
+        <w:t>It means: "wait for elements in the list </w:t>
+      </w:r>
+      <w:r>
+        <w:rPr>
+          <w:rFonts w:ascii="Consolas" w:hAnsi="Consolas" w:cs="Courier New"/>
+          <w:color w:val="111827"/>
+          <w:sz w:val="20"/>
+          <w:szCs w:val="20"/>
+          <w:bdr w:val="single" w:sz="2" w:space="0" w:color="E5E7EB" w:frame="1"/>
+        </w:rPr>
+        <w:t>bikes:repairs</w:t>
+      </w:r>
+      <w:r>
+        <w:t>, but return if after 1 second no element is available".</w:t>
+      </w:r>
+    </w:p>
+    <w:p>
+      <w:pPr>
+        <w:pStyle w:val="NoSpacing"/>
+      </w:pPr>
+    </w:p>
+    <w:p>
+      <w:pPr>
+        <w:pStyle w:val="NoSpacing"/>
+        <w:rPr>
+          <w:b/>
+          <w:bCs/>
+        </w:rPr>
+      </w:pPr>
+      <w:r>
+        <w:rPr>
+          <w:b/>
+          <w:bCs/>
+        </w:rPr>
+        <w:t>Note that you can use 0 as timeout to wait for elements forever, and you can also specify multiple lists and not just one</w:t>
+      </w:r>
+      <w:r>
+        <w:t xml:space="preserve">, </w:t>
+      </w:r>
+      <w:r>
+        <w:rPr>
+          <w:b/>
+          <w:bCs/>
+        </w:rPr>
+        <w:t xml:space="preserve">in order to wait on multiple lists at the same time, and </w:t>
+      </w:r>
+      <w:r>
+        <w:rPr>
+          <w:b/>
+          <w:bCs/>
+          <w:highlight w:val="yellow"/>
+        </w:rPr>
+        <w:t>get notified when the first list receives an element.</w:t>
+      </w:r>
+    </w:p>
+    <w:p>
+      <w:pPr>
+        <w:pStyle w:val="NoSpacing"/>
+        <w:rPr>
+          <w:b/>
+          <w:bCs/>
+        </w:rPr>
+      </w:pPr>
+    </w:p>
+    <w:p>
+      <w:pPr>
+        <w:pStyle w:val="NoSpacing"/>
         <w:rPr>
           <w:i/>
           <w:iCs/>
-          <w:bdr w:val="single" w:sz="2" w:space="0" w:color="E5E7EB" w:frame="1"/>
-        </w:rPr>
-        <w:t>polling</w:t>
-      </w:r>
-      <w:r>
-        <w:t>, and is not a good idea in this context because it has several drawbacks:</w:t>
+        </w:rPr>
+      </w:pPr>
+      <w:r>
+        <w:rPr>
+          <w:i/>
+          <w:iCs/>
+        </w:rPr>
+        <w:t xml:space="preserve">if you wait on multiple lists, the very first one that gets populated will result in </w:t>
+      </w:r>
+      <w:r>
+        <w:rPr>
+          <w:i/>
+          <w:iCs/>
+        </w:rPr>
+        <w:t>BLPOP</w:t>
+      </w:r>
+      <w:r>
+        <w:rPr>
+          <w:i/>
+          <w:iCs/>
+        </w:rPr>
+        <w:t xml:space="preserve"> to return and the waiting ends. If one of them already has some values, the command will return immediately.</w:t>
+      </w:r>
+      <w:r>
+        <w:rPr>
+          <w:i/>
+          <w:iCs/>
+        </w:rPr>
+        <w:t xml:space="preserve"> I checked for what happens</w:t>
+      </w:r>
+      <w:r>
+        <w:rPr>
+          <w:i/>
+          <w:iCs/>
+        </w:rPr>
+        <w:t xml:space="preserve"> If more than one </w:t>
+      </w:r>
+      <w:r>
+        <w:rPr>
+          <w:i/>
+          <w:iCs/>
+        </w:rPr>
+        <w:t>has</w:t>
+      </w:r>
+      <w:r>
+        <w:rPr>
+          <w:i/>
+          <w:iCs/>
+        </w:rPr>
+        <w:t xml:space="preserve"> values</w:t>
+      </w:r>
+      <w:r>
+        <w:rPr>
+          <w:i/>
+          <w:iCs/>
+        </w:rPr>
+        <w:t xml:space="preserve"> when the command is called and apparently the pop happens for the first list</w:t>
+      </w:r>
+      <w:r>
+        <w:rPr>
+          <w:i/>
+          <w:iCs/>
+        </w:rPr>
+        <w:t>.</w:t>
       </w:r>
     </w:p>
     <w:p>
       <w:pPr>
         <w:pStyle w:val="NoSpacing"/>
       </w:pPr>
+    </w:p>
+    <w:p>
+      <w:pPr>
+        <w:pStyle w:val="NoSpacing"/>
+      </w:pPr>
+      <w:r>
+        <w:t>A few things to note about </w:t>
+      </w:r>
+      <w:hyperlink r:id="rId67" w:history="1">
+        <w:r>
+          <w:rPr>
+            <w:rFonts w:ascii="Consolas" w:hAnsi="Consolas" w:cs="Courier New"/>
+            <w:color w:val="111827"/>
+            <w:sz w:val="20"/>
+            <w:szCs w:val="20"/>
+            <w:u w:val="single"/>
+            <w:bdr w:val="single" w:sz="2" w:space="0" w:color="E5E7EB" w:frame="1"/>
+          </w:rPr>
+          <w:t>BRPOP</w:t>
+        </w:r>
+      </w:hyperlink>
+      <w:r>
+        <w:t>:</w:t>
+      </w:r>
     </w:p>
     <w:p>
       <w:pPr>
         <w:pStyle w:val="NoSpacing"/>
         <w:numPr>
           <w:ilvl w:val="0"/>
-          <w:numId w:val="34"/>
+          <w:numId w:val="32"/>
         </w:numPr>
       </w:pPr>
       <w:r>
-        <w:t>Forces Redis and clients to process useless commands (all the requests when the list is empty will get no actual work done, they'll just return NULL).</w:t>
+        <w:rPr>
+          <w:b/>
+          <w:bCs/>
+          <w:highlight w:val="yellow"/>
+        </w:rPr>
+        <w:t>Clients are served in an ordered way</w:t>
+      </w:r>
+      <w:r>
+        <w:t>: the first client that blocked waiting for a list, is served first when an element is pushed by some other client, and so forth.</w:t>
       </w:r>
     </w:p>
     <w:p>
@@ -3950,13 +4530,17 @@
         <w:pStyle w:val="NoSpacing"/>
         <w:numPr>
           <w:ilvl w:val="0"/>
-          <w:numId w:val="34"/>
+          <w:numId w:val="32"/>
         </w:numPr>
-      </w:pPr>
-      <w:r>
-        <w:t>Adds a delay to the processing of items, since after a worker receives a NULL, it waits some time. To make the delay smaller, we could wait less between calls to </w:t>
-      </w:r>
-      <w:hyperlink r:id="rId63" w:history="1">
+        <w:rPr>
+          <w:b/>
+          <w:bCs/>
+        </w:rPr>
+      </w:pPr>
+      <w:r>
+        <w:t>The return value is different compared to </w:t>
+      </w:r>
+      <w:hyperlink r:id="rId68" w:history="1">
         <w:r>
           <w:rPr>
             <w:rFonts w:ascii="Consolas" w:hAnsi="Consolas" w:cs="Courier New"/>
@@ -3970,509 +4554,19 @@
         </w:r>
       </w:hyperlink>
       <w:r>
-        <w:t>, with the effect of amplifying problem number 1, i.e. more useless calls to Redis.</w:t>
-      </w:r>
-    </w:p>
-    <w:p>
-      <w:pPr>
-        <w:pStyle w:val="NoSpacing"/>
-      </w:pPr>
-    </w:p>
-    <w:p>
-      <w:pPr>
-        <w:pStyle w:val="NoSpacing"/>
-      </w:pPr>
-      <w:r>
-        <w:t>So Redis implements commands called </w:t>
-      </w:r>
-      <w:hyperlink r:id="rId64" w:history="1">
-        <w:r>
-          <w:rPr>
-            <w:rFonts w:ascii="Consolas" w:hAnsi="Consolas" w:cs="Courier New"/>
-            <w:color w:val="111827"/>
-            <w:sz w:val="20"/>
-            <w:szCs w:val="20"/>
-            <w:u w:val="single"/>
-            <w:bdr w:val="single" w:sz="2" w:space="0" w:color="E5E7EB" w:frame="1"/>
-          </w:rPr>
-          <w:t>BRPOP</w:t>
-        </w:r>
-      </w:hyperlink>
-      <w:r>
-        <w:t> and </w:t>
-      </w:r>
-      <w:hyperlink r:id="rId65" w:history="1">
-        <w:r>
-          <w:rPr>
-            <w:rFonts w:ascii="Consolas" w:hAnsi="Consolas" w:cs="Courier New"/>
-            <w:color w:val="111827"/>
-            <w:sz w:val="20"/>
-            <w:szCs w:val="20"/>
-            <w:u w:val="single"/>
-            <w:bdr w:val="single" w:sz="2" w:space="0" w:color="E5E7EB" w:frame="1"/>
-          </w:rPr>
-          <w:t>BLPOP</w:t>
-        </w:r>
-      </w:hyperlink>
-      <w:r>
-        <w:t> which are versions of </w:t>
-      </w:r>
-      <w:hyperlink r:id="rId66" w:history="1">
-        <w:r>
-          <w:rPr>
-            <w:rFonts w:ascii="Consolas" w:hAnsi="Consolas" w:cs="Courier New"/>
-            <w:color w:val="111827"/>
-            <w:sz w:val="20"/>
-            <w:szCs w:val="20"/>
-            <w:u w:val="single"/>
-            <w:bdr w:val="single" w:sz="2" w:space="0" w:color="E5E7EB" w:frame="1"/>
-          </w:rPr>
-          <w:t>RPOP</w:t>
-        </w:r>
-      </w:hyperlink>
-      <w:r>
-        <w:t> and </w:t>
-      </w:r>
-      <w:hyperlink r:id="rId67" w:history="1">
-        <w:r>
-          <w:rPr>
-            <w:rFonts w:ascii="Consolas" w:hAnsi="Consolas" w:cs="Courier New"/>
-            <w:color w:val="111827"/>
-            <w:sz w:val="20"/>
-            <w:szCs w:val="20"/>
-            <w:u w:val="single"/>
-            <w:bdr w:val="single" w:sz="2" w:space="0" w:color="E5E7EB" w:frame="1"/>
-          </w:rPr>
-          <w:t>LPOP</w:t>
-        </w:r>
-      </w:hyperlink>
-      <w:r>
-        <w:t xml:space="preserve"> able to block if the list is empty: </w:t>
+        <w:t xml:space="preserve">: it is a two-element array since it </w:t>
       </w:r>
       <w:r>
         <w:rPr>
           <w:b/>
           <w:bCs/>
         </w:rPr>
-        <w:t>they'll return to the caller only when a new element is added to the list, or when a user-specified timeout is reached.</w:t>
-      </w:r>
-    </w:p>
-    <w:p>
-      <w:pPr>
-        <w:pStyle w:val="NoSpacing"/>
-      </w:pPr>
-    </w:p>
-    <w:p>
-      <w:pPr>
-        <w:pStyle w:val="NoSpacing"/>
-      </w:pPr>
-      <w:r>
-        <w:t>This is an example of a </w:t>
-      </w:r>
-      <w:hyperlink r:id="rId68" w:history="1">
-        <w:r>
-          <w:rPr>
-            <w:rFonts w:ascii="Consolas" w:hAnsi="Consolas" w:cs="Courier New"/>
-            <w:color w:val="111827"/>
-            <w:sz w:val="20"/>
-            <w:szCs w:val="20"/>
-            <w:u w:val="single"/>
-            <w:bdr w:val="single" w:sz="2" w:space="0" w:color="E5E7EB" w:frame="1"/>
-          </w:rPr>
-          <w:t>BRPOP</w:t>
-        </w:r>
-      </w:hyperlink>
-      <w:r>
-        <w:t> call we could use in the worker:</w:t>
-      </w:r>
-    </w:p>
-    <w:p>
-      <w:pPr>
-        <w:pStyle w:val="code-snippet"/>
-        <w:rPr>
-          <w:bdr w:val="single" w:sz="2" w:space="0" w:color="E5E7EB" w:frame="1"/>
-        </w:rPr>
-      </w:pPr>
-      <w:r>
-        <w:rPr>
-          <w:bdr w:val="single" w:sz="2" w:space="0" w:color="E5E7EB" w:frame="1"/>
-        </w:rPr>
-        <w:t>&gt; RPUSH bikes:repairs bike:1 bike:2</w:t>
-      </w:r>
-    </w:p>
-    <w:p>
-      <w:pPr>
-        <w:pStyle w:val="code-snippet"/>
-        <w:rPr>
-          <w:bdr w:val="single" w:sz="2" w:space="0" w:color="E5E7EB" w:frame="1"/>
-        </w:rPr>
-      </w:pPr>
-      <w:r>
-        <w:rPr>
-          <w:bdr w:val="single" w:sz="2" w:space="0" w:color="E5E7EB" w:frame="1"/>
-        </w:rPr>
-        <w:t>(integer) 2</w:t>
-      </w:r>
-    </w:p>
-    <w:p>
-      <w:pPr>
-        <w:pStyle w:val="code-snippet"/>
-        <w:rPr>
-          <w:bdr w:val="single" w:sz="2" w:space="0" w:color="E5E7EB" w:frame="1"/>
-        </w:rPr>
-      </w:pPr>
-      <w:r>
-        <w:rPr>
-          <w:bdr w:val="single" w:sz="2" w:space="0" w:color="E5E7EB" w:frame="1"/>
-        </w:rPr>
-        <w:t>&gt; BRPOP bikes:repairs 1</w:t>
-      </w:r>
-    </w:p>
-    <w:p>
-      <w:pPr>
-        <w:pStyle w:val="code-snippet"/>
-        <w:rPr>
-          <w:bdr w:val="single" w:sz="2" w:space="0" w:color="E5E7EB" w:frame="1"/>
-        </w:rPr>
-      </w:pPr>
-      <w:r>
-        <w:rPr>
-          <w:bdr w:val="single" w:sz="2" w:space="0" w:color="E5E7EB" w:frame="1"/>
-        </w:rPr>
-        <w:t>1) "bikes:repairs"</w:t>
-      </w:r>
-    </w:p>
-    <w:p>
-      <w:pPr>
-        <w:pStyle w:val="code-snippet"/>
-        <w:rPr>
-          <w:bdr w:val="single" w:sz="2" w:space="0" w:color="E5E7EB" w:frame="1"/>
-        </w:rPr>
-      </w:pPr>
-      <w:r>
-        <w:rPr>
-          <w:bdr w:val="single" w:sz="2" w:space="0" w:color="E5E7EB" w:frame="1"/>
-        </w:rPr>
-        <w:t>2) "bike:2"</w:t>
-      </w:r>
-    </w:p>
-    <w:p>
-      <w:pPr>
-        <w:pStyle w:val="code-snippet"/>
-        <w:rPr>
-          <w:bdr w:val="single" w:sz="2" w:space="0" w:color="E5E7EB" w:frame="1"/>
-        </w:rPr>
-      </w:pPr>
-      <w:r>
-        <w:rPr>
-          <w:bdr w:val="single" w:sz="2" w:space="0" w:color="E5E7EB" w:frame="1"/>
-        </w:rPr>
-        <w:t>&gt; BRPOP bikes:repairs 1</w:t>
-      </w:r>
-    </w:p>
-    <w:p>
-      <w:pPr>
-        <w:pStyle w:val="code-snippet"/>
-        <w:rPr>
-          <w:bdr w:val="single" w:sz="2" w:space="0" w:color="E5E7EB" w:frame="1"/>
-        </w:rPr>
-      </w:pPr>
-      <w:r>
-        <w:rPr>
-          <w:bdr w:val="single" w:sz="2" w:space="0" w:color="E5E7EB" w:frame="1"/>
-        </w:rPr>
-        <w:t>1) "bikes:repairs"</w:t>
-      </w:r>
-    </w:p>
-    <w:p>
-      <w:pPr>
-        <w:pStyle w:val="code-snippet"/>
-        <w:rPr>
-          <w:bdr w:val="single" w:sz="2" w:space="0" w:color="E5E7EB" w:frame="1"/>
-        </w:rPr>
-      </w:pPr>
-      <w:r>
-        <w:rPr>
-          <w:bdr w:val="single" w:sz="2" w:space="0" w:color="E5E7EB" w:frame="1"/>
-        </w:rPr>
-        <w:lastRenderedPageBreak/>
-        <w:t>2) "bike:1"</w:t>
-      </w:r>
-    </w:p>
-    <w:p>
-      <w:pPr>
-        <w:pStyle w:val="code-snippet"/>
-        <w:rPr>
-          <w:bdr w:val="single" w:sz="2" w:space="0" w:color="E5E7EB" w:frame="1"/>
-        </w:rPr>
-      </w:pPr>
-      <w:r>
-        <w:rPr>
-          <w:bdr w:val="single" w:sz="2" w:space="0" w:color="E5E7EB" w:frame="1"/>
-        </w:rPr>
-        <w:t>&gt; BRPOP bikes:repairs 1</w:t>
-      </w:r>
-    </w:p>
-    <w:p>
-      <w:pPr>
-        <w:pStyle w:val="code-snippet"/>
-        <w:rPr>
-          <w:bdr w:val="single" w:sz="2" w:space="0" w:color="E5E7EB" w:frame="1"/>
-        </w:rPr>
-      </w:pPr>
-      <w:r>
-        <w:rPr>
-          <w:bdr w:val="single" w:sz="2" w:space="0" w:color="E5E7EB" w:frame="1"/>
-        </w:rPr>
-        <w:t>(nil)</w:t>
-      </w:r>
-    </w:p>
-    <w:p>
-      <w:pPr>
-        <w:pStyle w:val="code-snippet"/>
-        <w:rPr>
-          <w:bdr w:val="single" w:sz="2" w:space="0" w:color="E5E7EB" w:frame="1"/>
-        </w:rPr>
-      </w:pPr>
-      <w:r>
-        <w:rPr>
-          <w:bdr w:val="single" w:sz="2" w:space="0" w:color="E5E7EB" w:frame="1"/>
-        </w:rPr>
-        <w:t>(2.01s)</w:t>
-      </w:r>
-    </w:p>
-    <w:p>
-      <w:pPr>
-        <w:pStyle w:val="NoSpacing"/>
-      </w:pPr>
-      <w:r>
-        <w:t>It means: "wait for elements in the list </w:t>
-      </w:r>
-      <w:r>
-        <w:rPr>
-          <w:rFonts w:ascii="Consolas" w:hAnsi="Consolas" w:cs="Courier New"/>
-          <w:color w:val="111827"/>
-          <w:sz w:val="20"/>
-          <w:szCs w:val="20"/>
-          <w:bdr w:val="single" w:sz="2" w:space="0" w:color="E5E7EB" w:frame="1"/>
-        </w:rPr>
-        <w:t>bikes:repairs</w:t>
-      </w:r>
-      <w:r>
-        <w:t>, but return if after 1 second no element is available".</w:t>
-      </w:r>
-    </w:p>
-    <w:p>
-      <w:pPr>
-        <w:pStyle w:val="NoSpacing"/>
-      </w:pPr>
-    </w:p>
-    <w:p>
-      <w:pPr>
-        <w:pStyle w:val="NoSpacing"/>
-        <w:rPr>
-          <w:b/>
-          <w:bCs/>
-        </w:rPr>
-      </w:pPr>
-      <w:r>
-        <w:rPr>
-          <w:b/>
-          <w:bCs/>
-        </w:rPr>
-        <w:t>Note that you can use 0 as timeout to wait for elements forever, and you can also specify multiple lists and not just one</w:t>
-      </w:r>
-      <w:r>
-        <w:t xml:space="preserve">, </w:t>
-      </w:r>
-      <w:r>
-        <w:rPr>
-          <w:b/>
-          <w:bCs/>
-        </w:rPr>
-        <w:t xml:space="preserve">in order to wait on multiple lists at the same time, and </w:t>
-      </w:r>
-      <w:r>
-        <w:rPr>
-          <w:b/>
-          <w:bCs/>
-          <w:highlight w:val="yellow"/>
-        </w:rPr>
-        <w:t>get notified when the first list receives an element.</w:t>
-      </w:r>
-    </w:p>
-    <w:p>
-      <w:pPr>
-        <w:pStyle w:val="NoSpacing"/>
-        <w:rPr>
-          <w:b/>
-          <w:bCs/>
-        </w:rPr>
-      </w:pPr>
-    </w:p>
-    <w:p>
-      <w:pPr>
-        <w:pStyle w:val="NoSpacing"/>
-        <w:rPr>
-          <w:i/>
-          <w:iCs/>
-        </w:rPr>
-      </w:pPr>
-      <w:r>
-        <w:rPr>
-          <w:i/>
-          <w:iCs/>
-        </w:rPr>
-        <w:t xml:space="preserve">if you wait on multiple lists, the very first one that gets populated will result in </w:t>
-      </w:r>
-      <w:r>
-        <w:rPr>
-          <w:i/>
-          <w:iCs/>
-        </w:rPr>
-        <w:t>BLPOP</w:t>
-      </w:r>
-      <w:r>
-        <w:rPr>
-          <w:i/>
-          <w:iCs/>
-        </w:rPr>
-        <w:t xml:space="preserve"> to return and the waiting ends. If one of them already has some values, the command will return immediately.</w:t>
-      </w:r>
-      <w:r>
-        <w:rPr>
-          <w:i/>
-          <w:iCs/>
-        </w:rPr>
-        <w:t xml:space="preserve"> I checked for what happens</w:t>
-      </w:r>
-      <w:r>
-        <w:rPr>
-          <w:i/>
-          <w:iCs/>
-        </w:rPr>
-        <w:t xml:space="preserve"> If more than one </w:t>
-      </w:r>
-      <w:r>
-        <w:rPr>
-          <w:i/>
-          <w:iCs/>
-        </w:rPr>
-        <w:t>has</w:t>
-      </w:r>
-      <w:r>
-        <w:rPr>
-          <w:i/>
-          <w:iCs/>
-        </w:rPr>
-        <w:t xml:space="preserve"> values</w:t>
-      </w:r>
-      <w:r>
-        <w:rPr>
-          <w:i/>
-          <w:iCs/>
-        </w:rPr>
-        <w:t xml:space="preserve"> when the command is called and apparently the pop happens for the first list</w:t>
-      </w:r>
-      <w:r>
-        <w:rPr>
-          <w:i/>
-          <w:iCs/>
-        </w:rPr>
-        <w:t>.</w:t>
-      </w:r>
-    </w:p>
-    <w:p>
-      <w:pPr>
-        <w:pStyle w:val="NoSpacing"/>
-      </w:pPr>
-    </w:p>
-    <w:p>
-      <w:pPr>
-        <w:pStyle w:val="NoSpacing"/>
-      </w:pPr>
-      <w:r>
-        <w:t>A few things to note about </w:t>
+        <w:t>also includes the name of the key</w:t>
+      </w:r>
+      <w:r>
+        <w:t>, because </w:t>
       </w:r>
       <w:hyperlink r:id="rId69" w:history="1">
-        <w:r>
-          <w:rPr>
-            <w:rFonts w:ascii="Consolas" w:hAnsi="Consolas" w:cs="Courier New"/>
-            <w:color w:val="111827"/>
-            <w:sz w:val="20"/>
-            <w:szCs w:val="20"/>
-            <w:u w:val="single"/>
-            <w:bdr w:val="single" w:sz="2" w:space="0" w:color="E5E7EB" w:frame="1"/>
-          </w:rPr>
-          <w:t>BRPOP</w:t>
-        </w:r>
-      </w:hyperlink>
-      <w:r>
-        <w:t>:</w:t>
-      </w:r>
-    </w:p>
-    <w:p>
-      <w:pPr>
-        <w:pStyle w:val="NoSpacing"/>
-        <w:numPr>
-          <w:ilvl w:val="0"/>
-          <w:numId w:val="32"/>
-        </w:numPr>
-      </w:pPr>
-      <w:r>
-        <w:rPr>
-          <w:b/>
-          <w:bCs/>
-          <w:highlight w:val="yellow"/>
-        </w:rPr>
-        <w:t>Clients are served in an ordered way</w:t>
-      </w:r>
-      <w:r>
-        <w:t>: the first client that blocked waiting for a list, is served first when an element is pushed by some other client, and so forth.</w:t>
-      </w:r>
-    </w:p>
-    <w:p>
-      <w:pPr>
-        <w:pStyle w:val="NoSpacing"/>
-        <w:numPr>
-          <w:ilvl w:val="0"/>
-          <w:numId w:val="32"/>
-        </w:numPr>
-        <w:rPr>
-          <w:b/>
-          <w:bCs/>
-        </w:rPr>
-      </w:pPr>
-      <w:r>
-        <w:t>The return value is different compared to </w:t>
-      </w:r>
-      <w:hyperlink r:id="rId70" w:history="1">
-        <w:r>
-          <w:rPr>
-            <w:rFonts w:ascii="Consolas" w:hAnsi="Consolas" w:cs="Courier New"/>
-            <w:color w:val="111827"/>
-            <w:sz w:val="20"/>
-            <w:szCs w:val="20"/>
-            <w:u w:val="single"/>
-            <w:bdr w:val="single" w:sz="2" w:space="0" w:color="E5E7EB" w:frame="1"/>
-          </w:rPr>
-          <w:t>RPOP</w:t>
-        </w:r>
-      </w:hyperlink>
-      <w:r>
-        <w:t xml:space="preserve">: it is a two-element array since it </w:t>
-      </w:r>
-      <w:r>
-        <w:rPr>
-          <w:b/>
-          <w:bCs/>
-        </w:rPr>
-        <w:t>also includes the name of the key</w:t>
-      </w:r>
-      <w:r>
-        <w:t>, because </w:t>
-      </w:r>
-      <w:hyperlink r:id="rId71" w:history="1">
         <w:r>
           <w:rPr>
             <w:rFonts w:ascii="Consolas" w:hAnsi="Consolas" w:cs="Courier New"/>
@@ -4494,7 +4588,7 @@
         </w:rPr>
         <w:t> and </w:t>
       </w:r>
-      <w:hyperlink r:id="rId72" w:history="1">
+      <w:hyperlink r:id="rId70" w:history="1">
         <w:r>
           <w:rPr>
             <w:rFonts w:ascii="Consolas" w:hAnsi="Consolas" w:cs="Courier New"/>
@@ -4573,7 +4667,7 @@
       <w:r>
         <w:t>It is possible to build safer queues or rotating queues using </w:t>
       </w:r>
-      <w:hyperlink r:id="rId73" w:history="1">
+      <w:hyperlink r:id="rId71" w:history="1">
         <w:r>
           <w:rPr>
             <w:rFonts w:ascii="Consolas" w:hAnsi="Consolas" w:cs="Courier New"/>
@@ -4625,7 +4719,7 @@
       <w:r>
         <w:t>There is also a blocking variant of the command, called </w:t>
       </w:r>
-      <w:hyperlink r:id="rId74" w:history="1">
+      <w:hyperlink r:id="rId72" w:history="1">
         <w:r>
           <w:rPr>
             <w:rFonts w:ascii="Consolas" w:hAnsi="Consolas" w:cs="Courier New"/>
@@ -4654,7 +4748,7 @@
       <w:r>
         <w:t>So far in our examples we never had to create empty lists before pushing elements, or removing empty lists when they no longer have elements inside. It is Redis' responsibility to delete keys when lists are left empty, or to create an empty list if the key does not exist and we are trying to add elements to it, for example, with </w:t>
       </w:r>
-      <w:hyperlink r:id="rId75" w:history="1">
+      <w:hyperlink r:id="rId73" w:history="1">
         <w:r>
           <w:rPr>
             <w:rFonts w:ascii="Consolas" w:hAnsi="Consolas" w:cs="Courier New"/>
@@ -4751,7 +4845,7 @@
       <w:r>
         <w:t>Calling a read-only command such as </w:t>
       </w:r>
-      <w:hyperlink r:id="rId76" w:history="1">
+      <w:hyperlink r:id="rId74" w:history="1">
         <w:r>
           <w:rPr>
             <w:rFonts w:ascii="Consolas" w:hAnsi="Consolas" w:cs="Courier New"/>
@@ -4765,7 +4859,11 @@
         </w:r>
       </w:hyperlink>
       <w:r>
-        <w:t xml:space="preserve"> (which returns the length of the list), or a write command removing elements, with an empty key, always produces the same result </w:t>
+        <w:t xml:space="preserve"> (which returns the length of the list), or a write command removing elements, with an empty key, always produces the same </w:t>
+      </w:r>
+      <w:r>
+        <w:lastRenderedPageBreak/>
+        <w:t xml:space="preserve">result </w:t>
       </w:r>
       <w:r>
         <w:rPr>
@@ -4788,7 +4886,6 @@
         <w:pStyle w:val="Heading2"/>
       </w:pPr>
       <w:r>
-        <w:lastRenderedPageBreak/>
         <w:t>Performance</w:t>
       </w:r>
     </w:p>
@@ -4805,7 +4902,7 @@
         </w:rPr>
         <w:t>List operations that access its head or tail are O(1), which means they're highly efficient. However, commands that manipulate elements within a list are usually O(n). Examples of these include </w:t>
       </w:r>
-      <w:hyperlink r:id="rId77" w:history="1">
+      <w:hyperlink r:id="rId75" w:history="1">
         <w:r>
           <w:rPr>
             <w:rStyle w:val="HTMLCode"/>
@@ -4827,7 +4924,7 @@
         </w:rPr>
         <w:t>, </w:t>
       </w:r>
-      <w:hyperlink r:id="rId78" w:history="1">
+      <w:hyperlink r:id="rId76" w:history="1">
         <w:r>
           <w:rPr>
             <w:rStyle w:val="HTMLCode"/>
@@ -4849,7 +4946,7 @@
         </w:rPr>
         <w:t>, and </w:t>
       </w:r>
-      <w:hyperlink r:id="rId79" w:history="1">
+      <w:hyperlink r:id="rId77" w:history="1">
         <w:r>
           <w:rPr>
             <w:rStyle w:val="HTMLCode"/>
@@ -4906,19 +5003,22 @@
     <w:p>
       <w:pPr>
         <w:rPr>
-          <w:rtl/>
-        </w:rPr>
-      </w:pPr>
-      <w:r>
-        <w:rPr>
           <w:rFonts w:ascii="Arial" w:hAnsi="Arial" w:cs="Arial"/>
           <w:color w:val="091A23"/>
           <w:spacing w:val="-2"/>
           <w:shd w:val="clear" w:color="auto" w:fill="FFFFFF"/>
         </w:rPr>
+      </w:pPr>
+      <w:r>
+        <w:rPr>
+          <w:rFonts w:ascii="Arial" w:hAnsi="Arial" w:cs="Arial"/>
+          <w:color w:val="091A23"/>
+          <w:spacing w:val="-2"/>
+          <w:shd w:val="clear" w:color="auto" w:fill="FFFFFF"/>
+        </w:rPr>
         <w:t>Consider </w:t>
       </w:r>
-      <w:hyperlink r:id="rId80" w:history="1">
+      <w:hyperlink r:id="rId78" w:history="1">
         <w:r>
           <w:rPr>
             <w:rStyle w:val="Hyperlink"/>
@@ -4950,6 +5050,1039 @@
         </w:rPr>
         <w:t>indeterminate series of events.</w:t>
       </w:r>
+    </w:p>
+    <w:p>
+      <w:pPr>
+        <w:pStyle w:val="Heading1"/>
+      </w:pPr>
+      <w:r>
+        <w:t>Sets</w:t>
+      </w:r>
+    </w:p>
+    <w:p>
+      <w:r>
+        <w:t xml:space="preserve">A Redis set is an </w:t>
+      </w:r>
+      <w:r>
+        <w:rPr>
+          <w:b/>
+          <w:bCs/>
+        </w:rPr>
+        <w:t>unordered</w:t>
+      </w:r>
+      <w:r>
+        <w:t xml:space="preserve"> collection of unique </w:t>
+      </w:r>
+      <w:r>
+        <w:rPr>
+          <w:b/>
+          <w:bCs/>
+          <w:highlight w:val="yellow"/>
+        </w:rPr>
+        <w:t>strings</w:t>
+      </w:r>
+      <w:r>
+        <w:t xml:space="preserve"> (members). You can use Redis sets to efficiently:</w:t>
+      </w:r>
+    </w:p>
+    <w:p>
+      <w:pPr>
+        <w:pStyle w:val="ListParagraph"/>
+        <w:numPr>
+          <w:ilvl w:val="0"/>
+          <w:numId w:val="41"/>
+        </w:numPr>
+      </w:pPr>
+      <w:r>
+        <w:t>Track unique items (e.g., track all unique IP addresses accessing a given blog post).</w:t>
+      </w:r>
+    </w:p>
+    <w:p>
+      <w:pPr>
+        <w:pStyle w:val="ListParagraph"/>
+        <w:numPr>
+          <w:ilvl w:val="0"/>
+          <w:numId w:val="41"/>
+        </w:numPr>
+        <w:rPr>
+          <w:highlight w:val="yellow"/>
+        </w:rPr>
+      </w:pPr>
+      <w:r>
+        <w:rPr>
+          <w:highlight w:val="yellow"/>
+        </w:rPr>
+        <w:t>Represent relations (e.g., the set of all users with a given role).</w:t>
+      </w:r>
+    </w:p>
+    <w:p>
+      <w:pPr>
+        <w:pStyle w:val="ListParagraph"/>
+        <w:numPr>
+          <w:ilvl w:val="0"/>
+          <w:numId w:val="41"/>
+        </w:numPr>
+      </w:pPr>
+      <w:r>
+        <w:t xml:space="preserve">Perform common set operations such as </w:t>
+      </w:r>
+      <w:r>
+        <w:rPr>
+          <w:b/>
+          <w:bCs/>
+        </w:rPr>
+        <w:t>intersection</w:t>
+      </w:r>
+      <w:r>
+        <w:t xml:space="preserve">, </w:t>
+      </w:r>
+      <w:r>
+        <w:rPr>
+          <w:b/>
+          <w:bCs/>
+        </w:rPr>
+        <w:t>unions</w:t>
+      </w:r>
+      <w:r>
+        <w:t xml:space="preserve">, and </w:t>
+      </w:r>
+      <w:r>
+        <w:rPr>
+          <w:b/>
+          <w:bCs/>
+        </w:rPr>
+        <w:t>differences</w:t>
+      </w:r>
+      <w:r>
+        <w:t>.</w:t>
+      </w:r>
+    </w:p>
+    <w:p>
+      <w:pPr>
+        <w:pStyle w:val="Heading2"/>
+      </w:pPr>
+      <w:r>
+        <w:t>Set Commands</w:t>
+      </w:r>
+    </w:p>
+    <w:p>
+      <w:pPr>
+        <w:pStyle w:val="NoSpacing"/>
+        <w:numPr>
+          <w:ilvl w:val="0"/>
+          <w:numId w:val="43"/>
+        </w:numPr>
+      </w:pPr>
+      <w:hyperlink r:id="rId79" w:history="1">
+        <w:r>
+          <w:rPr>
+            <w:rFonts w:ascii="Consolas" w:hAnsi="Consolas" w:cs="Courier New"/>
+            <w:color w:val="111827"/>
+            <w:sz w:val="20"/>
+            <w:szCs w:val="20"/>
+            <w:u w:val="single"/>
+            <w:bdr w:val="single" w:sz="2" w:space="0" w:color="E5E7EB" w:frame="1"/>
+          </w:rPr>
+          <w:t>SADD</w:t>
+        </w:r>
+      </w:hyperlink>
+      <w:r>
+        <w:t> adds a new member to a set.</w:t>
+      </w:r>
+      <w:r>
+        <w:t xml:space="preserve"> </w:t>
+      </w:r>
+      <w:r>
+        <w:t>if you add a member that already exists, it will be ignored</w:t>
+      </w:r>
+      <w:r>
+        <w:t>.</w:t>
+      </w:r>
+    </w:p>
+    <w:p>
+      <w:pPr>
+        <w:pStyle w:val="NoSpacing"/>
+        <w:numPr>
+          <w:ilvl w:val="0"/>
+          <w:numId w:val="43"/>
+        </w:numPr>
+      </w:pPr>
+      <w:hyperlink r:id="rId80" w:history="1">
+        <w:r>
+          <w:rPr>
+            <w:rFonts w:ascii="Consolas" w:hAnsi="Consolas" w:cs="Courier New"/>
+            <w:color w:val="111827"/>
+            <w:sz w:val="20"/>
+            <w:szCs w:val="20"/>
+            <w:u w:val="single"/>
+            <w:bdr w:val="single" w:sz="2" w:space="0" w:color="E5E7EB" w:frame="1"/>
+          </w:rPr>
+          <w:t>SREM</w:t>
+        </w:r>
+      </w:hyperlink>
+      <w:r>
+        <w:t> removes the specified member from the set.</w:t>
+      </w:r>
+    </w:p>
+    <w:p>
+      <w:pPr>
+        <w:pStyle w:val="NoSpacing"/>
+        <w:numPr>
+          <w:ilvl w:val="0"/>
+          <w:numId w:val="43"/>
+        </w:numPr>
+      </w:pPr>
+      <w:hyperlink r:id="rId81" w:history="1">
+        <w:r>
+          <w:rPr>
+            <w:rFonts w:ascii="Consolas" w:hAnsi="Consolas" w:cs="Courier New"/>
+            <w:color w:val="111827"/>
+            <w:sz w:val="20"/>
+            <w:szCs w:val="20"/>
+            <w:u w:val="single"/>
+            <w:bdr w:val="single" w:sz="2" w:space="0" w:color="E5E7EB" w:frame="1"/>
+          </w:rPr>
+          <w:t>SISMEMBER</w:t>
+        </w:r>
+      </w:hyperlink>
+      <w:r>
+        <w:t> tests a string for set membership.</w:t>
+      </w:r>
+      <w:r>
+        <w:t xml:space="preserve"> </w:t>
+      </w:r>
+      <w:r>
+        <w:t xml:space="preserve">It </w:t>
+      </w:r>
+      <w:r>
+        <w:t>can be used on single as well as multiple items</w:t>
+      </w:r>
+      <w:r>
+        <w:t>:</w:t>
+      </w:r>
+    </w:p>
+    <w:p>
+      <w:pPr>
+        <w:pStyle w:val="code-snippet"/>
+        <w:rPr>
+          <w:bdr w:val="single" w:sz="2" w:space="0" w:color="E5E7EB" w:frame="1"/>
+        </w:rPr>
+      </w:pPr>
+      <w:r>
+        <w:rPr>
+          <w:bdr w:val="single" w:sz="2" w:space="0" w:color="E5E7EB" w:frame="1"/>
+        </w:rPr>
+        <w:t>&gt; SISMEMBER bikes:racing:france bike:1</w:t>
+      </w:r>
+    </w:p>
+    <w:p>
+      <w:pPr>
+        <w:pStyle w:val="code-snippet"/>
+        <w:rPr>
+          <w:bdr w:val="single" w:sz="2" w:space="0" w:color="E5E7EB" w:frame="1"/>
+        </w:rPr>
+      </w:pPr>
+      <w:r>
+        <w:rPr>
+          <w:bdr w:val="single" w:sz="2" w:space="0" w:color="E5E7EB" w:frame="1"/>
+        </w:rPr>
+        <w:t>(integer) 1</w:t>
+      </w:r>
+    </w:p>
+    <w:p>
+      <w:pPr>
+        <w:pStyle w:val="code-snippet"/>
+        <w:rPr>
+          <w:bdr w:val="single" w:sz="2" w:space="0" w:color="E5E7EB" w:frame="1"/>
+        </w:rPr>
+      </w:pPr>
+      <w:r>
+        <w:rPr>
+          <w:bdr w:val="single" w:sz="2" w:space="0" w:color="E5E7EB" w:frame="1"/>
+        </w:rPr>
+        <w:t>&gt; SMISMEMBER bikes:racing:france bike:2 bike:3 bike:4</w:t>
+      </w:r>
+    </w:p>
+    <w:p>
+      <w:pPr>
+        <w:pStyle w:val="code-snippet"/>
+        <w:rPr>
+          <w:bdr w:val="single" w:sz="2" w:space="0" w:color="E5E7EB" w:frame="1"/>
+        </w:rPr>
+      </w:pPr>
+      <w:r>
+        <w:rPr>
+          <w:bdr w:val="single" w:sz="2" w:space="0" w:color="E5E7EB" w:frame="1"/>
+        </w:rPr>
+        <w:t>1) (integer) 1</w:t>
+      </w:r>
+    </w:p>
+    <w:p>
+      <w:pPr>
+        <w:pStyle w:val="code-snippet"/>
+        <w:rPr>
+          <w:bdr w:val="single" w:sz="2" w:space="0" w:color="E5E7EB" w:frame="1"/>
+        </w:rPr>
+      </w:pPr>
+      <w:r>
+        <w:rPr>
+          <w:bdr w:val="single" w:sz="2" w:space="0" w:color="E5E7EB" w:frame="1"/>
+        </w:rPr>
+        <w:t>2) (integer) 1</w:t>
+      </w:r>
+    </w:p>
+    <w:p>
+      <w:pPr>
+        <w:pStyle w:val="code-snippet"/>
+      </w:pPr>
+      <w:r>
+        <w:rPr>
+          <w:bdr w:val="single" w:sz="2" w:space="0" w:color="E5E7EB" w:frame="1"/>
+        </w:rPr>
+        <w:t>3) (integer) 0</w:t>
+      </w:r>
+    </w:p>
+    <w:p>
+      <w:pPr>
+        <w:pStyle w:val="NoSpacing"/>
+        <w:numPr>
+          <w:ilvl w:val="0"/>
+          <w:numId w:val="43"/>
+        </w:numPr>
+        <w:rPr>
+          <w:rFonts w:ascii="Consolas" w:hAnsi="Consolas" w:cs="Courier New"/>
+          <w:color w:val="111827"/>
+          <w:sz w:val="20"/>
+          <w:szCs w:val="20"/>
+          <w:u w:val="single"/>
+          <w:bdr w:val="single" w:sz="2" w:space="0" w:color="E5E7EB" w:frame="1"/>
+        </w:rPr>
+      </w:pPr>
+      <w:r>
+        <w:rPr>
+          <w:rFonts w:ascii="Consolas" w:hAnsi="Consolas" w:cs="Courier New"/>
+          <w:color w:val="111827"/>
+          <w:sz w:val="20"/>
+          <w:szCs w:val="20"/>
+          <w:u w:val="single"/>
+          <w:bdr w:val="single" w:sz="2" w:space="0" w:color="E5E7EB" w:frame="1"/>
+        </w:rPr>
+        <w:t>SMEMBERS</w:t>
+      </w:r>
+      <w:r>
+        <w:rPr>
+          <w:rFonts w:ascii="Consolas" w:hAnsi="Consolas" w:cs="Courier New"/>
+          <w:color w:val="111827"/>
+          <w:sz w:val="20"/>
+          <w:szCs w:val="20"/>
+          <w:u w:val="single"/>
+          <w:bdr w:val="single" w:sz="2" w:space="0" w:color="E5E7EB" w:frame="1"/>
+        </w:rPr>
+        <w:t xml:space="preserve"> </w:t>
+      </w:r>
+      <w:r>
+        <w:t>return</w:t>
+      </w:r>
+      <w:r>
+        <w:t>s</w:t>
+      </w:r>
+      <w:r>
+        <w:t xml:space="preserve"> all the elements. There is no order guarantee with a set. Redis is free to return the elements in any order at every call.</w:t>
+      </w:r>
+      <w:r>
+        <w:rPr>
+          <w:rFonts w:ascii="Consolas" w:hAnsi="Consolas" w:cs="Courier New"/>
+          <w:color w:val="111827"/>
+          <w:sz w:val="20"/>
+          <w:szCs w:val="20"/>
+          <w:u w:val="single"/>
+          <w:bdr w:val="single" w:sz="2" w:space="0" w:color="E5E7EB" w:frame="1"/>
+        </w:rPr>
+        <w:t xml:space="preserve"> </w:t>
+      </w:r>
+    </w:p>
+    <w:p>
+      <w:pPr>
+        <w:pStyle w:val="NoSpacing"/>
+        <w:numPr>
+          <w:ilvl w:val="0"/>
+          <w:numId w:val="43"/>
+        </w:numPr>
+      </w:pPr>
+      <w:hyperlink r:id="rId82" w:history="1">
+        <w:r>
+          <w:rPr>
+            <w:rFonts w:ascii="Consolas" w:hAnsi="Consolas" w:cs="Courier New"/>
+            <w:color w:val="111827"/>
+            <w:sz w:val="20"/>
+            <w:szCs w:val="20"/>
+            <w:u w:val="single"/>
+            <w:bdr w:val="single" w:sz="2" w:space="0" w:color="E5E7EB" w:frame="1"/>
+          </w:rPr>
+          <w:t>SINTER</w:t>
+        </w:r>
+      </w:hyperlink>
+      <w:r>
+        <w:t> returns the set of members that two or more sets have in common (i.e., the intersection).</w:t>
+      </w:r>
+    </w:p>
+    <w:p>
+      <w:pPr>
+        <w:pStyle w:val="NoSpacing"/>
+        <w:numPr>
+          <w:ilvl w:val="0"/>
+          <w:numId w:val="43"/>
+        </w:numPr>
+      </w:pPr>
+      <w:hyperlink r:id="rId83" w:history="1">
+        <w:r>
+          <w:rPr>
+            <w:rFonts w:ascii="Consolas" w:hAnsi="Consolas" w:cs="Courier New"/>
+            <w:color w:val="111827"/>
+            <w:sz w:val="20"/>
+            <w:szCs w:val="20"/>
+            <w:u w:val="single"/>
+            <w:bdr w:val="single" w:sz="2" w:space="0" w:color="E5E7EB" w:frame="1"/>
+          </w:rPr>
+          <w:t>SCARD</w:t>
+        </w:r>
+      </w:hyperlink>
+      <w:r>
+        <w:t> returns the size (a.k.a. cardinality) of a set.</w:t>
+      </w:r>
+    </w:p>
+    <w:p>
+      <w:pPr>
+        <w:pStyle w:val="NoSpacing"/>
+        <w:numPr>
+          <w:ilvl w:val="0"/>
+          <w:numId w:val="43"/>
+        </w:numPr>
+        <w:rPr>
+          <w:bdr w:val="single" w:sz="2" w:space="0" w:color="E5E7EB" w:frame="1"/>
+        </w:rPr>
+      </w:pPr>
+      <w:r>
+        <w:rPr>
+          <w:rFonts w:ascii="Consolas" w:hAnsi="Consolas" w:cs="Courier New"/>
+          <w:color w:val="111827"/>
+          <w:sz w:val="20"/>
+          <w:szCs w:val="20"/>
+          <w:u w:val="single"/>
+          <w:bdr w:val="single" w:sz="2" w:space="0" w:color="E5E7EB" w:frame="1"/>
+        </w:rPr>
+        <w:t>SDIFF</w:t>
+      </w:r>
+      <w:r>
+        <w:rPr>
+          <w:rFonts w:ascii="Consolas" w:hAnsi="Consolas" w:cs="Courier New"/>
+          <w:color w:val="111827"/>
+          <w:sz w:val="20"/>
+          <w:szCs w:val="20"/>
+          <w:u w:val="single"/>
+          <w:bdr w:val="single" w:sz="2" w:space="0" w:color="E5E7EB" w:frame="1"/>
+        </w:rPr>
+        <w:t xml:space="preserve"> </w:t>
+      </w:r>
+      <w:r>
+        <w:t xml:space="preserve">Returns the members of the set resulting from the difference </w:t>
+      </w:r>
+      <w:r>
+        <w:rPr>
+          <w:b/>
+          <w:bCs/>
+        </w:rPr>
+        <w:t>between the first set and all the successive sets</w:t>
+      </w:r>
+      <w:r>
+        <w:t>.</w:t>
+      </w:r>
+      <w:r>
+        <w:t>(</w:t>
+      </w:r>
+      <w:r>
+        <w:t xml:space="preserve"> </w:t>
+      </w:r>
+      <w:r>
+        <w:t>Keys that do not exist are considered to be empty sets.</w:t>
+      </w:r>
+      <w:r>
+        <w:t>)</w:t>
+      </w:r>
+      <w:r>
+        <w:rPr>
+          <w:bdr w:val="single" w:sz="2" w:space="0" w:color="E5E7EB" w:frame="1"/>
+        </w:rPr>
+        <w:t xml:space="preserve"> </w:t>
+      </w:r>
+      <w:r>
+        <w:t>For example:</w:t>
+      </w:r>
+    </w:p>
+    <w:p>
+      <w:pPr>
+        <w:pStyle w:val="NoSpacing"/>
+        <w:ind w:left="2160"/>
+        <w:rPr>
+          <w:sz w:val="18"/>
+          <w:szCs w:val="18"/>
+          <w:bdr w:val="single" w:sz="2" w:space="0" w:color="E5E7EB" w:frame="1"/>
+        </w:rPr>
+      </w:pPr>
+      <w:r>
+        <w:rPr>
+          <w:sz w:val="18"/>
+          <w:szCs w:val="18"/>
+          <w:bdr w:val="single" w:sz="2" w:space="0" w:color="E5E7EB" w:frame="1"/>
+        </w:rPr>
+        <w:t>key1 = {</w:t>
+      </w:r>
+      <w:proofErr w:type="spellStart"/>
+      <w:r>
+        <w:rPr>
+          <w:sz w:val="18"/>
+          <w:szCs w:val="18"/>
+          <w:bdr w:val="single" w:sz="2" w:space="0" w:color="E5E7EB" w:frame="1"/>
+        </w:rPr>
+        <w:t>a,b,c,d</w:t>
+      </w:r>
+      <w:proofErr w:type="spellEnd"/>
+      <w:r>
+        <w:rPr>
+          <w:sz w:val="18"/>
+          <w:szCs w:val="18"/>
+          <w:bdr w:val="single" w:sz="2" w:space="0" w:color="E5E7EB" w:frame="1"/>
+        </w:rPr>
+        <w:t>}</w:t>
+      </w:r>
+    </w:p>
+    <w:p>
+      <w:pPr>
+        <w:pStyle w:val="NoSpacing"/>
+        <w:ind w:left="2160"/>
+        <w:rPr>
+          <w:sz w:val="18"/>
+          <w:szCs w:val="18"/>
+          <w:bdr w:val="single" w:sz="2" w:space="0" w:color="E5E7EB" w:frame="1"/>
+        </w:rPr>
+      </w:pPr>
+      <w:r>
+        <w:rPr>
+          <w:sz w:val="18"/>
+          <w:szCs w:val="18"/>
+          <w:bdr w:val="single" w:sz="2" w:space="0" w:color="E5E7EB" w:frame="1"/>
+        </w:rPr>
+        <w:t>key2 = {c}</w:t>
+      </w:r>
+    </w:p>
+    <w:p>
+      <w:pPr>
+        <w:pStyle w:val="NoSpacing"/>
+        <w:ind w:left="2160"/>
+        <w:rPr>
+          <w:sz w:val="18"/>
+          <w:szCs w:val="18"/>
+          <w:bdr w:val="single" w:sz="2" w:space="0" w:color="E5E7EB" w:frame="1"/>
+        </w:rPr>
+      </w:pPr>
+      <w:r>
+        <w:rPr>
+          <w:sz w:val="18"/>
+          <w:szCs w:val="18"/>
+          <w:bdr w:val="single" w:sz="2" w:space="0" w:color="E5E7EB" w:frame="1"/>
+        </w:rPr>
+        <w:t>key3 = {</w:t>
+      </w:r>
+      <w:proofErr w:type="spellStart"/>
+      <w:r>
+        <w:rPr>
+          <w:sz w:val="18"/>
+          <w:szCs w:val="18"/>
+          <w:bdr w:val="single" w:sz="2" w:space="0" w:color="E5E7EB" w:frame="1"/>
+        </w:rPr>
+        <w:t>a,c,e</w:t>
+      </w:r>
+      <w:proofErr w:type="spellEnd"/>
+      <w:r>
+        <w:rPr>
+          <w:sz w:val="18"/>
+          <w:szCs w:val="18"/>
+          <w:bdr w:val="single" w:sz="2" w:space="0" w:color="E5E7EB" w:frame="1"/>
+        </w:rPr>
+        <w:t>}</w:t>
+      </w:r>
+    </w:p>
+    <w:p>
+      <w:pPr>
+        <w:pStyle w:val="NoSpacing"/>
+        <w:ind w:left="2160"/>
+        <w:rPr>
+          <w:sz w:val="18"/>
+          <w:szCs w:val="18"/>
+          <w:bdr w:val="single" w:sz="2" w:space="0" w:color="E5E7EB" w:frame="1"/>
+        </w:rPr>
+      </w:pPr>
+      <w:r>
+        <w:rPr>
+          <w:sz w:val="18"/>
+          <w:szCs w:val="18"/>
+          <w:bdr w:val="single" w:sz="2" w:space="0" w:color="E5E7EB" w:frame="1"/>
+        </w:rPr>
+        <w:t>SDIFF key1 key2 key3 = {</w:t>
+      </w:r>
+      <w:proofErr w:type="spellStart"/>
+      <w:r>
+        <w:rPr>
+          <w:sz w:val="18"/>
+          <w:szCs w:val="18"/>
+          <w:bdr w:val="single" w:sz="2" w:space="0" w:color="E5E7EB" w:frame="1"/>
+        </w:rPr>
+        <w:t>b,d</w:t>
+      </w:r>
+      <w:proofErr w:type="spellEnd"/>
+      <w:r>
+        <w:rPr>
+          <w:sz w:val="18"/>
+          <w:szCs w:val="18"/>
+          <w:bdr w:val="single" w:sz="2" w:space="0" w:color="E5E7EB" w:frame="1"/>
+        </w:rPr>
+        <w:t>}</w:t>
+      </w:r>
+    </w:p>
+    <w:p>
+      <w:pPr>
+        <w:pStyle w:val="NoSpacing"/>
+      </w:pPr>
+      <w:r>
+        <w:lastRenderedPageBreak/>
+        <w:t>You'll also note that the order of sets passed to </w:t>
+      </w:r>
+      <w:hyperlink r:id="rId84" w:history="1">
+        <w:r>
+          <w:rPr>
+            <w:rStyle w:val="HTMLCode"/>
+            <w:rFonts w:asciiTheme="minorHAnsi" w:eastAsiaTheme="minorEastAsia" w:hAnsiTheme="minorHAnsi" w:cstheme="minorBidi"/>
+            <w:sz w:val="22"/>
+            <w:szCs w:val="22"/>
+          </w:rPr>
+          <w:t>SDIFF</w:t>
+        </w:r>
+      </w:hyperlink>
+      <w:r>
+        <w:t> matters, since the difference is not commutative.</w:t>
+      </w:r>
+    </w:p>
+    <w:p>
+      <w:pPr>
+        <w:pStyle w:val="NoSpacing"/>
+        <w:ind w:left="2160"/>
+        <w:rPr>
+          <w:sz w:val="18"/>
+          <w:szCs w:val="18"/>
+          <w:bdr w:val="single" w:sz="2" w:space="0" w:color="E5E7EB" w:frame="1"/>
+        </w:rPr>
+      </w:pPr>
+    </w:p>
+    <w:p>
+      <w:pPr>
+        <w:pStyle w:val="NoSpacing"/>
+        <w:numPr>
+          <w:ilvl w:val="0"/>
+          <w:numId w:val="45"/>
+        </w:numPr>
+      </w:pPr>
+      <w:r>
+        <w:rPr>
+          <w:shd w:val="clear" w:color="auto" w:fill="FFFFFF"/>
+        </w:rPr>
+        <w:t>you can use the </w:t>
+      </w:r>
+      <w:hyperlink r:id="rId85" w:history="1">
+        <w:r>
+          <w:rPr>
+            <w:rStyle w:val="HTMLCode"/>
+            <w:rFonts w:ascii="Consolas" w:eastAsiaTheme="minorEastAsia" w:hAnsi="Consolas"/>
+            <w:color w:val="111827"/>
+            <w:spacing w:val="-2"/>
+            <w:sz w:val="24"/>
+            <w:szCs w:val="24"/>
+            <w:u w:val="single"/>
+            <w:bdr w:val="single" w:sz="2" w:space="0" w:color="E5E7EB" w:frame="1"/>
+            <w:shd w:val="clear" w:color="auto" w:fill="FFFFFF"/>
+          </w:rPr>
+          <w:t>SPOP</w:t>
+        </w:r>
+      </w:hyperlink>
+      <w:r>
+        <w:rPr>
+          <w:shd w:val="clear" w:color="auto" w:fill="FFFFFF"/>
+        </w:rPr>
+        <w:t> command to remove a random item from a set. You can also </w:t>
+      </w:r>
+      <w:r>
+        <w:rPr>
+          <w:rStyle w:val="Emphasis"/>
+          <w:rFonts w:ascii="Arial" w:hAnsi="Arial" w:cs="Arial"/>
+          <w:color w:val="091A23"/>
+          <w:spacing w:val="-2"/>
+          <w:bdr w:val="single" w:sz="2" w:space="0" w:color="E5E7EB" w:frame="1"/>
+          <w:shd w:val="clear" w:color="auto" w:fill="FFFFFF"/>
+        </w:rPr>
+        <w:t>return</w:t>
+      </w:r>
+      <w:r>
+        <w:rPr>
+          <w:shd w:val="clear" w:color="auto" w:fill="FFFFFF"/>
+        </w:rPr>
+        <w:t> a random item from a set without removing it using the </w:t>
+      </w:r>
+      <w:hyperlink r:id="rId86" w:history="1">
+        <w:r>
+          <w:rPr>
+            <w:rStyle w:val="HTMLCode"/>
+            <w:rFonts w:ascii="Consolas" w:eastAsiaTheme="minorEastAsia" w:hAnsi="Consolas"/>
+            <w:color w:val="111827"/>
+            <w:spacing w:val="-2"/>
+            <w:sz w:val="24"/>
+            <w:szCs w:val="24"/>
+            <w:u w:val="single"/>
+            <w:bdr w:val="single" w:sz="2" w:space="0" w:color="E5E7EB" w:frame="1"/>
+            <w:shd w:val="clear" w:color="auto" w:fill="FFFFFF"/>
+          </w:rPr>
+          <w:t>SRANDMEMBER</w:t>
+        </w:r>
+      </w:hyperlink>
+      <w:r>
+        <w:rPr>
+          <w:shd w:val="clear" w:color="auto" w:fill="FFFFFF"/>
+        </w:rPr>
+        <w:t> command</w:t>
+      </w:r>
+      <w:r>
+        <w:rPr>
+          <w:shd w:val="clear" w:color="auto" w:fill="FFFFFF"/>
+        </w:rPr>
+        <w:t>.</w:t>
+      </w:r>
+    </w:p>
+    <w:p>
+      <w:pPr>
+        <w:pStyle w:val="NoSpacing"/>
+        <w:ind w:left="360"/>
+        <w:rPr>
+          <w:shd w:val="clear" w:color="auto" w:fill="FFFFFF"/>
+        </w:rPr>
+      </w:pPr>
+    </w:p>
+    <w:p>
+      <w:pPr>
+        <w:pStyle w:val="Heading2"/>
+      </w:pPr>
+      <w:r>
+        <w:t>Performance</w:t>
+      </w:r>
+    </w:p>
+    <w:p>
+      <w:pPr>
+        <w:pStyle w:val="NoSpacing"/>
+        <w:rPr>
+          <w:shd w:val="clear" w:color="auto" w:fill="FFFFFF"/>
+        </w:rPr>
+      </w:pPr>
+      <w:r>
+        <w:rPr>
+          <w:shd w:val="clear" w:color="auto" w:fill="FFFFFF"/>
+        </w:rPr>
+        <w:t>Most set operations, including adding, removing, and checking whether an item is a set member, are O(1). This means that they're highly efficient.</w:t>
+      </w:r>
+    </w:p>
+    <w:p>
+      <w:pPr>
+        <w:pStyle w:val="NoSpacing"/>
+        <w:rPr>
+          <w:shd w:val="clear" w:color="auto" w:fill="FFFFFF"/>
+        </w:rPr>
+      </w:pPr>
+    </w:p>
+    <w:p>
+      <w:pPr>
+        <w:pStyle w:val="NoSpacing"/>
+        <w:rPr>
+          <w:shd w:val="clear" w:color="auto" w:fill="FFFFFF"/>
+        </w:rPr>
+      </w:pPr>
+      <w:r>
+        <w:rPr>
+          <w:shd w:val="clear" w:color="auto" w:fill="FFFFFF"/>
+        </w:rPr>
+        <w:t>However, for large sets with hundreds of thousands of members or more, you should exercise caution when running the </w:t>
+      </w:r>
+      <w:hyperlink r:id="rId87" w:history="1">
+        <w:r>
+          <w:rPr>
+            <w:rStyle w:val="HTMLCode"/>
+            <w:rFonts w:ascii="Consolas" w:eastAsiaTheme="minorEastAsia" w:hAnsi="Consolas"/>
+            <w:color w:val="111827"/>
+            <w:spacing w:val="-2"/>
+            <w:sz w:val="24"/>
+            <w:szCs w:val="24"/>
+            <w:u w:val="single"/>
+            <w:bdr w:val="single" w:sz="2" w:space="0" w:color="E5E7EB" w:frame="1"/>
+            <w:shd w:val="clear" w:color="auto" w:fill="FFFFFF"/>
+          </w:rPr>
+          <w:t>SMEMBERS</w:t>
+        </w:r>
+      </w:hyperlink>
+      <w:r>
+        <w:rPr>
+          <w:shd w:val="clear" w:color="auto" w:fill="FFFFFF"/>
+        </w:rPr>
+        <w:t> command. This command is O(n) and returns the entire set in a single response. As an alternative, consider the </w:t>
+      </w:r>
+      <w:hyperlink r:id="rId88" w:history="1">
+        <w:r>
+          <w:rPr>
+            <w:rStyle w:val="HTMLCode"/>
+            <w:rFonts w:ascii="Consolas" w:eastAsiaTheme="minorEastAsia" w:hAnsi="Consolas"/>
+            <w:color w:val="111827"/>
+            <w:spacing w:val="-2"/>
+            <w:sz w:val="24"/>
+            <w:szCs w:val="24"/>
+            <w:u w:val="single"/>
+            <w:bdr w:val="single" w:sz="2" w:space="0" w:color="E5E7EB" w:frame="1"/>
+            <w:shd w:val="clear" w:color="auto" w:fill="FFFFFF"/>
+          </w:rPr>
+          <w:t>SSCAN</w:t>
+        </w:r>
+      </w:hyperlink>
+      <w:r>
+        <w:rPr>
+          <w:shd w:val="clear" w:color="auto" w:fill="FFFFFF"/>
+        </w:rPr>
+        <w:t xml:space="preserve">, which lets you retrieve all members of a set </w:t>
+      </w:r>
+      <w:r>
+        <w:rPr>
+          <w:b/>
+          <w:bCs/>
+          <w:shd w:val="clear" w:color="auto" w:fill="FFFFFF"/>
+        </w:rPr>
+        <w:t>iteratively</w:t>
+      </w:r>
+      <w:r>
+        <w:rPr>
+          <w:shd w:val="clear" w:color="auto" w:fill="FFFFFF"/>
+        </w:rPr>
+        <w:t>.</w:t>
+      </w:r>
+    </w:p>
+    <w:p>
+      <w:pPr>
+        <w:pStyle w:val="Heading2"/>
+        <w:rPr>
+          <w:shd w:val="clear" w:color="auto" w:fill="FFFFFF"/>
+        </w:rPr>
+      </w:pPr>
+      <w:r>
+        <w:rPr>
+          <w:shd w:val="clear" w:color="auto" w:fill="FFFFFF"/>
+        </w:rPr>
+        <w:t>Alternatives</w:t>
+      </w:r>
+    </w:p>
+    <w:p>
+      <w:pPr>
+        <w:pStyle w:val="NoSpacing"/>
+        <w:rPr>
+          <w:i/>
+          <w:iCs/>
+        </w:rPr>
+      </w:pPr>
+      <w:r>
+        <w:t xml:space="preserve">Sets membership checks on large datasets (or on streaming data) </w:t>
+      </w:r>
+      <w:r>
+        <w:rPr>
+          <w:b/>
+          <w:bCs/>
+          <w:highlight w:val="yellow"/>
+        </w:rPr>
+        <w:t>can use a lot of memory</w:t>
+      </w:r>
+      <w:r>
+        <w:t xml:space="preserve">. If you're concerned about memory usage </w:t>
+      </w:r>
+      <w:r>
+        <w:rPr>
+          <w:b/>
+          <w:bCs/>
+        </w:rPr>
+        <w:t>and don't need perfect precision</w:t>
+      </w:r>
+      <w:r>
+        <w:t>, consider a </w:t>
+      </w:r>
+      <w:hyperlink r:id="rId89" w:history="1">
+        <w:r>
+          <w:rPr>
+            <w:rStyle w:val="Hyperlink"/>
+            <w:rFonts w:ascii="Arial" w:hAnsi="Arial" w:cs="Arial"/>
+            <w:color w:val="111827"/>
+            <w:spacing w:val="-2"/>
+            <w:bdr w:val="single" w:sz="2" w:space="0" w:color="E5E7EB" w:frame="1"/>
+          </w:rPr>
+          <w:t>Bloom filter or C</w:t>
+        </w:r>
+        <w:r>
+          <w:rPr>
+            <w:rStyle w:val="Hyperlink"/>
+            <w:rFonts w:ascii="Arial" w:hAnsi="Arial" w:cs="Arial"/>
+            <w:color w:val="111827"/>
+            <w:spacing w:val="-2"/>
+            <w:bdr w:val="single" w:sz="2" w:space="0" w:color="E5E7EB" w:frame="1"/>
+          </w:rPr>
+          <w:t>uckoo filter</w:t>
+        </w:r>
+      </w:hyperlink>
+      <w:r>
+        <w:t> as an alternative to a set.</w:t>
+      </w:r>
+      <w:r>
+        <w:t xml:space="preserve"> </w:t>
+      </w:r>
+      <w:r>
+        <w:rPr>
+          <w:i/>
+          <w:iCs/>
+        </w:rPr>
+        <w:t xml:space="preserve">These are </w:t>
+      </w:r>
+      <w:r>
+        <w:rPr>
+          <w:i/>
+          <w:iCs/>
+        </w:rPr>
+        <w:t>Probabilistic data structures</w:t>
+      </w:r>
+      <w:r>
+        <w:rPr>
+          <w:i/>
+          <w:iCs/>
+        </w:rPr>
+        <w:t xml:space="preserve"> and</w:t>
+      </w:r>
+      <w:r>
+        <w:rPr>
+          <w:i/>
+          <w:iCs/>
+        </w:rPr>
+        <w:t> give approximations of statistics rather than precise values</w:t>
+      </w:r>
+      <w:r>
+        <w:rPr>
+          <w:i/>
+          <w:iCs/>
+        </w:rPr>
+        <w:t>.</w:t>
+      </w:r>
+    </w:p>
+    <w:p>
+      <w:pPr>
+        <w:pStyle w:val="NoSpacing"/>
+      </w:pPr>
+    </w:p>
+    <w:p>
+      <w:pPr>
+        <w:pStyle w:val="NoSpacing"/>
+      </w:pPr>
+      <w:r>
+        <w:rPr>
+          <w:b/>
+          <w:bCs/>
+        </w:rPr>
+        <w:t>Redis sets are frequently used as a kind of index</w:t>
+      </w:r>
+      <w:r>
+        <w:t xml:space="preserve">. If you need to index and query your data, </w:t>
+      </w:r>
+      <w:r>
+        <w:rPr>
+          <w:b/>
+          <w:bCs/>
+        </w:rPr>
+        <w:t>consider</w:t>
+      </w:r>
+      <w:r>
+        <w:t xml:space="preserve"> the </w:t>
+      </w:r>
+      <w:hyperlink r:id="rId90" w:history="1">
+        <w:r>
+          <w:rPr>
+            <w:rStyle w:val="Hyperlink"/>
+            <w:rFonts w:ascii="Arial" w:hAnsi="Arial" w:cs="Arial"/>
+            <w:color w:val="111827"/>
+            <w:spacing w:val="-2"/>
+            <w:bdr w:val="single" w:sz="2" w:space="0" w:color="E5E7EB" w:frame="1"/>
+          </w:rPr>
+          <w:t>JSON</w:t>
+        </w:r>
+      </w:hyperlink>
+      <w:r>
+        <w:t> data type and the </w:t>
+      </w:r>
+      <w:hyperlink r:id="rId91" w:history="1">
+        <w:r>
+          <w:rPr>
+            <w:rStyle w:val="Hyperlink"/>
+            <w:rFonts w:ascii="Arial" w:hAnsi="Arial" w:cs="Arial"/>
+            <w:color w:val="111827"/>
+            <w:spacing w:val="-2"/>
+            <w:bdr w:val="single" w:sz="2" w:space="0" w:color="E5E7EB" w:frame="1"/>
+          </w:rPr>
+          <w:t>Redis Query Engine</w:t>
+        </w:r>
+      </w:hyperlink>
+      <w:r>
+        <w:t> features.</w:t>
+      </w:r>
+    </w:p>
+    <w:p>
+      <w:pPr>
+        <w:pStyle w:val="Heading2"/>
+      </w:pPr>
+      <w:r>
+        <w:t>Limits</w:t>
+      </w:r>
+    </w:p>
+    <w:p>
+      <w:pPr>
+        <w:pStyle w:val="NoSpacing"/>
+        <w:rPr>
+          <w:shd w:val="clear" w:color="auto" w:fill="FFFFFF"/>
+        </w:rPr>
+      </w:pPr>
+      <w:r>
+        <w:rPr>
+          <w:shd w:val="clear" w:color="auto" w:fill="FFFFFF"/>
+        </w:rPr>
+        <w:t>The max size of a Redis set is 2^32 - 1 (4,294,967,295) members.</w:t>
+      </w:r>
+    </w:p>
+    <w:p>
+      <w:pPr>
+        <w:pStyle w:val="Heading1"/>
+      </w:pPr>
+      <w:r>
+        <w:t>Sorted Sets</w:t>
+      </w:r>
+    </w:p>
+    <w:p/>
+    <w:p>
+      <w:pPr>
+        <w:rPr>
+          <w:rtl/>
+        </w:rPr>
+      </w:pPr>
     </w:p>
     <w:sectPr>
       <w:pgSz w:w="12240" w:h="15840"/>
@@ -5592,6 +6725,119 @@
     </w:lvl>
   </w:abstractNum>
   <w:abstractNum w:abstractNumId="10" w15:restartNumberingAfterBreak="0">
+    <w:nsid w:val="09EB2359"/>
+    <w:multiLevelType w:val="hybridMultilevel"/>
+    <w:tmpl w:val="E0E0B1FE"/>
+    <w:lvl w:ilvl="0" w:tplc="04090001">
+      <w:start w:val="1"/>
+      <w:numFmt w:val="bullet"/>
+      <w:lvlText w:val=""/>
+      <w:lvlJc w:val="left"/>
+      <w:pPr>
+        <w:ind w:left="720" w:hanging="360"/>
+      </w:pPr>
+      <w:rPr>
+        <w:rFonts w:ascii="Symbol" w:hAnsi="Symbol" w:hint="default"/>
+      </w:rPr>
+    </w:lvl>
+    <w:lvl w:ilvl="1" w:tplc="04090003" w:tentative="1">
+      <w:start w:val="1"/>
+      <w:numFmt w:val="bullet"/>
+      <w:lvlText w:val="o"/>
+      <w:lvlJc w:val="left"/>
+      <w:pPr>
+        <w:ind w:left="1440" w:hanging="360"/>
+      </w:pPr>
+      <w:rPr>
+        <w:rFonts w:ascii="Courier New" w:hAnsi="Courier New" w:cs="Courier New" w:hint="default"/>
+      </w:rPr>
+    </w:lvl>
+    <w:lvl w:ilvl="2" w:tplc="04090005" w:tentative="1">
+      <w:start w:val="1"/>
+      <w:numFmt w:val="bullet"/>
+      <w:lvlText w:val=""/>
+      <w:lvlJc w:val="left"/>
+      <w:pPr>
+        <w:ind w:left="2160" w:hanging="360"/>
+      </w:pPr>
+      <w:rPr>
+        <w:rFonts w:ascii="Wingdings" w:hAnsi="Wingdings" w:hint="default"/>
+      </w:rPr>
+    </w:lvl>
+    <w:lvl w:ilvl="3" w:tplc="04090001" w:tentative="1">
+      <w:start w:val="1"/>
+      <w:numFmt w:val="bullet"/>
+      <w:lvlText w:val=""/>
+      <w:lvlJc w:val="left"/>
+      <w:pPr>
+        <w:ind w:left="2880" w:hanging="360"/>
+      </w:pPr>
+      <w:rPr>
+        <w:rFonts w:ascii="Symbol" w:hAnsi="Symbol" w:hint="default"/>
+      </w:rPr>
+    </w:lvl>
+    <w:lvl w:ilvl="4" w:tplc="04090003" w:tentative="1">
+      <w:start w:val="1"/>
+      <w:numFmt w:val="bullet"/>
+      <w:lvlText w:val="o"/>
+      <w:lvlJc w:val="left"/>
+      <w:pPr>
+        <w:ind w:left="3600" w:hanging="360"/>
+      </w:pPr>
+      <w:rPr>
+        <w:rFonts w:ascii="Courier New" w:hAnsi="Courier New" w:cs="Courier New" w:hint="default"/>
+      </w:rPr>
+    </w:lvl>
+    <w:lvl w:ilvl="5" w:tplc="04090005" w:tentative="1">
+      <w:start w:val="1"/>
+      <w:numFmt w:val="bullet"/>
+      <w:lvlText w:val=""/>
+      <w:lvlJc w:val="left"/>
+      <w:pPr>
+        <w:ind w:left="4320" w:hanging="360"/>
+      </w:pPr>
+      <w:rPr>
+        <w:rFonts w:ascii="Wingdings" w:hAnsi="Wingdings" w:hint="default"/>
+      </w:rPr>
+    </w:lvl>
+    <w:lvl w:ilvl="6" w:tplc="04090001" w:tentative="1">
+      <w:start w:val="1"/>
+      <w:numFmt w:val="bullet"/>
+      <w:lvlText w:val=""/>
+      <w:lvlJc w:val="left"/>
+      <w:pPr>
+        <w:ind w:left="5040" w:hanging="360"/>
+      </w:pPr>
+      <w:rPr>
+        <w:rFonts w:ascii="Symbol" w:hAnsi="Symbol" w:hint="default"/>
+      </w:rPr>
+    </w:lvl>
+    <w:lvl w:ilvl="7" w:tplc="04090003" w:tentative="1">
+      <w:start w:val="1"/>
+      <w:numFmt w:val="bullet"/>
+      <w:lvlText w:val="o"/>
+      <w:lvlJc w:val="left"/>
+      <w:pPr>
+        <w:ind w:left="5760" w:hanging="360"/>
+      </w:pPr>
+      <w:rPr>
+        <w:rFonts w:ascii="Courier New" w:hAnsi="Courier New" w:cs="Courier New" w:hint="default"/>
+      </w:rPr>
+    </w:lvl>
+    <w:lvl w:ilvl="8" w:tplc="04090005" w:tentative="1">
+      <w:start w:val="1"/>
+      <w:numFmt w:val="bullet"/>
+      <w:lvlText w:val=""/>
+      <w:lvlJc w:val="left"/>
+      <w:pPr>
+        <w:ind w:left="6480" w:hanging="360"/>
+      </w:pPr>
+      <w:rPr>
+        <w:rFonts w:ascii="Wingdings" w:hAnsi="Wingdings" w:hint="default"/>
+      </w:rPr>
+    </w:lvl>
+  </w:abstractNum>
+  <w:abstractNum w:abstractNumId="11" w15:restartNumberingAfterBreak="0">
     <w:nsid w:val="0E9351D1"/>
     <w:multiLevelType w:val="multilevel"/>
     <w:tmpl w:val="FDEE2E24"/>
@@ -5740,7 +6986,7 @@
       </w:rPr>
     </w:lvl>
   </w:abstractNum>
-  <w:abstractNum w:abstractNumId="11" w15:restartNumberingAfterBreak="0">
+  <w:abstractNum w:abstractNumId="12" w15:restartNumberingAfterBreak="0">
     <w:nsid w:val="0EED5D9E"/>
     <w:multiLevelType w:val="hybridMultilevel"/>
     <w:tmpl w:val="19E6CCC8"/>
@@ -5826,7 +7072,269 @@
       </w:pPr>
     </w:lvl>
   </w:abstractNum>
-  <w:abstractNum w:abstractNumId="12" w15:restartNumberingAfterBreak="0">
+  <w:abstractNum w:abstractNumId="13" w15:restartNumberingAfterBreak="0">
+    <w:nsid w:val="115E05D0"/>
+    <w:multiLevelType w:val="multilevel"/>
+    <w:tmpl w:val="3616346C"/>
+    <w:lvl w:ilvl="0">
+      <w:start w:val="1"/>
+      <w:numFmt w:val="bullet"/>
+      <w:lvlText w:val=""/>
+      <w:lvlJc w:val="left"/>
+      <w:pPr>
+        <w:tabs>
+          <w:tab w:val="num" w:pos="720"/>
+        </w:tabs>
+        <w:ind w:left="720" w:hanging="360"/>
+      </w:pPr>
+      <w:rPr>
+        <w:rFonts w:ascii="Symbol" w:hAnsi="Symbol" w:hint="default"/>
+        <w:sz w:val="20"/>
+      </w:rPr>
+    </w:lvl>
+    <w:lvl w:ilvl="1" w:tentative="1">
+      <w:start w:val="1"/>
+      <w:numFmt w:val="bullet"/>
+      <w:lvlText w:val=""/>
+      <w:lvlJc w:val="left"/>
+      <w:pPr>
+        <w:tabs>
+          <w:tab w:val="num" w:pos="1440"/>
+        </w:tabs>
+        <w:ind w:left="1440" w:hanging="360"/>
+      </w:pPr>
+      <w:rPr>
+        <w:rFonts w:ascii="Symbol" w:hAnsi="Symbol" w:hint="default"/>
+        <w:sz w:val="20"/>
+      </w:rPr>
+    </w:lvl>
+    <w:lvl w:ilvl="2" w:tentative="1">
+      <w:start w:val="1"/>
+      <w:numFmt w:val="bullet"/>
+      <w:lvlText w:val=""/>
+      <w:lvlJc w:val="left"/>
+      <w:pPr>
+        <w:tabs>
+          <w:tab w:val="num" w:pos="2160"/>
+        </w:tabs>
+        <w:ind w:left="2160" w:hanging="360"/>
+      </w:pPr>
+      <w:rPr>
+        <w:rFonts w:ascii="Symbol" w:hAnsi="Symbol" w:hint="default"/>
+        <w:sz w:val="20"/>
+      </w:rPr>
+    </w:lvl>
+    <w:lvl w:ilvl="3" w:tentative="1">
+      <w:start w:val="1"/>
+      <w:numFmt w:val="bullet"/>
+      <w:lvlText w:val=""/>
+      <w:lvlJc w:val="left"/>
+      <w:pPr>
+        <w:tabs>
+          <w:tab w:val="num" w:pos="2880"/>
+        </w:tabs>
+        <w:ind w:left="2880" w:hanging="360"/>
+      </w:pPr>
+      <w:rPr>
+        <w:rFonts w:ascii="Symbol" w:hAnsi="Symbol" w:hint="default"/>
+        <w:sz w:val="20"/>
+      </w:rPr>
+    </w:lvl>
+    <w:lvl w:ilvl="4" w:tentative="1">
+      <w:start w:val="1"/>
+      <w:numFmt w:val="bullet"/>
+      <w:lvlText w:val=""/>
+      <w:lvlJc w:val="left"/>
+      <w:pPr>
+        <w:tabs>
+          <w:tab w:val="num" w:pos="3600"/>
+        </w:tabs>
+        <w:ind w:left="3600" w:hanging="360"/>
+      </w:pPr>
+      <w:rPr>
+        <w:rFonts w:ascii="Symbol" w:hAnsi="Symbol" w:hint="default"/>
+        <w:sz w:val="20"/>
+      </w:rPr>
+    </w:lvl>
+    <w:lvl w:ilvl="5" w:tentative="1">
+      <w:start w:val="1"/>
+      <w:numFmt w:val="bullet"/>
+      <w:lvlText w:val=""/>
+      <w:lvlJc w:val="left"/>
+      <w:pPr>
+        <w:tabs>
+          <w:tab w:val="num" w:pos="4320"/>
+        </w:tabs>
+        <w:ind w:left="4320" w:hanging="360"/>
+      </w:pPr>
+      <w:rPr>
+        <w:rFonts w:ascii="Symbol" w:hAnsi="Symbol" w:hint="default"/>
+        <w:sz w:val="20"/>
+      </w:rPr>
+    </w:lvl>
+    <w:lvl w:ilvl="6" w:tentative="1">
+      <w:start w:val="1"/>
+      <w:numFmt w:val="bullet"/>
+      <w:lvlText w:val=""/>
+      <w:lvlJc w:val="left"/>
+      <w:pPr>
+        <w:tabs>
+          <w:tab w:val="num" w:pos="5040"/>
+        </w:tabs>
+        <w:ind w:left="5040" w:hanging="360"/>
+      </w:pPr>
+      <w:rPr>
+        <w:rFonts w:ascii="Symbol" w:hAnsi="Symbol" w:hint="default"/>
+        <w:sz w:val="20"/>
+      </w:rPr>
+    </w:lvl>
+    <w:lvl w:ilvl="7" w:tentative="1">
+      <w:start w:val="1"/>
+      <w:numFmt w:val="bullet"/>
+      <w:lvlText w:val=""/>
+      <w:lvlJc w:val="left"/>
+      <w:pPr>
+        <w:tabs>
+          <w:tab w:val="num" w:pos="5760"/>
+        </w:tabs>
+        <w:ind w:left="5760" w:hanging="360"/>
+      </w:pPr>
+      <w:rPr>
+        <w:rFonts w:ascii="Symbol" w:hAnsi="Symbol" w:hint="default"/>
+        <w:sz w:val="20"/>
+      </w:rPr>
+    </w:lvl>
+    <w:lvl w:ilvl="8" w:tentative="1">
+      <w:start w:val="1"/>
+      <w:numFmt w:val="bullet"/>
+      <w:lvlText w:val=""/>
+      <w:lvlJc w:val="left"/>
+      <w:pPr>
+        <w:tabs>
+          <w:tab w:val="num" w:pos="6480"/>
+        </w:tabs>
+        <w:ind w:left="6480" w:hanging="360"/>
+      </w:pPr>
+      <w:rPr>
+        <w:rFonts w:ascii="Symbol" w:hAnsi="Symbol" w:hint="default"/>
+        <w:sz w:val="20"/>
+      </w:rPr>
+    </w:lvl>
+  </w:abstractNum>
+  <w:abstractNum w:abstractNumId="14" w15:restartNumberingAfterBreak="0">
+    <w:nsid w:val="130319AD"/>
+    <w:multiLevelType w:val="hybridMultilevel"/>
+    <w:tmpl w:val="B548362C"/>
+    <w:lvl w:ilvl="0" w:tplc="04090001">
+      <w:start w:val="1"/>
+      <w:numFmt w:val="bullet"/>
+      <w:lvlText w:val=""/>
+      <w:lvlJc w:val="left"/>
+      <w:pPr>
+        <w:ind w:left="720" w:hanging="360"/>
+      </w:pPr>
+      <w:rPr>
+        <w:rFonts w:ascii="Symbol" w:hAnsi="Symbol" w:hint="default"/>
+      </w:rPr>
+    </w:lvl>
+    <w:lvl w:ilvl="1" w:tplc="04090003" w:tentative="1">
+      <w:start w:val="1"/>
+      <w:numFmt w:val="bullet"/>
+      <w:lvlText w:val="o"/>
+      <w:lvlJc w:val="left"/>
+      <w:pPr>
+        <w:ind w:left="1440" w:hanging="360"/>
+      </w:pPr>
+      <w:rPr>
+        <w:rFonts w:ascii="Courier New" w:hAnsi="Courier New" w:cs="Courier New" w:hint="default"/>
+      </w:rPr>
+    </w:lvl>
+    <w:lvl w:ilvl="2" w:tplc="04090005" w:tentative="1">
+      <w:start w:val="1"/>
+      <w:numFmt w:val="bullet"/>
+      <w:lvlText w:val=""/>
+      <w:lvlJc w:val="left"/>
+      <w:pPr>
+        <w:ind w:left="2160" w:hanging="360"/>
+      </w:pPr>
+      <w:rPr>
+        <w:rFonts w:ascii="Wingdings" w:hAnsi="Wingdings" w:hint="default"/>
+      </w:rPr>
+    </w:lvl>
+    <w:lvl w:ilvl="3" w:tplc="04090001" w:tentative="1">
+      <w:start w:val="1"/>
+      <w:numFmt w:val="bullet"/>
+      <w:lvlText w:val=""/>
+      <w:lvlJc w:val="left"/>
+      <w:pPr>
+        <w:ind w:left="2880" w:hanging="360"/>
+      </w:pPr>
+      <w:rPr>
+        <w:rFonts w:ascii="Symbol" w:hAnsi="Symbol" w:hint="default"/>
+      </w:rPr>
+    </w:lvl>
+    <w:lvl w:ilvl="4" w:tplc="04090003" w:tentative="1">
+      <w:start w:val="1"/>
+      <w:numFmt w:val="bullet"/>
+      <w:lvlText w:val="o"/>
+      <w:lvlJc w:val="left"/>
+      <w:pPr>
+        <w:ind w:left="3600" w:hanging="360"/>
+      </w:pPr>
+      <w:rPr>
+        <w:rFonts w:ascii="Courier New" w:hAnsi="Courier New" w:cs="Courier New" w:hint="default"/>
+      </w:rPr>
+    </w:lvl>
+    <w:lvl w:ilvl="5" w:tplc="04090005" w:tentative="1">
+      <w:start w:val="1"/>
+      <w:numFmt w:val="bullet"/>
+      <w:lvlText w:val=""/>
+      <w:lvlJc w:val="left"/>
+      <w:pPr>
+        <w:ind w:left="4320" w:hanging="360"/>
+      </w:pPr>
+      <w:rPr>
+        <w:rFonts w:ascii="Wingdings" w:hAnsi="Wingdings" w:hint="default"/>
+      </w:rPr>
+    </w:lvl>
+    <w:lvl w:ilvl="6" w:tplc="04090001" w:tentative="1">
+      <w:start w:val="1"/>
+      <w:numFmt w:val="bullet"/>
+      <w:lvlText w:val=""/>
+      <w:lvlJc w:val="left"/>
+      <w:pPr>
+        <w:ind w:left="5040" w:hanging="360"/>
+      </w:pPr>
+      <w:rPr>
+        <w:rFonts w:ascii="Symbol" w:hAnsi="Symbol" w:hint="default"/>
+      </w:rPr>
+    </w:lvl>
+    <w:lvl w:ilvl="7" w:tplc="04090003" w:tentative="1">
+      <w:start w:val="1"/>
+      <w:numFmt w:val="bullet"/>
+      <w:lvlText w:val="o"/>
+      <w:lvlJc w:val="left"/>
+      <w:pPr>
+        <w:ind w:left="5760" w:hanging="360"/>
+      </w:pPr>
+      <w:rPr>
+        <w:rFonts w:ascii="Courier New" w:hAnsi="Courier New" w:cs="Courier New" w:hint="default"/>
+      </w:rPr>
+    </w:lvl>
+    <w:lvl w:ilvl="8" w:tplc="04090005" w:tentative="1">
+      <w:start w:val="1"/>
+      <w:numFmt w:val="bullet"/>
+      <w:lvlText w:val=""/>
+      <w:lvlJc w:val="left"/>
+      <w:pPr>
+        <w:ind w:left="6480" w:hanging="360"/>
+      </w:pPr>
+      <w:rPr>
+        <w:rFonts w:ascii="Wingdings" w:hAnsi="Wingdings" w:hint="default"/>
+      </w:rPr>
+    </w:lvl>
+  </w:abstractNum>
+  <w:abstractNum w:abstractNumId="15" w15:restartNumberingAfterBreak="0">
     <w:nsid w:val="1B2A5363"/>
     <w:multiLevelType w:val="hybridMultilevel"/>
     <w:tmpl w:val="A29241C6"/>
@@ -5939,7 +7447,7 @@
       </w:rPr>
     </w:lvl>
   </w:abstractNum>
-  <w:abstractNum w:abstractNumId="13" w15:restartNumberingAfterBreak="0">
+  <w:abstractNum w:abstractNumId="16" w15:restartNumberingAfterBreak="0">
     <w:nsid w:val="1C79727F"/>
     <w:multiLevelType w:val="multilevel"/>
     <w:tmpl w:val="60F629BC"/>
@@ -6052,7 +7560,7 @@
       </w:pPr>
     </w:lvl>
   </w:abstractNum>
-  <w:abstractNum w:abstractNumId="14" w15:restartNumberingAfterBreak="0">
+  <w:abstractNum w:abstractNumId="17" w15:restartNumberingAfterBreak="0">
     <w:nsid w:val="1FA535D0"/>
     <w:multiLevelType w:val="hybridMultilevel"/>
     <w:tmpl w:val="4A7A92D8"/>
@@ -6165,7 +7673,7 @@
       </w:rPr>
     </w:lvl>
   </w:abstractNum>
-  <w:abstractNum w:abstractNumId="15" w15:restartNumberingAfterBreak="0">
+  <w:abstractNum w:abstractNumId="18" w15:restartNumberingAfterBreak="0">
     <w:nsid w:val="204F3878"/>
     <w:multiLevelType w:val="multilevel"/>
     <w:tmpl w:val="3CE21B6A"/>
@@ -6314,7 +7822,7 @@
       </w:rPr>
     </w:lvl>
   </w:abstractNum>
-  <w:abstractNum w:abstractNumId="16" w15:restartNumberingAfterBreak="0">
+  <w:abstractNum w:abstractNumId="19" w15:restartNumberingAfterBreak="0">
     <w:nsid w:val="2224015F"/>
     <w:multiLevelType w:val="multilevel"/>
     <w:tmpl w:val="88A838CC"/>
@@ -6427,7 +7935,7 @@
       </w:pPr>
     </w:lvl>
   </w:abstractNum>
-  <w:abstractNum w:abstractNumId="17" w15:restartNumberingAfterBreak="0">
+  <w:abstractNum w:abstractNumId="20" w15:restartNumberingAfterBreak="0">
     <w:nsid w:val="23D72D85"/>
     <w:multiLevelType w:val="hybridMultilevel"/>
     <w:tmpl w:val="F3F22028"/>
@@ -6540,7 +8048,7 @@
       </w:rPr>
     </w:lvl>
   </w:abstractNum>
-  <w:abstractNum w:abstractNumId="18" w15:restartNumberingAfterBreak="0">
+  <w:abstractNum w:abstractNumId="21" w15:restartNumberingAfterBreak="0">
     <w:nsid w:val="267F1594"/>
     <w:multiLevelType w:val="hybridMultilevel"/>
     <w:tmpl w:val="AAD061D0"/>
@@ -6626,7 +8134,7 @@
       </w:pPr>
     </w:lvl>
   </w:abstractNum>
-  <w:abstractNum w:abstractNumId="19" w15:restartNumberingAfterBreak="0">
+  <w:abstractNum w:abstractNumId="22" w15:restartNumberingAfterBreak="0">
     <w:nsid w:val="27F938FF"/>
     <w:multiLevelType w:val="hybridMultilevel"/>
     <w:tmpl w:val="5F08476C"/>
@@ -6739,7 +8247,7 @@
       </w:rPr>
     </w:lvl>
   </w:abstractNum>
-  <w:abstractNum w:abstractNumId="20" w15:restartNumberingAfterBreak="0">
+  <w:abstractNum w:abstractNumId="23" w15:restartNumberingAfterBreak="0">
     <w:nsid w:val="28ED3E9D"/>
     <w:multiLevelType w:val="hybridMultilevel"/>
     <w:tmpl w:val="A5149B3C"/>
@@ -6852,7 +8360,7 @@
       </w:rPr>
     </w:lvl>
   </w:abstractNum>
-  <w:abstractNum w:abstractNumId="21" w15:restartNumberingAfterBreak="0">
+  <w:abstractNum w:abstractNumId="24" w15:restartNumberingAfterBreak="0">
     <w:nsid w:val="2CD47A1B"/>
     <w:multiLevelType w:val="multilevel"/>
     <w:tmpl w:val="9550A39C"/>
@@ -6968,7 +8476,7 @@
       </w:rPr>
     </w:lvl>
   </w:abstractNum>
-  <w:abstractNum w:abstractNumId="22" w15:restartNumberingAfterBreak="0">
+  <w:abstractNum w:abstractNumId="25" w15:restartNumberingAfterBreak="0">
     <w:nsid w:val="368001EA"/>
     <w:multiLevelType w:val="hybridMultilevel"/>
     <w:tmpl w:val="207CABEC"/>
@@ -7081,7 +8589,7 @@
       </w:rPr>
     </w:lvl>
   </w:abstractNum>
-  <w:abstractNum w:abstractNumId="23" w15:restartNumberingAfterBreak="0">
+  <w:abstractNum w:abstractNumId="26" w15:restartNumberingAfterBreak="0">
     <w:nsid w:val="36AB060E"/>
     <w:multiLevelType w:val="multilevel"/>
     <w:tmpl w:val="0B90F55C"/>
@@ -7230,7 +8738,7 @@
       </w:rPr>
     </w:lvl>
   </w:abstractNum>
-  <w:abstractNum w:abstractNumId="24" w15:restartNumberingAfterBreak="0">
+  <w:abstractNum w:abstractNumId="27" w15:restartNumberingAfterBreak="0">
     <w:nsid w:val="371A1D50"/>
     <w:multiLevelType w:val="multilevel"/>
     <w:tmpl w:val="7494CDF4"/>
@@ -7379,7 +8887,7 @@
       </w:rPr>
     </w:lvl>
   </w:abstractNum>
-  <w:abstractNum w:abstractNumId="25" w15:restartNumberingAfterBreak="0">
+  <w:abstractNum w:abstractNumId="28" w15:restartNumberingAfterBreak="0">
     <w:nsid w:val="3CB82E0B"/>
     <w:multiLevelType w:val="hybridMultilevel"/>
     <w:tmpl w:val="396434EC"/>
@@ -7492,7 +9000,7 @@
       </w:rPr>
     </w:lvl>
   </w:abstractNum>
-  <w:abstractNum w:abstractNumId="26" w15:restartNumberingAfterBreak="0">
+  <w:abstractNum w:abstractNumId="29" w15:restartNumberingAfterBreak="0">
     <w:nsid w:val="45620445"/>
     <w:multiLevelType w:val="multilevel"/>
     <w:tmpl w:val="D3981B12"/>
@@ -7641,7 +9149,7 @@
       </w:rPr>
     </w:lvl>
   </w:abstractNum>
-  <w:abstractNum w:abstractNumId="27" w15:restartNumberingAfterBreak="0">
+  <w:abstractNum w:abstractNumId="30" w15:restartNumberingAfterBreak="0">
     <w:nsid w:val="468404F3"/>
     <w:multiLevelType w:val="hybridMultilevel"/>
     <w:tmpl w:val="B52E1FBA"/>
@@ -7754,7 +9262,120 @@
       </w:rPr>
     </w:lvl>
   </w:abstractNum>
-  <w:abstractNum w:abstractNumId="28" w15:restartNumberingAfterBreak="0">
+  <w:abstractNum w:abstractNumId="31" w15:restartNumberingAfterBreak="0">
+    <w:nsid w:val="4C870B98"/>
+    <w:multiLevelType w:val="hybridMultilevel"/>
+    <w:tmpl w:val="0C6E50A8"/>
+    <w:lvl w:ilvl="0" w:tplc="04090001">
+      <w:start w:val="1"/>
+      <w:numFmt w:val="bullet"/>
+      <w:lvlText w:val=""/>
+      <w:lvlJc w:val="left"/>
+      <w:pPr>
+        <w:ind w:left="720" w:hanging="360"/>
+      </w:pPr>
+      <w:rPr>
+        <w:rFonts w:ascii="Symbol" w:hAnsi="Symbol" w:hint="default"/>
+      </w:rPr>
+    </w:lvl>
+    <w:lvl w:ilvl="1" w:tplc="04090003" w:tentative="1">
+      <w:start w:val="1"/>
+      <w:numFmt w:val="bullet"/>
+      <w:lvlText w:val="o"/>
+      <w:lvlJc w:val="left"/>
+      <w:pPr>
+        <w:ind w:left="1440" w:hanging="360"/>
+      </w:pPr>
+      <w:rPr>
+        <w:rFonts w:ascii="Courier New" w:hAnsi="Courier New" w:cs="Courier New" w:hint="default"/>
+      </w:rPr>
+    </w:lvl>
+    <w:lvl w:ilvl="2" w:tplc="04090005" w:tentative="1">
+      <w:start w:val="1"/>
+      <w:numFmt w:val="bullet"/>
+      <w:lvlText w:val=""/>
+      <w:lvlJc w:val="left"/>
+      <w:pPr>
+        <w:ind w:left="2160" w:hanging="360"/>
+      </w:pPr>
+      <w:rPr>
+        <w:rFonts w:ascii="Wingdings" w:hAnsi="Wingdings" w:hint="default"/>
+      </w:rPr>
+    </w:lvl>
+    <w:lvl w:ilvl="3" w:tplc="04090001" w:tentative="1">
+      <w:start w:val="1"/>
+      <w:numFmt w:val="bullet"/>
+      <w:lvlText w:val=""/>
+      <w:lvlJc w:val="left"/>
+      <w:pPr>
+        <w:ind w:left="2880" w:hanging="360"/>
+      </w:pPr>
+      <w:rPr>
+        <w:rFonts w:ascii="Symbol" w:hAnsi="Symbol" w:hint="default"/>
+      </w:rPr>
+    </w:lvl>
+    <w:lvl w:ilvl="4" w:tplc="04090003" w:tentative="1">
+      <w:start w:val="1"/>
+      <w:numFmt w:val="bullet"/>
+      <w:lvlText w:val="o"/>
+      <w:lvlJc w:val="left"/>
+      <w:pPr>
+        <w:ind w:left="3600" w:hanging="360"/>
+      </w:pPr>
+      <w:rPr>
+        <w:rFonts w:ascii="Courier New" w:hAnsi="Courier New" w:cs="Courier New" w:hint="default"/>
+      </w:rPr>
+    </w:lvl>
+    <w:lvl w:ilvl="5" w:tplc="04090005" w:tentative="1">
+      <w:start w:val="1"/>
+      <w:numFmt w:val="bullet"/>
+      <w:lvlText w:val=""/>
+      <w:lvlJc w:val="left"/>
+      <w:pPr>
+        <w:ind w:left="4320" w:hanging="360"/>
+      </w:pPr>
+      <w:rPr>
+        <w:rFonts w:ascii="Wingdings" w:hAnsi="Wingdings" w:hint="default"/>
+      </w:rPr>
+    </w:lvl>
+    <w:lvl w:ilvl="6" w:tplc="04090001" w:tentative="1">
+      <w:start w:val="1"/>
+      <w:numFmt w:val="bullet"/>
+      <w:lvlText w:val=""/>
+      <w:lvlJc w:val="left"/>
+      <w:pPr>
+        <w:ind w:left="5040" w:hanging="360"/>
+      </w:pPr>
+      <w:rPr>
+        <w:rFonts w:ascii="Symbol" w:hAnsi="Symbol" w:hint="default"/>
+      </w:rPr>
+    </w:lvl>
+    <w:lvl w:ilvl="7" w:tplc="04090003" w:tentative="1">
+      <w:start w:val="1"/>
+      <w:numFmt w:val="bullet"/>
+      <w:lvlText w:val="o"/>
+      <w:lvlJc w:val="left"/>
+      <w:pPr>
+        <w:ind w:left="5760" w:hanging="360"/>
+      </w:pPr>
+      <w:rPr>
+        <w:rFonts w:ascii="Courier New" w:hAnsi="Courier New" w:cs="Courier New" w:hint="default"/>
+      </w:rPr>
+    </w:lvl>
+    <w:lvl w:ilvl="8" w:tplc="04090005" w:tentative="1">
+      <w:start w:val="1"/>
+      <w:numFmt w:val="bullet"/>
+      <w:lvlText w:val=""/>
+      <w:lvlJc w:val="left"/>
+      <w:pPr>
+        <w:ind w:left="6480" w:hanging="360"/>
+      </w:pPr>
+      <w:rPr>
+        <w:rFonts w:ascii="Wingdings" w:hAnsi="Wingdings" w:hint="default"/>
+      </w:rPr>
+    </w:lvl>
+  </w:abstractNum>
+  <w:abstractNum w:abstractNumId="32" w15:restartNumberingAfterBreak="0">
     <w:nsid w:val="5335603E"/>
     <w:multiLevelType w:val="hybridMultilevel"/>
     <w:tmpl w:val="AC26D672"/>
@@ -7867,7 +9488,7 @@
       </w:rPr>
     </w:lvl>
   </w:abstractNum>
-  <w:abstractNum w:abstractNumId="29" w15:restartNumberingAfterBreak="0">
+  <w:abstractNum w:abstractNumId="33" w15:restartNumberingAfterBreak="0">
     <w:nsid w:val="60282F84"/>
     <w:multiLevelType w:val="hybridMultilevel"/>
     <w:tmpl w:val="3DB22EE4"/>
@@ -7980,7 +9601,7 @@
       </w:rPr>
     </w:lvl>
   </w:abstractNum>
-  <w:abstractNum w:abstractNumId="30" w15:restartNumberingAfterBreak="0">
+  <w:abstractNum w:abstractNumId="34" w15:restartNumberingAfterBreak="0">
     <w:nsid w:val="602C4C3F"/>
     <w:multiLevelType w:val="hybridMultilevel"/>
     <w:tmpl w:val="F16C6B22"/>
@@ -8093,7 +9714,7 @@
       </w:rPr>
     </w:lvl>
   </w:abstractNum>
-  <w:abstractNum w:abstractNumId="31" w15:restartNumberingAfterBreak="0">
+  <w:abstractNum w:abstractNumId="35" w15:restartNumberingAfterBreak="0">
     <w:nsid w:val="60817D00"/>
     <w:multiLevelType w:val="multilevel"/>
     <w:tmpl w:val="68B6ADD2"/>
@@ -8242,7 +9863,7 @@
       </w:rPr>
     </w:lvl>
   </w:abstractNum>
-  <w:abstractNum w:abstractNumId="32" w15:restartNumberingAfterBreak="0">
+  <w:abstractNum w:abstractNumId="36" w15:restartNumberingAfterBreak="0">
     <w:nsid w:val="656A5221"/>
     <w:multiLevelType w:val="multilevel"/>
     <w:tmpl w:val="26329ED4"/>
@@ -8355,7 +9976,7 @@
       </w:pPr>
     </w:lvl>
   </w:abstractNum>
-  <w:abstractNum w:abstractNumId="33" w15:restartNumberingAfterBreak="0">
+  <w:abstractNum w:abstractNumId="37" w15:restartNumberingAfterBreak="0">
     <w:nsid w:val="6B14371A"/>
     <w:multiLevelType w:val="multilevel"/>
     <w:tmpl w:val="57141428"/>
@@ -8504,7 +10125,7 @@
       </w:rPr>
     </w:lvl>
   </w:abstractNum>
-  <w:abstractNum w:abstractNumId="34" w15:restartNumberingAfterBreak="0">
+  <w:abstractNum w:abstractNumId="38" w15:restartNumberingAfterBreak="0">
     <w:nsid w:val="6D192B92"/>
     <w:multiLevelType w:val="multilevel"/>
     <w:tmpl w:val="7940F60E"/>
@@ -8653,7 +10274,120 @@
       </w:rPr>
     </w:lvl>
   </w:abstractNum>
-  <w:abstractNum w:abstractNumId="35" w15:restartNumberingAfterBreak="0">
+  <w:abstractNum w:abstractNumId="39" w15:restartNumberingAfterBreak="0">
+    <w:nsid w:val="6FB552C4"/>
+    <w:multiLevelType w:val="hybridMultilevel"/>
+    <w:tmpl w:val="D5C6B846"/>
+    <w:lvl w:ilvl="0" w:tplc="04090001">
+      <w:start w:val="1"/>
+      <w:numFmt w:val="bullet"/>
+      <w:lvlText w:val=""/>
+      <w:lvlJc w:val="left"/>
+      <w:pPr>
+        <w:ind w:left="720" w:hanging="360"/>
+      </w:pPr>
+      <w:rPr>
+        <w:rFonts w:ascii="Symbol" w:hAnsi="Symbol" w:hint="default"/>
+      </w:rPr>
+    </w:lvl>
+    <w:lvl w:ilvl="1" w:tplc="04090003" w:tentative="1">
+      <w:start w:val="1"/>
+      <w:numFmt w:val="bullet"/>
+      <w:lvlText w:val="o"/>
+      <w:lvlJc w:val="left"/>
+      <w:pPr>
+        <w:ind w:left="1440" w:hanging="360"/>
+      </w:pPr>
+      <w:rPr>
+        <w:rFonts w:ascii="Courier New" w:hAnsi="Courier New" w:cs="Courier New" w:hint="default"/>
+      </w:rPr>
+    </w:lvl>
+    <w:lvl w:ilvl="2" w:tplc="04090005" w:tentative="1">
+      <w:start w:val="1"/>
+      <w:numFmt w:val="bullet"/>
+      <w:lvlText w:val=""/>
+      <w:lvlJc w:val="left"/>
+      <w:pPr>
+        <w:ind w:left="2160" w:hanging="360"/>
+      </w:pPr>
+      <w:rPr>
+        <w:rFonts w:ascii="Wingdings" w:hAnsi="Wingdings" w:hint="default"/>
+      </w:rPr>
+    </w:lvl>
+    <w:lvl w:ilvl="3" w:tplc="04090001" w:tentative="1">
+      <w:start w:val="1"/>
+      <w:numFmt w:val="bullet"/>
+      <w:lvlText w:val=""/>
+      <w:lvlJc w:val="left"/>
+      <w:pPr>
+        <w:ind w:left="2880" w:hanging="360"/>
+      </w:pPr>
+      <w:rPr>
+        <w:rFonts w:ascii="Symbol" w:hAnsi="Symbol" w:hint="default"/>
+      </w:rPr>
+    </w:lvl>
+    <w:lvl w:ilvl="4" w:tplc="04090003" w:tentative="1">
+      <w:start w:val="1"/>
+      <w:numFmt w:val="bullet"/>
+      <w:lvlText w:val="o"/>
+      <w:lvlJc w:val="left"/>
+      <w:pPr>
+        <w:ind w:left="3600" w:hanging="360"/>
+      </w:pPr>
+      <w:rPr>
+        <w:rFonts w:ascii="Courier New" w:hAnsi="Courier New" w:cs="Courier New" w:hint="default"/>
+      </w:rPr>
+    </w:lvl>
+    <w:lvl w:ilvl="5" w:tplc="04090005" w:tentative="1">
+      <w:start w:val="1"/>
+      <w:numFmt w:val="bullet"/>
+      <w:lvlText w:val=""/>
+      <w:lvlJc w:val="left"/>
+      <w:pPr>
+        <w:ind w:left="4320" w:hanging="360"/>
+      </w:pPr>
+      <w:rPr>
+        <w:rFonts w:ascii="Wingdings" w:hAnsi="Wingdings" w:hint="default"/>
+      </w:rPr>
+    </w:lvl>
+    <w:lvl w:ilvl="6" w:tplc="04090001" w:tentative="1">
+      <w:start w:val="1"/>
+      <w:numFmt w:val="bullet"/>
+      <w:lvlText w:val=""/>
+      <w:lvlJc w:val="left"/>
+      <w:pPr>
+        <w:ind w:left="5040" w:hanging="360"/>
+      </w:pPr>
+      <w:rPr>
+        <w:rFonts w:ascii="Symbol" w:hAnsi="Symbol" w:hint="default"/>
+      </w:rPr>
+    </w:lvl>
+    <w:lvl w:ilvl="7" w:tplc="04090003" w:tentative="1">
+      <w:start w:val="1"/>
+      <w:numFmt w:val="bullet"/>
+      <w:lvlText w:val="o"/>
+      <w:lvlJc w:val="left"/>
+      <w:pPr>
+        <w:ind w:left="5760" w:hanging="360"/>
+      </w:pPr>
+      <w:rPr>
+        <w:rFonts w:ascii="Courier New" w:hAnsi="Courier New" w:cs="Courier New" w:hint="default"/>
+      </w:rPr>
+    </w:lvl>
+    <w:lvl w:ilvl="8" w:tplc="04090005" w:tentative="1">
+      <w:start w:val="1"/>
+      <w:numFmt w:val="bullet"/>
+      <w:lvlText w:val=""/>
+      <w:lvlJc w:val="left"/>
+      <w:pPr>
+        <w:ind w:left="6480" w:hanging="360"/>
+      </w:pPr>
+      <w:rPr>
+        <w:rFonts w:ascii="Wingdings" w:hAnsi="Wingdings" w:hint="default"/>
+      </w:rPr>
+    </w:lvl>
+  </w:abstractNum>
+  <w:abstractNum w:abstractNumId="40" w15:restartNumberingAfterBreak="0">
     <w:nsid w:val="77A3782A"/>
     <w:multiLevelType w:val="hybridMultilevel"/>
     <w:tmpl w:val="624EA3B2"/>
@@ -8766,7 +10500,7 @@
       </w:rPr>
     </w:lvl>
   </w:abstractNum>
-  <w:abstractNum w:abstractNumId="36" w15:restartNumberingAfterBreak="0">
+  <w:abstractNum w:abstractNumId="41" w15:restartNumberingAfterBreak="0">
     <w:nsid w:val="7B7C229C"/>
     <w:multiLevelType w:val="multilevel"/>
     <w:tmpl w:val="DB723CD4"/>
@@ -8915,7 +10649,7 @@
       </w:rPr>
     </w:lvl>
   </w:abstractNum>
-  <w:abstractNum w:abstractNumId="37" w15:restartNumberingAfterBreak="0">
+  <w:abstractNum w:abstractNumId="42" w15:restartNumberingAfterBreak="0">
     <w:nsid w:val="7E990CFC"/>
     <w:multiLevelType w:val="multilevel"/>
     <w:tmpl w:val="BAB08EAC"/>
@@ -9083,28 +10817,28 @@
     <w:abstractNumId w:val="0"/>
   </w:num>
   <w:num w:numId="7">
-    <w:abstractNumId w:val="21"/>
+    <w:abstractNumId w:val="24"/>
   </w:num>
   <w:num w:numId="8">
-    <w:abstractNumId w:val="29"/>
+    <w:abstractNumId w:val="33"/>
   </w:num>
   <w:num w:numId="9">
-    <w:abstractNumId w:val="22"/>
+    <w:abstractNumId w:val="25"/>
   </w:num>
   <w:num w:numId="10">
+    <w:abstractNumId w:val="23"/>
+  </w:num>
+  <w:num w:numId="11">
     <w:abstractNumId w:val="20"/>
   </w:num>
-  <w:num w:numId="11">
-    <w:abstractNumId w:val="17"/>
-  </w:num>
   <w:num w:numId="12">
-    <w:abstractNumId w:val="35"/>
+    <w:abstractNumId w:val="40"/>
   </w:num>
   <w:num w:numId="13">
-    <w:abstractNumId w:val="37"/>
+    <w:abstractNumId w:val="42"/>
   </w:num>
   <w:num w:numId="14">
-    <w:abstractNumId w:val="21"/>
+    <w:abstractNumId w:val="24"/>
     <w:lvlOverride w:ilvl="0">
       <w:startOverride w:val="1"/>
     </w:lvlOverride>
@@ -9134,73 +10868,73 @@
     </w:lvlOverride>
   </w:num>
   <w:num w:numId="15">
-    <w:abstractNumId w:val="19"/>
+    <w:abstractNumId w:val="22"/>
   </w:num>
   <w:num w:numId="16">
-    <w:abstractNumId w:val="15"/>
+    <w:abstractNumId w:val="18"/>
   </w:num>
   <w:num w:numId="17">
     <w:abstractNumId w:val="8"/>
   </w:num>
   <w:num w:numId="18">
-    <w:abstractNumId w:val="23"/>
+    <w:abstractNumId w:val="26"/>
   </w:num>
   <w:num w:numId="19">
-    <w:abstractNumId w:val="13"/>
+    <w:abstractNumId w:val="16"/>
   </w:num>
   <w:num w:numId="20">
-    <w:abstractNumId w:val="30"/>
+    <w:abstractNumId w:val="34"/>
   </w:num>
   <w:num w:numId="21">
-    <w:abstractNumId w:val="14"/>
+    <w:abstractNumId w:val="17"/>
   </w:num>
   <w:num w:numId="22">
-    <w:abstractNumId w:val="10"/>
+    <w:abstractNumId w:val="11"/>
   </w:num>
   <w:num w:numId="23">
-    <w:abstractNumId w:val="36"/>
+    <w:abstractNumId w:val="41"/>
   </w:num>
   <w:num w:numId="24">
     <w:abstractNumId w:val="6"/>
   </w:num>
   <w:num w:numId="25">
-    <w:abstractNumId w:val="24"/>
+    <w:abstractNumId w:val="27"/>
   </w:num>
   <w:num w:numId="26">
-    <w:abstractNumId w:val="28"/>
+    <w:abstractNumId w:val="32"/>
   </w:num>
   <w:num w:numId="27">
-    <w:abstractNumId w:val="33"/>
+    <w:abstractNumId w:val="37"/>
   </w:num>
   <w:num w:numId="28">
-    <w:abstractNumId w:val="32"/>
+    <w:abstractNumId w:val="36"/>
   </w:num>
   <w:num w:numId="29">
     <w:abstractNumId w:val="9"/>
   </w:num>
   <w:num w:numId="30">
-    <w:abstractNumId w:val="26"/>
+    <w:abstractNumId w:val="29"/>
   </w:num>
   <w:num w:numId="31">
-    <w:abstractNumId w:val="12"/>
+    <w:abstractNumId w:val="15"/>
   </w:num>
   <w:num w:numId="32">
-    <w:abstractNumId w:val="18"/>
+    <w:abstractNumId w:val="21"/>
   </w:num>
   <w:num w:numId="33">
-    <w:abstractNumId w:val="25"/>
+    <w:abstractNumId w:val="28"/>
   </w:num>
   <w:num w:numId="34">
     <w:abstractNumId w:val="7"/>
   </w:num>
   <w:num w:numId="35">
-    <w:abstractNumId w:val="16"/>
+    <w:abstractNumId w:val="19"/>
   </w:num>
   <w:num w:numId="36">
-    <w:abstractNumId w:val="11"/>
+    <w:abstractNumId w:val="12"/>
   </w:num>
   <w:num w:numId="37">
-    <w:abstractNumId w:val="21"/>
+    <w:abstractNumId w:val="24"/>
     <w:lvlOverride w:ilvl="0">
       <w:startOverride w:val="1"/>
     </w:lvlOverride>
@@ -9230,13 +10964,28 @@
     </w:lvlOverride>
   </w:num>
   <w:num w:numId="38">
-    <w:abstractNumId w:val="31"/>
+    <w:abstractNumId w:val="35"/>
   </w:num>
   <w:num w:numId="39">
-    <w:abstractNumId w:val="34"/>
+    <w:abstractNumId w:val="38"/>
   </w:num>
   <w:num w:numId="40">
-    <w:abstractNumId w:val="27"/>
+    <w:abstractNumId w:val="30"/>
+  </w:num>
+  <w:num w:numId="41">
+    <w:abstractNumId w:val="14"/>
+  </w:num>
+  <w:num w:numId="42">
+    <w:abstractNumId w:val="13"/>
+  </w:num>
+  <w:num w:numId="43">
+    <w:abstractNumId w:val="10"/>
+  </w:num>
+  <w:num w:numId="44">
+    <w:abstractNumId w:val="39"/>
+  </w:num>
+  <w:num w:numId="45">
+    <w:abstractNumId w:val="31"/>
   </w:num>
   <w:numIdMacAtCleanup w:val="8"/>
 </w:numbering>
@@ -9863,7 +11612,6 @@
   <w:style w:type="character" w:default="1" w:styleId="DefaultParagraphFont">
     <w:name w:val="Default Paragraph Font"/>
     <w:uiPriority w:val="1"/>
-    <w:semiHidden/>
     <w:unhideWhenUsed/>
   </w:style>
   <w:style w:type="table" w:default="1" w:styleId="TableNormal">
@@ -20767,6 +22515,18 @@
       <w:szCs w:val="20"/>
     </w:rPr>
   </w:style>
+  <w:style w:type="character" w:styleId="FollowedHyperlink">
+    <w:name w:val="FollowedHyperlink"/>
+    <w:basedOn w:val="DefaultParagraphFont"/>
+    <w:uiPriority w:val="99"/>
+    <w:semiHidden/>
+    <w:unhideWhenUsed/>
+    <w:rsid w:val="006101E3"/>
+    <w:rPr>
+      <w:color w:val="800080" w:themeColor="followedHyperlink"/>
+      <w:u w:val="single"/>
+    </w:rPr>
+  </w:style>
 </w:styles>
 </file>
 

</xml_diff>